<commit_message>
update notes doc, created placeholder config.js file
</commit_message>
<xml_diff>
--- a/docs/mtg_notes_OAK_crime.docx
+++ b/docs/mtg_notes_OAK_crime.docx
@@ -5,7 +5,6 @@
     <w:sdt>
       <w:sdtPr>
         <w:rPr>
-          <w:smallCaps w:val="0"/>
           <w:spacing w:val="0"/>
           <w:sz w:val="20"/>
           <w:szCs w:val="20"/>
@@ -20,6 +19,7 @@
         <w:rPr>
           <w:b/>
           <w:bCs/>
+          <w:smallCaps w:val="0"/>
           <w:noProof/>
         </w:rPr>
       </w:sdtEndPr>
@@ -933,85 +933,70 @@
       <w:r>
         <w:t xml:space="preserve">Python Flask-powered API, HTML/CSS, </w:t>
       </w:r>
+      <w:r>
+        <w:t>JavaScript</w:t>
+      </w:r>
+      <w:r>
+        <w:t>, and at least one database.</w:t>
+      </w:r>
+    </w:p>
+    <w:p>
+      <w:pPr>
+        <w:pStyle w:val="ListNumber"/>
+      </w:pPr>
+      <w:r>
+        <w:t>Project should fall into one of the four tracks:</w:t>
+      </w:r>
+    </w:p>
+    <w:p>
+      <w:pPr>
+        <w:pStyle w:val="ListNumber"/>
+      </w:pPr>
+      <w:r>
+        <w:t>A custom “creative” D3.js project (</w:t>
+      </w:r>
+      <w:proofErr w:type="gramStart"/>
+      <w:r>
+        <w:t>i.e.</w:t>
+      </w:r>
+      <w:proofErr w:type="gramEnd"/>
+      <w:r>
+        <w:t xml:space="preserve"> nonstandard graph or chart)</w:t>
+      </w:r>
+    </w:p>
+    <w:p>
+      <w:pPr>
+        <w:pStyle w:val="ListNumber"/>
+      </w:pPr>
+      <w:r>
+        <w:t xml:space="preserve">A combination of </w:t>
+      </w:r>
+      <w:r>
+        <w:t>web scraping</w:t>
+      </w:r>
+      <w:r>
+        <w:t xml:space="preserve"> and Leaflet or </w:t>
+      </w:r>
       <w:proofErr w:type="spellStart"/>
       <w:r>
-        <w:t>JavaSript</w:t>
+        <w:t>p</w:t>
+      </w:r>
+      <w:r>
+        <w:t>lotly</w:t>
       </w:r>
       <w:proofErr w:type="spellEnd"/>
-      <w:r>
-        <w:t>, and at least one database.</w:t>
-      </w:r>
     </w:p>
     <w:p>
       <w:pPr>
         <w:pStyle w:val="ListNumber"/>
       </w:pPr>
       <w:r>
-        <w:t>Project should fall into one of the four tracks:</w:t>
+        <w:t>A dashboard page with multiple charts that update from the same data</w:t>
       </w:r>
     </w:p>
     <w:p>
       <w:pPr>
         <w:pStyle w:val="ListNumber"/>
-        <w:numPr>
-          <w:ilvl w:val="1"/>
-          <w:numId w:val="1"/>
-        </w:numPr>
-      </w:pPr>
-      <w:r>
-        <w:t>A custom “creative” D3.js project (</w:t>
-      </w:r>
-      <w:proofErr w:type="gramStart"/>
-      <w:r>
-        <w:t>i.e.</w:t>
-      </w:r>
-      <w:proofErr w:type="gramEnd"/>
-      <w:r>
-        <w:t xml:space="preserve"> nonstandard graph or chart)</w:t>
-      </w:r>
-    </w:p>
-    <w:p>
-      <w:pPr>
-        <w:pStyle w:val="ListNumber"/>
-        <w:numPr>
-          <w:ilvl w:val="1"/>
-          <w:numId w:val="1"/>
-        </w:numPr>
-      </w:pPr>
-      <w:r>
-        <w:t xml:space="preserve">A combination of </w:t>
-      </w:r>
-      <w:r>
-        <w:t>web scraping</w:t>
-      </w:r>
-      <w:r>
-        <w:t xml:space="preserve"> and Leaflet or </w:t>
-      </w:r>
-      <w:proofErr w:type="spellStart"/>
-      <w:r>
-        <w:t>Plotly</w:t>
-      </w:r>
-      <w:proofErr w:type="spellEnd"/>
-    </w:p>
-    <w:p>
-      <w:pPr>
-        <w:pStyle w:val="ListNumber"/>
-        <w:numPr>
-          <w:ilvl w:val="1"/>
-          <w:numId w:val="1"/>
-        </w:numPr>
-      </w:pPr>
-      <w:r>
-        <w:t>A dashboard page with multiple charts that update from the same data</w:t>
-      </w:r>
-    </w:p>
-    <w:p>
-      <w:pPr>
-        <w:pStyle w:val="ListNumber"/>
-        <w:numPr>
-          <w:ilvl w:val="1"/>
-          <w:numId w:val="1"/>
-        </w:numPr>
       </w:pPr>
       <w:r>
         <w:t xml:space="preserve">A “thick” server that performs multiple </w:t>
@@ -2550,26 +2535,11 @@
     <w:p>
       <w:pPr>
         <w:pStyle w:val="ListNumber"/>
-        <w:rPr>
-          <w:i/>
-          <w:iCs/>
-          <w:color w:val="C00000"/>
-        </w:rPr>
-      </w:pPr>
-      <w:r>
-        <w:rPr>
-          <w:i/>
-          <w:iCs/>
-          <w:color w:val="C00000"/>
-        </w:rPr>
+      </w:pPr>
+      <w:r>
         <w:t>I’m thinking that</w:t>
       </w:r>
       <w:r>
-        <w:rPr>
-          <w:i/>
-          <w:iCs/>
-          <w:color w:val="C00000"/>
-        </w:rPr>
         <w:t xml:space="preserve"> we not need a hypothesis since we are only providing visualization to the data.</w:t>
       </w:r>
     </w:p>
@@ -3985,10 +3955,6 @@
     <w:p>
       <w:pPr>
         <w:pStyle w:val="ListNumber"/>
-        <w:numPr>
-          <w:ilvl w:val="1"/>
-          <w:numId w:val="1"/>
-        </w:numPr>
       </w:pPr>
       <w:r>
         <w:t>Murder</w:t>
@@ -3997,10 +3963,6 @@
     <w:p>
       <w:pPr>
         <w:pStyle w:val="ListNumber"/>
-        <w:numPr>
-          <w:ilvl w:val="1"/>
-          <w:numId w:val="1"/>
-        </w:numPr>
       </w:pPr>
       <w:r>
         <w:t>Rape</w:t>
@@ -4009,10 +3971,6 @@
     <w:p>
       <w:pPr>
         <w:pStyle w:val="ListNumber"/>
-        <w:numPr>
-          <w:ilvl w:val="1"/>
-          <w:numId w:val="1"/>
-        </w:numPr>
       </w:pPr>
       <w:r>
         <w:t>Robber</w:t>
@@ -4024,10 +3982,6 @@
     <w:p>
       <w:pPr>
         <w:pStyle w:val="ListNumber"/>
-        <w:numPr>
-          <w:ilvl w:val="1"/>
-          <w:numId w:val="1"/>
-        </w:numPr>
       </w:pPr>
       <w:r>
         <w:t>Ass</w:t>
@@ -4050,10 +4004,6 @@
     <w:p>
       <w:pPr>
         <w:pStyle w:val="ListNumber"/>
-        <w:numPr>
-          <w:ilvl w:val="1"/>
-          <w:numId w:val="1"/>
-        </w:numPr>
       </w:pPr>
       <w:r>
         <w:t>Burglary</w:t>
@@ -4062,10 +4012,6 @@
     <w:p>
       <w:pPr>
         <w:pStyle w:val="ListNumber"/>
-        <w:numPr>
-          <w:ilvl w:val="1"/>
-          <w:numId w:val="1"/>
-        </w:numPr>
       </w:pPr>
       <w:r>
         <w:t>Theft</w:t>
@@ -4074,10 +4020,6 @@
     <w:p>
       <w:pPr>
         <w:pStyle w:val="ListNumber"/>
-        <w:numPr>
-          <w:ilvl w:val="1"/>
-          <w:numId w:val="1"/>
-        </w:numPr>
       </w:pPr>
       <w:r>
         <w:t>Vehicle theft</w:t>
@@ -4290,10 +4232,46 @@
       <w:pPr>
         <w:pStyle w:val="ListNumber"/>
         <w:numPr>
+          <w:ilvl w:val="0"/>
+          <w:numId w:val="11"/>
+        </w:numPr>
+      </w:pPr>
+      <w:r>
+        <w:t>Web page</w:t>
+      </w:r>
+    </w:p>
+    <w:p>
+      <w:pPr>
+        <w:pStyle w:val="ListNumber"/>
+        <w:numPr>
           <w:ilvl w:val="1"/>
           <w:numId w:val="11"/>
         </w:numPr>
       </w:pPr>
+      <w:r>
+        <w:t>Website architecture</w:t>
+      </w:r>
+      <w:r>
+        <w:t xml:space="preserve"> – plan/design site info structure</w:t>
+      </w:r>
+    </w:p>
+    <w:p>
+      <w:pPr>
+        <w:pStyle w:val="ListNumber"/>
+        <w:numPr>
+          <w:ilvl w:val="1"/>
+          <w:numId w:val="11"/>
+        </w:numPr>
+      </w:pPr>
+      <w:r>
+        <w:t xml:space="preserve">Decide on </w:t>
+      </w:r>
+      <w:r>
+        <w:t xml:space="preserve">presentation </w:t>
+      </w:r>
+      <w:r>
+        <w:t>elements</w:t>
+      </w:r>
     </w:p>
     <w:p>
       <w:pPr>
@@ -4304,7 +4282,22 @@
         </w:numPr>
       </w:pPr>
       <w:r>
-        <w:t>Web page</w:t>
+        <w:t>Python Flask API</w:t>
+      </w:r>
+    </w:p>
+    <w:p>
+      <w:pPr>
+        <w:pStyle w:val="ListNumber"/>
+        <w:numPr>
+          <w:ilvl w:val="0"/>
+          <w:numId w:val="11"/>
+        </w:numPr>
+      </w:pPr>
+      <w:r>
+        <w:t>HTML/CSS/</w:t>
+      </w:r>
+      <w:r>
+        <w:t>JavaScript</w:t>
       </w:r>
     </w:p>
     <w:p>
@@ -4316,10 +4309,7 @@
         </w:numPr>
       </w:pPr>
       <w:r>
-        <w:t>Website architecture</w:t>
-      </w:r>
-      <w:r>
-        <w:t xml:space="preserve"> – plan/design site info structure</w:t>
+        <w:t>Bootstrap</w:t>
       </w:r>
     </w:p>
     <w:p>
@@ -4331,161 +4321,120 @@
         </w:numPr>
       </w:pPr>
       <w:r>
-        <w:t xml:space="preserve">Decide on </w:t>
-      </w:r>
-      <w:r>
-        <w:t xml:space="preserve">presentation </w:t>
-      </w:r>
-      <w:r>
-        <w:t>elements</w:t>
-      </w:r>
-    </w:p>
-    <w:p>
-      <w:pPr>
-        <w:pStyle w:val="ListNumber"/>
-        <w:numPr>
-          <w:ilvl w:val="1"/>
-          <w:numId w:val="11"/>
-        </w:numPr>
-      </w:pPr>
+        <w:t>Leaflet</w:t>
+      </w:r>
+    </w:p>
+    <w:p>
+      <w:pPr>
+        <w:pStyle w:val="Heading1"/>
+      </w:pPr>
+      <w:bookmarkStart w:id="8" w:name="_Toc77004479"/>
+      <w:r>
+        <w:t>Roles &amp; Responsibilities</w:t>
+      </w:r>
+      <w:bookmarkEnd w:id="8"/>
     </w:p>
     <w:p>
       <w:pPr>
         <w:pStyle w:val="ListNumber"/>
         <w:numPr>
           <w:ilvl w:val="0"/>
-          <w:numId w:val="11"/>
+          <w:numId w:val="15"/>
         </w:numPr>
       </w:pPr>
       <w:r>
-        <w:t>Python Flask API</w:t>
-      </w:r>
+        <w:t>SQL</w:t>
+      </w:r>
+      <w:r>
+        <w:t xml:space="preserve">: </w:t>
+      </w:r>
+      <w:proofErr w:type="spellStart"/>
+      <w:r>
+        <w:t>Veerpal</w:t>
+      </w:r>
+      <w:proofErr w:type="spellEnd"/>
     </w:p>
     <w:p>
       <w:pPr>
         <w:pStyle w:val="ListNumber"/>
         <w:numPr>
           <w:ilvl w:val="0"/>
-          <w:numId w:val="11"/>
+          <w:numId w:val="15"/>
         </w:numPr>
       </w:pPr>
-      <w:r>
-        <w:t>HTML/CSS/</w:t>
-      </w:r>
-      <w:r>
-        <w:t>JavaScript</w:t>
+      <w:proofErr w:type="spellStart"/>
+      <w:r>
+        <w:t>Github</w:t>
+      </w:r>
+      <w:proofErr w:type="spellEnd"/>
+      <w:r>
+        <w:t xml:space="preserve">: </w:t>
+      </w:r>
+      <w:r>
+        <w:t>Sanureet</w:t>
       </w:r>
     </w:p>
     <w:p>
       <w:pPr>
         <w:pStyle w:val="ListNumber"/>
         <w:numPr>
-          <w:ilvl w:val="1"/>
-          <w:numId w:val="11"/>
+          <w:ilvl w:val="0"/>
+          <w:numId w:val="15"/>
         </w:numPr>
       </w:pPr>
       <w:r>
-        <w:t>Bootstrap</w:t>
+        <w:t>Visualization</w:t>
+      </w:r>
+      <w:r>
+        <w:t xml:space="preserve">: </w:t>
+      </w:r>
+      <w:r>
+        <w:t>Mat</w:t>
+      </w:r>
+      <w:r>
+        <w:t>t</w:t>
       </w:r>
     </w:p>
     <w:p>
       <w:pPr>
         <w:pStyle w:val="ListNumber"/>
         <w:numPr>
-          <w:ilvl w:val="1"/>
-          <w:numId w:val="11"/>
+          <w:ilvl w:val="0"/>
+          <w:numId w:val="15"/>
         </w:numPr>
       </w:pPr>
       <w:r>
-        <w:t>Leaflet</w:t>
-      </w:r>
-    </w:p>
-    <w:p>
-      <w:pPr>
-        <w:pStyle w:val="Heading1"/>
-      </w:pPr>
-      <w:bookmarkStart w:id="8" w:name="_Toc77004479"/>
-      <w:r>
-        <w:t>Roles &amp; Responsibilities</w:t>
-      </w:r>
-      <w:bookmarkEnd w:id="8"/>
-    </w:p>
-    <w:p>
-      <w:pPr>
-        <w:pStyle w:val="PlainText"/>
-        <w:rPr>
-          <w:rFonts w:ascii="Arial" w:hAnsi="Arial" w:cs="Arial"/>
-        </w:rPr>
-      </w:pPr>
-      <w:r>
-        <w:rPr>
-          <w:rFonts w:ascii="Arial" w:hAnsi="Arial" w:cs="Arial"/>
-        </w:rPr>
-        <w:t>1. SQL-</w:t>
-      </w:r>
-      <w:proofErr w:type="spellStart"/>
-      <w:r>
-        <w:rPr>
-          <w:rFonts w:ascii="Arial" w:hAnsi="Arial" w:cs="Arial"/>
-        </w:rPr>
-        <w:t>Veerpal</w:t>
-      </w:r>
-      <w:proofErr w:type="spellEnd"/>
-    </w:p>
-    <w:p>
-      <w:pPr>
-        <w:pStyle w:val="PlainText"/>
-        <w:rPr>
-          <w:rFonts w:ascii="Arial" w:hAnsi="Arial" w:cs="Arial"/>
-        </w:rPr>
-      </w:pPr>
-      <w:r>
-        <w:rPr>
-          <w:rFonts w:ascii="Arial" w:hAnsi="Arial" w:cs="Arial"/>
-        </w:rPr>
-        <w:t xml:space="preserve">2. </w:t>
-      </w:r>
-      <w:proofErr w:type="spellStart"/>
-      <w:r>
-        <w:rPr>
-          <w:rFonts w:ascii="Arial" w:hAnsi="Arial" w:cs="Arial"/>
-        </w:rPr>
-        <w:t>Github</w:t>
-      </w:r>
-      <w:proofErr w:type="spellEnd"/>
-      <w:r>
-        <w:rPr>
-          <w:rFonts w:ascii="Arial" w:hAnsi="Arial" w:cs="Arial"/>
-        </w:rPr>
-        <w:t>- Sanureet</w:t>
-      </w:r>
-    </w:p>
-    <w:p>
-      <w:pPr>
-        <w:pStyle w:val="PlainText"/>
-        <w:rPr>
-          <w:rFonts w:ascii="Arial" w:hAnsi="Arial" w:cs="Arial"/>
-        </w:rPr>
-      </w:pPr>
-      <w:r>
-        <w:rPr>
-          <w:rFonts w:ascii="Arial" w:hAnsi="Arial" w:cs="Arial"/>
-        </w:rPr>
-        <w:t>3. Visualization - Matt</w:t>
-      </w:r>
-    </w:p>
-    <w:p>
-      <w:pPr>
-        <w:pStyle w:val="PlainText"/>
-        <w:rPr>
-          <w:rFonts w:ascii="Arial" w:hAnsi="Arial" w:cs="Arial"/>
-        </w:rPr>
-      </w:pPr>
-      <w:r>
-        <w:rPr>
-          <w:rFonts w:ascii="Arial" w:hAnsi="Arial" w:cs="Arial"/>
-        </w:rPr>
-        <w:t>4. HTML -John / Sanureet</w:t>
+        <w:t>HTML</w:t>
+      </w:r>
+      <w:r>
+        <w:t xml:space="preserve">: </w:t>
+      </w:r>
+      <w:r>
+        <w:t>John / Sanureet</w:t>
+      </w:r>
+    </w:p>
+    <w:p>
+      <w:pPr>
+        <w:pStyle w:val="ListNumber"/>
+        <w:numPr>
+          <w:ilvl w:val="0"/>
+          <w:numId w:val="15"/>
+        </w:numPr>
+      </w:pPr>
+      <w:r>
+        <w:t>Sources: John</w:t>
+      </w:r>
+    </w:p>
+    <w:p>
+      <w:pPr>
+        <w:pStyle w:val="ListNumber"/>
+        <w:numPr>
+          <w:ilvl w:val="0"/>
+          <w:numId w:val="15"/>
+        </w:numPr>
+      </w:pPr>
+      <w:r>
+        <w:t xml:space="preserve">ETL: </w:t>
       </w:r>
     </w:p>
     <w:p>
@@ -4894,30 +4843,6 @@
         </w:rPr>
         <w:t>)</w:t>
       </w:r>
-    </w:p>
-    <w:p>
-      <w:pPr>
-        <w:pStyle w:val="PlainText"/>
-        <w:rPr>
-          <w:rFonts w:ascii="Arial" w:hAnsi="Arial" w:cs="Arial"/>
-        </w:rPr>
-      </w:pPr>
-    </w:p>
-    <w:p>
-      <w:pPr>
-        <w:pStyle w:val="PlainText"/>
-        <w:rPr>
-          <w:rFonts w:ascii="Arial" w:hAnsi="Arial" w:cs="Arial"/>
-        </w:rPr>
-      </w:pPr>
-    </w:p>
-    <w:p>
-      <w:pPr>
-        <w:pStyle w:val="PlainText"/>
-        <w:rPr>
-          <w:rFonts w:ascii="Arial" w:hAnsi="Arial" w:cs="Arial"/>
-        </w:rPr>
-      </w:pPr>
     </w:p>
     <w:sectPr>
       <w:headerReference w:type="default" r:id="rId25"/>
@@ -5399,7 +5324,7 @@
   <w:abstractNum w:abstractNumId="5" w15:restartNumberingAfterBreak="0">
     <w:nsid w:val="71400088"/>
     <w:multiLevelType w:val="multilevel"/>
-    <w:tmpl w:val="2BEC6102"/>
+    <w:tmpl w:val="C76AB692"/>
     <w:lvl w:ilvl="0">
       <w:start w:val="1"/>
       <w:numFmt w:val="decimal"/>
@@ -5744,6 +5669,36 @@
     <w:abstractNumId w:val="0"/>
   </w:num>
   <w:num w:numId="14">
+    <w:abstractNumId w:val="5"/>
+    <w:lvlOverride w:ilvl="0">
+      <w:startOverride w:val="1"/>
+    </w:lvlOverride>
+    <w:lvlOverride w:ilvl="1">
+      <w:startOverride w:val="1"/>
+    </w:lvlOverride>
+    <w:lvlOverride w:ilvl="2">
+      <w:startOverride w:val="1"/>
+    </w:lvlOverride>
+    <w:lvlOverride w:ilvl="3">
+      <w:startOverride w:val="1"/>
+    </w:lvlOverride>
+    <w:lvlOverride w:ilvl="4">
+      <w:startOverride w:val="1"/>
+    </w:lvlOverride>
+    <w:lvlOverride w:ilvl="5">
+      <w:startOverride w:val="1"/>
+    </w:lvlOverride>
+    <w:lvlOverride w:ilvl="6">
+      <w:startOverride w:val="1"/>
+    </w:lvlOverride>
+    <w:lvlOverride w:ilvl="7">
+      <w:startOverride w:val="1"/>
+    </w:lvlOverride>
+    <w:lvlOverride w:ilvl="8">
+      <w:startOverride w:val="1"/>
+    </w:lvlOverride>
+  </w:num>
+  <w:num w:numId="15">
     <w:abstractNumId w:val="5"/>
     <w:lvlOverride w:ilvl="0">
       <w:startOverride w:val="1"/>
@@ -6180,11 +6135,12 @@
     <w:basedOn w:val="Normal"/>
     <w:next w:val="Normal"/>
     <w:link w:val="Heading1Char"/>
+    <w:autoRedefine/>
     <w:uiPriority w:val="9"/>
     <w:qFormat/>
-    <w:rsid w:val="00ED2F73"/>
+    <w:rsid w:val="00EF2D50"/>
     <w:pPr>
-      <w:spacing w:before="300" w:after="40"/>
+      <w:spacing w:before="240" w:after="40"/>
       <w:jc w:val="left"/>
       <w:outlineLvl w:val="0"/>
     </w:pPr>
@@ -6411,15 +6367,15 @@
     <w:name w:val="Plain Text"/>
     <w:basedOn w:val="Normal"/>
     <w:link w:val="PlainTextChar"/>
+    <w:autoRedefine/>
     <w:uiPriority w:val="99"/>
     <w:unhideWhenUsed/>
-    <w:rsid w:val="002057A0"/>
+    <w:rsid w:val="00EF2D50"/>
     <w:pPr>
       <w:spacing w:after="0" w:line="240" w:lineRule="auto"/>
     </w:pPr>
     <w:rPr>
       <w:rFonts w:ascii="Consolas" w:hAnsi="Consolas"/>
-      <w:sz w:val="21"/>
       <w:szCs w:val="21"/>
     </w:rPr>
   </w:style>
@@ -6428,10 +6384,9 @@
     <w:basedOn w:val="DefaultParagraphFont"/>
     <w:link w:val="PlainText"/>
     <w:uiPriority w:val="99"/>
-    <w:rsid w:val="002057A0"/>
+    <w:rsid w:val="00EF2D50"/>
     <w:rPr>
       <w:rFonts w:ascii="Consolas" w:hAnsi="Consolas"/>
-      <w:sz w:val="21"/>
       <w:szCs w:val="21"/>
     </w:rPr>
   </w:style>
@@ -6521,7 +6476,7 @@
     <w:basedOn w:val="DefaultParagraphFont"/>
     <w:link w:val="Heading1"/>
     <w:uiPriority w:val="9"/>
-    <w:rsid w:val="00ED2F73"/>
+    <w:rsid w:val="00EF2D50"/>
     <w:rPr>
       <w:smallCaps/>
       <w:spacing w:val="5"/>
@@ -6866,7 +6821,7 @@
     <w:autoRedefine/>
     <w:uiPriority w:val="99"/>
     <w:unhideWhenUsed/>
-    <w:rsid w:val="009E1E5D"/>
+    <w:rsid w:val="00CA6113"/>
     <w:pPr>
       <w:numPr>
         <w:numId w:val="1"/>

</xml_diff>

<commit_message>
updated notes to include requirements and images of web pages reviewed
</commit_message>
<xml_diff>
--- a/docs/mtg_notes_OAK_crime.docx
+++ b/docs/mtg_notes_OAK_crime.docx
@@ -5,6 +5,7 @@
     <w:sdt>
       <w:sdtPr>
         <w:rPr>
+          <w:smallCaps w:val="0"/>
           <w:spacing w:val="0"/>
           <w:sz w:val="20"/>
           <w:szCs w:val="20"/>
@@ -19,7 +20,6 @@
         <w:rPr>
           <w:b/>
           <w:bCs/>
-          <w:smallCaps w:val="0"/>
           <w:noProof/>
         </w:rPr>
       </w:sdtEndPr>
@@ -951,37 +951,55 @@
     <w:p>
       <w:pPr>
         <w:pStyle w:val="ListNumber"/>
-      </w:pPr>
-      <w:r>
-        <w:t>A custom “creative” D3.js project (</w:t>
-      </w:r>
-      <w:proofErr w:type="gramStart"/>
-      <w:r>
-        <w:t>i.e.</w:t>
-      </w:r>
-      <w:proofErr w:type="gramEnd"/>
-      <w:r>
-        <w:t xml:space="preserve"> nonstandard graph or chart)</w:t>
+        <w:numPr>
+          <w:ilvl w:val="1"/>
+          <w:numId w:val="1"/>
+        </w:numPr>
+      </w:pPr>
+      <w:r>
+        <w:t>A custom “creative” D3.js project (i.e. nonstandard graph or chart)</w:t>
       </w:r>
     </w:p>
     <w:p>
       <w:pPr>
         <w:pStyle w:val="ListNumber"/>
-      </w:pPr>
-      <w:r>
+        <w:numPr>
+          <w:ilvl w:val="1"/>
+          <w:numId w:val="1"/>
+        </w:numPr>
+        <w:rPr>
+          <w:highlight w:val="green"/>
+        </w:rPr>
+      </w:pPr>
+      <w:r>
+        <w:rPr>
+          <w:highlight w:val="green"/>
+        </w:rPr>
         <w:t xml:space="preserve">A combination of </w:t>
       </w:r>
       <w:r>
+        <w:rPr>
+          <w:highlight w:val="green"/>
+        </w:rPr>
         <w:t>web scraping</w:t>
       </w:r>
       <w:r>
+        <w:rPr>
+          <w:highlight w:val="green"/>
+        </w:rPr>
         <w:t xml:space="preserve"> and Leaflet or </w:t>
       </w:r>
       <w:proofErr w:type="spellStart"/>
       <w:r>
+        <w:rPr>
+          <w:highlight w:val="green"/>
+        </w:rPr>
         <w:t>p</w:t>
       </w:r>
       <w:r>
+        <w:rPr>
+          <w:highlight w:val="green"/>
+        </w:rPr>
         <w:t>lotly</w:t>
       </w:r>
       <w:proofErr w:type="spellEnd"/>
@@ -989,6 +1007,10 @@
     <w:p>
       <w:pPr>
         <w:pStyle w:val="ListNumber"/>
+        <w:numPr>
+          <w:ilvl w:val="1"/>
+          <w:numId w:val="1"/>
+        </w:numPr>
       </w:pPr>
       <w:r>
         <w:t>A dashboard page with multiple charts that update from the same data</w:t>
@@ -997,6 +1019,10 @@
     <w:p>
       <w:pPr>
         <w:pStyle w:val="ListNumber"/>
+        <w:numPr>
+          <w:ilvl w:val="1"/>
+          <w:numId w:val="1"/>
+        </w:numPr>
       </w:pPr>
       <w:r>
         <w:t xml:space="preserve">A “thick” server that performs multiple </w:t>
@@ -1045,15 +1071,7 @@
         <w:t>n</w:t>
       </w:r>
       <w:r>
-        <w:t xml:space="preserve"> interaction, </w:t>
-      </w:r>
-      <w:proofErr w:type="gramStart"/>
-      <w:r>
-        <w:t>e.g.</w:t>
-      </w:r>
-      <w:proofErr w:type="gramEnd"/>
-      <w:r>
-        <w:t xml:space="preserve"> menus, dropdowns, text boxes.</w:t>
+        <w:t xml:space="preserve"> interaction, e.g. menus, dropdowns, text boxes.</w:t>
       </w:r>
     </w:p>
     <w:p>
@@ -1078,8 +1096,2221 @@
       <w:pPr>
         <w:pStyle w:val="Heading1"/>
       </w:pPr>
+      <w:r>
+        <w:t>Requirements</w:t>
+      </w:r>
+    </w:p>
+    <w:p>
+      <w:r>
+        <w:t xml:space="preserve">Can someone put these items into the project board located in </w:t>
+      </w:r>
+      <w:proofErr w:type="spellStart"/>
+      <w:r>
+        <w:t>Sanureets</w:t>
+      </w:r>
+      <w:proofErr w:type="spellEnd"/>
+      <w:r>
+        <w:t xml:space="preserve"> Git?</w:t>
+      </w:r>
+    </w:p>
+    <w:p>
+      <w:r>
+        <w:t>Please review, and discuss in slack if this is what we want. Edit/modify as needed.</w:t>
+      </w:r>
+    </w:p>
+    <w:tbl>
+      <w:tblPr>
+        <w:tblStyle w:val="TableGrid"/>
+        <w:tblW w:w="0" w:type="auto"/>
+        <w:tblLook w:val="04A0" w:firstRow="1" w:lastRow="0" w:firstColumn="1" w:lastColumn="0" w:noHBand="0" w:noVBand="1"/>
+      </w:tblPr>
+      <w:tblGrid>
+        <w:gridCol w:w="1165"/>
+        <w:gridCol w:w="2291"/>
+        <w:gridCol w:w="1728"/>
+        <w:gridCol w:w="1728"/>
+        <w:gridCol w:w="1440"/>
+        <w:gridCol w:w="1152"/>
+      </w:tblGrid>
+      <w:tr>
+        <w:tc>
+          <w:tcPr>
+            <w:tcW w:w="1165" w:type="dxa"/>
+          </w:tcPr>
+          <w:p>
+            <w:pPr>
+              <w:rPr>
+                <w:rStyle w:val="Strong"/>
+                <w:sz w:val="16"/>
+                <w:szCs w:val="16"/>
+              </w:rPr>
+            </w:pPr>
+            <w:r>
+              <w:rPr>
+                <w:rStyle w:val="Strong"/>
+                <w:sz w:val="16"/>
+                <w:szCs w:val="16"/>
+              </w:rPr>
+              <w:t>Owner</w:t>
+            </w:r>
+          </w:p>
+        </w:tc>
+        <w:tc>
+          <w:tcPr>
+            <w:tcW w:w="2291" w:type="dxa"/>
+          </w:tcPr>
+          <w:p>
+            <w:pPr>
+              <w:rPr>
+                <w:rStyle w:val="Strong"/>
+                <w:sz w:val="16"/>
+                <w:szCs w:val="16"/>
+              </w:rPr>
+            </w:pPr>
+            <w:r>
+              <w:rPr>
+                <w:rStyle w:val="Strong"/>
+                <w:sz w:val="16"/>
+                <w:szCs w:val="16"/>
+              </w:rPr>
+              <w:t>Description</w:t>
+            </w:r>
+          </w:p>
+        </w:tc>
+        <w:tc>
+          <w:tcPr>
+            <w:tcW w:w="1728" w:type="dxa"/>
+          </w:tcPr>
+          <w:p>
+            <w:pPr>
+              <w:rPr>
+                <w:rStyle w:val="Strong"/>
+                <w:sz w:val="16"/>
+                <w:szCs w:val="16"/>
+              </w:rPr>
+            </w:pPr>
+            <w:r>
+              <w:rPr>
+                <w:rStyle w:val="Strong"/>
+                <w:sz w:val="16"/>
+                <w:szCs w:val="16"/>
+              </w:rPr>
+              <w:t>User Input</w:t>
+            </w:r>
+          </w:p>
+        </w:tc>
+        <w:tc>
+          <w:tcPr>
+            <w:tcW w:w="1728" w:type="dxa"/>
+          </w:tcPr>
+          <w:p>
+            <w:pPr>
+              <w:rPr>
+                <w:rStyle w:val="Strong"/>
+                <w:sz w:val="16"/>
+                <w:szCs w:val="16"/>
+              </w:rPr>
+            </w:pPr>
+            <w:r>
+              <w:rPr>
+                <w:rStyle w:val="Strong"/>
+                <w:sz w:val="16"/>
+                <w:szCs w:val="16"/>
+              </w:rPr>
+              <w:t>Output</w:t>
+            </w:r>
+          </w:p>
+        </w:tc>
+        <w:tc>
+          <w:tcPr>
+            <w:tcW w:w="1440" w:type="dxa"/>
+          </w:tcPr>
+          <w:p>
+            <w:pPr>
+              <w:rPr>
+                <w:rStyle w:val="Strong"/>
+                <w:sz w:val="16"/>
+                <w:szCs w:val="16"/>
+              </w:rPr>
+            </w:pPr>
+            <w:r>
+              <w:rPr>
+                <w:rStyle w:val="Strong"/>
+                <w:sz w:val="16"/>
+                <w:szCs w:val="16"/>
+              </w:rPr>
+              <w:t>Location</w:t>
+            </w:r>
+          </w:p>
+        </w:tc>
+        <w:tc>
+          <w:tcPr>
+            <w:tcW w:w="1152" w:type="dxa"/>
+          </w:tcPr>
+          <w:p>
+            <w:pPr>
+              <w:rPr>
+                <w:rStyle w:val="Strong"/>
+                <w:sz w:val="16"/>
+                <w:szCs w:val="16"/>
+              </w:rPr>
+            </w:pPr>
+            <w:r>
+              <w:rPr>
+                <w:rStyle w:val="Strong"/>
+                <w:sz w:val="16"/>
+                <w:szCs w:val="16"/>
+              </w:rPr>
+              <w:t>Due</w:t>
+            </w:r>
+          </w:p>
+        </w:tc>
+      </w:tr>
+      <w:tr>
+        <w:tc>
+          <w:tcPr>
+            <w:tcW w:w="1165" w:type="dxa"/>
+          </w:tcPr>
+          <w:p>
+            <w:pPr>
+              <w:rPr>
+                <w:sz w:val="16"/>
+                <w:szCs w:val="16"/>
+              </w:rPr>
+            </w:pPr>
+          </w:p>
+        </w:tc>
+        <w:tc>
+          <w:tcPr>
+            <w:tcW w:w="2291" w:type="dxa"/>
+          </w:tcPr>
+          <w:p>
+            <w:pPr>
+              <w:rPr>
+                <w:sz w:val="16"/>
+                <w:szCs w:val="16"/>
+              </w:rPr>
+            </w:pPr>
+            <w:r>
+              <w:rPr>
+                <w:sz w:val="16"/>
+                <w:szCs w:val="16"/>
+              </w:rPr>
+              <w:t>Data</w:t>
+            </w:r>
+            <w:r>
+              <w:rPr>
+                <w:sz w:val="16"/>
+                <w:szCs w:val="16"/>
+              </w:rPr>
+              <w:t xml:space="preserve"> Table</w:t>
+            </w:r>
+            <w:r>
+              <w:rPr>
+                <w:sz w:val="16"/>
+                <w:szCs w:val="16"/>
+              </w:rPr>
+              <w:t>:</w:t>
+            </w:r>
+            <w:r>
+              <w:rPr>
+                <w:sz w:val="16"/>
+                <w:szCs w:val="16"/>
+              </w:rPr>
+              <w:t xml:space="preserve"> (columns)</w:t>
+            </w:r>
+          </w:p>
+          <w:p>
+            <w:pPr>
+              <w:pStyle w:val="ListParagraph"/>
+              <w:numPr>
+                <w:ilvl w:val="0"/>
+                <w:numId w:val="17"/>
+              </w:numPr>
+              <w:ind w:left="106" w:hanging="90"/>
+              <w:rPr>
+                <w:sz w:val="16"/>
+                <w:szCs w:val="16"/>
+              </w:rPr>
+            </w:pPr>
+            <w:r>
+              <w:rPr>
+                <w:sz w:val="16"/>
+                <w:szCs w:val="16"/>
+              </w:rPr>
+              <w:t>Crime Type</w:t>
+            </w:r>
+          </w:p>
+          <w:p>
+            <w:pPr>
+              <w:pStyle w:val="ListParagraph"/>
+              <w:numPr>
+                <w:ilvl w:val="0"/>
+                <w:numId w:val="17"/>
+              </w:numPr>
+              <w:ind w:left="106" w:hanging="90"/>
+              <w:rPr>
+                <w:sz w:val="16"/>
+                <w:szCs w:val="16"/>
+              </w:rPr>
+            </w:pPr>
+            <w:r>
+              <w:rPr>
+                <w:sz w:val="16"/>
+                <w:szCs w:val="16"/>
+              </w:rPr>
+              <w:t>D</w:t>
+            </w:r>
+            <w:r>
+              <w:rPr>
+                <w:sz w:val="16"/>
+                <w:szCs w:val="16"/>
+              </w:rPr>
+              <w:t>escription</w:t>
+            </w:r>
+          </w:p>
+          <w:p>
+            <w:pPr>
+              <w:pStyle w:val="ListParagraph"/>
+              <w:numPr>
+                <w:ilvl w:val="0"/>
+                <w:numId w:val="17"/>
+              </w:numPr>
+              <w:ind w:left="106" w:hanging="90"/>
+              <w:rPr>
+                <w:sz w:val="16"/>
+                <w:szCs w:val="16"/>
+              </w:rPr>
+            </w:pPr>
+            <w:r>
+              <w:rPr>
+                <w:sz w:val="16"/>
+                <w:szCs w:val="16"/>
+              </w:rPr>
+              <w:t>D</w:t>
+            </w:r>
+            <w:r>
+              <w:rPr>
+                <w:sz w:val="16"/>
+                <w:szCs w:val="16"/>
+              </w:rPr>
+              <w:t>ate</w:t>
+            </w:r>
+            <w:r>
+              <w:rPr>
+                <w:sz w:val="16"/>
+                <w:szCs w:val="16"/>
+              </w:rPr>
+              <w:t xml:space="preserve"> </w:t>
+            </w:r>
+            <w:r>
+              <w:rPr>
+                <w:sz w:val="16"/>
+                <w:szCs w:val="16"/>
+              </w:rPr>
+              <w:t>time</w:t>
+            </w:r>
+          </w:p>
+          <w:p>
+            <w:pPr>
+              <w:pStyle w:val="ListParagraph"/>
+              <w:numPr>
+                <w:ilvl w:val="0"/>
+                <w:numId w:val="17"/>
+              </w:numPr>
+              <w:ind w:left="106" w:hanging="90"/>
+              <w:rPr>
+                <w:sz w:val="16"/>
+                <w:szCs w:val="16"/>
+              </w:rPr>
+            </w:pPr>
+            <w:r>
+              <w:rPr>
+                <w:sz w:val="16"/>
+                <w:szCs w:val="16"/>
+              </w:rPr>
+              <w:t>A</w:t>
+            </w:r>
+            <w:r>
+              <w:rPr>
+                <w:sz w:val="16"/>
+                <w:szCs w:val="16"/>
+              </w:rPr>
+              <w:t>ddress</w:t>
+            </w:r>
+          </w:p>
+          <w:p>
+            <w:pPr>
+              <w:pStyle w:val="ListParagraph"/>
+              <w:numPr>
+                <w:ilvl w:val="0"/>
+                <w:numId w:val="17"/>
+              </w:numPr>
+              <w:ind w:left="106" w:hanging="90"/>
+              <w:rPr>
+                <w:sz w:val="16"/>
+                <w:szCs w:val="16"/>
+              </w:rPr>
+            </w:pPr>
+            <w:r>
+              <w:rPr>
+                <w:sz w:val="16"/>
+                <w:szCs w:val="16"/>
+              </w:rPr>
+              <w:t>C</w:t>
+            </w:r>
+            <w:r>
+              <w:rPr>
+                <w:sz w:val="16"/>
+                <w:szCs w:val="16"/>
+              </w:rPr>
+              <w:t>ity</w:t>
+            </w:r>
+          </w:p>
+          <w:p>
+            <w:pPr>
+              <w:pStyle w:val="ListParagraph"/>
+              <w:numPr>
+                <w:ilvl w:val="0"/>
+                <w:numId w:val="17"/>
+              </w:numPr>
+              <w:ind w:left="106" w:hanging="90"/>
+              <w:rPr>
+                <w:sz w:val="16"/>
+                <w:szCs w:val="16"/>
+              </w:rPr>
+            </w:pPr>
+            <w:r>
+              <w:rPr>
+                <w:sz w:val="16"/>
+                <w:szCs w:val="16"/>
+              </w:rPr>
+              <w:t>S</w:t>
+            </w:r>
+            <w:r>
+              <w:rPr>
+                <w:sz w:val="16"/>
+                <w:szCs w:val="16"/>
+              </w:rPr>
+              <w:t>tate</w:t>
+            </w:r>
+          </w:p>
+          <w:p>
+            <w:pPr>
+              <w:pStyle w:val="ListParagraph"/>
+              <w:numPr>
+                <w:ilvl w:val="0"/>
+                <w:numId w:val="17"/>
+              </w:numPr>
+              <w:ind w:left="106" w:hanging="90"/>
+              <w:rPr>
+                <w:sz w:val="16"/>
+                <w:szCs w:val="16"/>
+              </w:rPr>
+            </w:pPr>
+            <w:r>
+              <w:rPr>
+                <w:sz w:val="16"/>
+                <w:szCs w:val="16"/>
+              </w:rPr>
+              <w:t>C</w:t>
+            </w:r>
+            <w:r>
+              <w:rPr>
+                <w:sz w:val="16"/>
+                <w:szCs w:val="16"/>
+              </w:rPr>
+              <w:t>ase</w:t>
+            </w:r>
+            <w:r>
+              <w:rPr>
+                <w:sz w:val="16"/>
+                <w:szCs w:val="16"/>
+              </w:rPr>
+              <w:t xml:space="preserve"> N</w:t>
+            </w:r>
+            <w:r>
+              <w:rPr>
+                <w:sz w:val="16"/>
+                <w:szCs w:val="16"/>
+              </w:rPr>
+              <w:t>umber</w:t>
+            </w:r>
+          </w:p>
+          <w:p>
+            <w:pPr>
+              <w:pStyle w:val="ListParagraph"/>
+              <w:numPr>
+                <w:ilvl w:val="0"/>
+                <w:numId w:val="17"/>
+              </w:numPr>
+              <w:ind w:left="106" w:hanging="90"/>
+              <w:rPr>
+                <w:sz w:val="16"/>
+                <w:szCs w:val="16"/>
+              </w:rPr>
+            </w:pPr>
+            <w:r>
+              <w:rPr>
+                <w:sz w:val="16"/>
+                <w:szCs w:val="16"/>
+              </w:rPr>
+              <w:t>P</w:t>
+            </w:r>
+            <w:r>
+              <w:rPr>
+                <w:sz w:val="16"/>
+                <w:szCs w:val="16"/>
+              </w:rPr>
+              <w:t>olice</w:t>
+            </w:r>
+            <w:r>
+              <w:rPr>
+                <w:sz w:val="16"/>
+                <w:szCs w:val="16"/>
+              </w:rPr>
+              <w:t xml:space="preserve"> B</w:t>
+            </w:r>
+            <w:r>
+              <w:rPr>
+                <w:sz w:val="16"/>
+                <w:szCs w:val="16"/>
+              </w:rPr>
+              <w:t>eat</w:t>
+            </w:r>
+          </w:p>
+          <w:p>
+            <w:pPr>
+              <w:pStyle w:val="ListParagraph"/>
+              <w:numPr>
+                <w:ilvl w:val="0"/>
+                <w:numId w:val="17"/>
+              </w:numPr>
+              <w:ind w:left="106" w:hanging="90"/>
+              <w:rPr>
+                <w:sz w:val="16"/>
+                <w:szCs w:val="16"/>
+              </w:rPr>
+            </w:pPr>
+            <w:r>
+              <w:rPr>
+                <w:sz w:val="16"/>
+                <w:szCs w:val="16"/>
+              </w:rPr>
+              <w:t>Latitude</w:t>
+            </w:r>
+          </w:p>
+          <w:p>
+            <w:pPr>
+              <w:pStyle w:val="ListParagraph"/>
+              <w:numPr>
+                <w:ilvl w:val="0"/>
+                <w:numId w:val="17"/>
+              </w:numPr>
+              <w:ind w:left="106" w:hanging="90"/>
+              <w:rPr>
+                <w:sz w:val="16"/>
+                <w:szCs w:val="16"/>
+              </w:rPr>
+            </w:pPr>
+            <w:r>
+              <w:rPr>
+                <w:sz w:val="16"/>
+                <w:szCs w:val="16"/>
+              </w:rPr>
+              <w:t>Longitude</w:t>
+            </w:r>
+          </w:p>
+        </w:tc>
+        <w:tc>
+          <w:tcPr>
+            <w:tcW w:w="1728" w:type="dxa"/>
+          </w:tcPr>
+          <w:p>
+            <w:pPr>
+              <w:rPr>
+                <w:sz w:val="16"/>
+                <w:szCs w:val="16"/>
+              </w:rPr>
+            </w:pPr>
+            <w:r>
+              <w:rPr>
+                <w:sz w:val="16"/>
+                <w:szCs w:val="16"/>
+              </w:rPr>
+              <w:t xml:space="preserve">Select Navigation button </w:t>
+            </w:r>
+            <w:r>
+              <w:rPr>
+                <w:sz w:val="16"/>
+                <w:szCs w:val="16"/>
+              </w:rPr>
+              <w:t>“</w:t>
+            </w:r>
+            <w:r>
+              <w:rPr>
+                <w:sz w:val="16"/>
+                <w:szCs w:val="16"/>
+              </w:rPr>
+              <w:t>Data</w:t>
+            </w:r>
+            <w:r>
+              <w:rPr>
+                <w:sz w:val="16"/>
+                <w:szCs w:val="16"/>
+              </w:rPr>
+              <w:t>”</w:t>
+            </w:r>
+            <w:r>
+              <w:rPr>
+                <w:sz w:val="16"/>
+                <w:szCs w:val="16"/>
+              </w:rPr>
+              <w:t>, which will display data table.</w:t>
+            </w:r>
+          </w:p>
+          <w:p>
+            <w:pPr>
+              <w:rPr>
+                <w:sz w:val="16"/>
+                <w:szCs w:val="16"/>
+              </w:rPr>
+            </w:pPr>
+          </w:p>
+          <w:p>
+            <w:pPr>
+              <w:rPr>
+                <w:sz w:val="16"/>
+                <w:szCs w:val="16"/>
+              </w:rPr>
+            </w:pPr>
+            <w:r>
+              <w:rPr>
+                <w:sz w:val="16"/>
+                <w:szCs w:val="16"/>
+              </w:rPr>
+              <w:t xml:space="preserve">Table </w:t>
+            </w:r>
+            <w:r>
+              <w:rPr>
+                <w:sz w:val="16"/>
+                <w:szCs w:val="16"/>
+              </w:rPr>
+              <w:t xml:space="preserve">data </w:t>
+            </w:r>
+            <w:r>
+              <w:rPr>
+                <w:sz w:val="16"/>
+                <w:szCs w:val="16"/>
+              </w:rPr>
+              <w:t xml:space="preserve">changes based on user input, selecting: </w:t>
+            </w:r>
+          </w:p>
+          <w:p>
+            <w:pPr>
+              <w:rPr>
+                <w:sz w:val="16"/>
+                <w:szCs w:val="16"/>
+              </w:rPr>
+            </w:pPr>
+            <w:r>
+              <w:rPr>
+                <w:sz w:val="16"/>
+                <w:szCs w:val="16"/>
+                <w:u w:val="single"/>
+              </w:rPr>
+              <w:t>Previous</w:t>
+            </w:r>
+            <w:r>
+              <w:rPr>
+                <w:sz w:val="16"/>
+                <w:szCs w:val="16"/>
+              </w:rPr>
+              <w:t xml:space="preserve"> 1 2 3 4…100 </w:t>
+            </w:r>
+            <w:r>
+              <w:rPr>
+                <w:sz w:val="16"/>
+                <w:szCs w:val="16"/>
+                <w:u w:val="single"/>
+              </w:rPr>
+              <w:t>Next</w:t>
+            </w:r>
+          </w:p>
+        </w:tc>
+        <w:tc>
+          <w:tcPr>
+            <w:tcW w:w="1728" w:type="dxa"/>
+          </w:tcPr>
+          <w:p>
+            <w:pPr>
+              <w:rPr>
+                <w:sz w:val="16"/>
+                <w:szCs w:val="16"/>
+              </w:rPr>
+            </w:pPr>
+            <w:r>
+              <w:rPr>
+                <w:sz w:val="16"/>
+                <w:szCs w:val="16"/>
+              </w:rPr>
+              <w:t xml:space="preserve">Data table shows 10 rows at a time. Remaining rows shown when appropriate page number is clicked. </w:t>
+            </w:r>
+          </w:p>
+          <w:p>
+            <w:pPr>
+              <w:rPr>
+                <w:sz w:val="16"/>
+                <w:szCs w:val="16"/>
+              </w:rPr>
+            </w:pPr>
+          </w:p>
+        </w:tc>
+        <w:tc>
+          <w:tcPr>
+            <w:tcW w:w="1440" w:type="dxa"/>
+          </w:tcPr>
+          <w:p>
+            <w:pPr>
+              <w:rPr>
+                <w:sz w:val="16"/>
+                <w:szCs w:val="16"/>
+              </w:rPr>
+            </w:pPr>
+            <w:r>
+              <w:rPr>
+                <w:sz w:val="16"/>
+                <w:szCs w:val="16"/>
+              </w:rPr>
+              <w:t>Data Page</w:t>
+            </w:r>
+          </w:p>
+        </w:tc>
+        <w:tc>
+          <w:tcPr>
+            <w:tcW w:w="1152" w:type="dxa"/>
+          </w:tcPr>
+          <w:p>
+            <w:pPr>
+              <w:rPr>
+                <w:sz w:val="16"/>
+                <w:szCs w:val="16"/>
+              </w:rPr>
+            </w:pPr>
+          </w:p>
+        </w:tc>
+      </w:tr>
+      <w:tr>
+        <w:tc>
+          <w:tcPr>
+            <w:tcW w:w="1165" w:type="dxa"/>
+          </w:tcPr>
+          <w:p>
+            <w:pPr>
+              <w:rPr>
+                <w:sz w:val="16"/>
+                <w:szCs w:val="16"/>
+              </w:rPr>
+            </w:pPr>
+          </w:p>
+        </w:tc>
+        <w:tc>
+          <w:tcPr>
+            <w:tcW w:w="2291" w:type="dxa"/>
+          </w:tcPr>
+          <w:p>
+            <w:pPr>
+              <w:rPr>
+                <w:sz w:val="16"/>
+                <w:szCs w:val="16"/>
+              </w:rPr>
+            </w:pPr>
+            <w:r>
+              <w:rPr>
+                <w:sz w:val="16"/>
+                <w:szCs w:val="16"/>
+              </w:rPr>
+              <w:t xml:space="preserve">Top </w:t>
+            </w:r>
+            <w:r>
+              <w:rPr>
+                <w:sz w:val="16"/>
+                <w:szCs w:val="16"/>
+              </w:rPr>
+              <w:t>5</w:t>
+            </w:r>
+            <w:r>
+              <w:rPr>
+                <w:sz w:val="16"/>
+                <w:szCs w:val="16"/>
+              </w:rPr>
+              <w:t xml:space="preserve"> Violent crimes</w:t>
+            </w:r>
+          </w:p>
+        </w:tc>
+        <w:tc>
+          <w:tcPr>
+            <w:tcW w:w="1728" w:type="dxa"/>
+          </w:tcPr>
+          <w:p>
+            <w:pPr>
+              <w:rPr>
+                <w:sz w:val="16"/>
+                <w:szCs w:val="16"/>
+              </w:rPr>
+            </w:pPr>
+            <w:r>
+              <w:rPr>
+                <w:sz w:val="16"/>
+                <w:szCs w:val="16"/>
+              </w:rPr>
+              <w:t>Select Navigation button Analysis, which will show page of various charts</w:t>
+            </w:r>
+          </w:p>
+        </w:tc>
+        <w:tc>
+          <w:tcPr>
+            <w:tcW w:w="1728" w:type="dxa"/>
+          </w:tcPr>
+          <w:p>
+            <w:pPr>
+              <w:rPr>
+                <w:sz w:val="16"/>
+                <w:szCs w:val="16"/>
+              </w:rPr>
+            </w:pPr>
+            <w:r>
+              <w:rPr>
+                <w:sz w:val="16"/>
+                <w:szCs w:val="16"/>
+              </w:rPr>
+              <w:t>Pie Chart?</w:t>
+            </w:r>
+          </w:p>
+        </w:tc>
+        <w:tc>
+          <w:tcPr>
+            <w:tcW w:w="1440" w:type="dxa"/>
+          </w:tcPr>
+          <w:p>
+            <w:pPr>
+              <w:rPr>
+                <w:sz w:val="16"/>
+                <w:szCs w:val="16"/>
+              </w:rPr>
+            </w:pPr>
+            <w:r>
+              <w:rPr>
+                <w:sz w:val="16"/>
+                <w:szCs w:val="16"/>
+              </w:rPr>
+              <w:t>Analysis Page</w:t>
+            </w:r>
+          </w:p>
+        </w:tc>
+        <w:tc>
+          <w:tcPr>
+            <w:tcW w:w="1152" w:type="dxa"/>
+          </w:tcPr>
+          <w:p>
+            <w:pPr>
+              <w:rPr>
+                <w:sz w:val="16"/>
+                <w:szCs w:val="16"/>
+              </w:rPr>
+            </w:pPr>
+          </w:p>
+        </w:tc>
+      </w:tr>
+      <w:tr>
+        <w:tc>
+          <w:tcPr>
+            <w:tcW w:w="1165" w:type="dxa"/>
+          </w:tcPr>
+          <w:p>
+            <w:pPr>
+              <w:rPr>
+                <w:sz w:val="16"/>
+                <w:szCs w:val="16"/>
+              </w:rPr>
+            </w:pPr>
+          </w:p>
+        </w:tc>
+        <w:tc>
+          <w:tcPr>
+            <w:tcW w:w="2291" w:type="dxa"/>
+          </w:tcPr>
+          <w:p>
+            <w:pPr>
+              <w:rPr>
+                <w:sz w:val="16"/>
+                <w:szCs w:val="16"/>
+              </w:rPr>
+            </w:pPr>
+            <w:r>
+              <w:rPr>
+                <w:sz w:val="16"/>
+                <w:szCs w:val="16"/>
+              </w:rPr>
+              <w:t xml:space="preserve">Top </w:t>
+            </w:r>
+            <w:r>
+              <w:rPr>
+                <w:sz w:val="16"/>
+                <w:szCs w:val="16"/>
+              </w:rPr>
+              <w:t>5</w:t>
+            </w:r>
+            <w:r>
+              <w:rPr>
+                <w:sz w:val="16"/>
+                <w:szCs w:val="16"/>
+              </w:rPr>
+              <w:t xml:space="preserve"> Property crimes</w:t>
+            </w:r>
+          </w:p>
+        </w:tc>
+        <w:tc>
+          <w:tcPr>
+            <w:tcW w:w="1728" w:type="dxa"/>
+          </w:tcPr>
+          <w:p>
+            <w:pPr>
+              <w:rPr>
+                <w:sz w:val="16"/>
+                <w:szCs w:val="16"/>
+              </w:rPr>
+            </w:pPr>
+            <w:r>
+              <w:rPr>
+                <w:sz w:val="16"/>
+                <w:szCs w:val="16"/>
+              </w:rPr>
+              <w:t>Select Navigation button Analysis, which will show page of various charts</w:t>
+            </w:r>
+          </w:p>
+        </w:tc>
+        <w:tc>
+          <w:tcPr>
+            <w:tcW w:w="1728" w:type="dxa"/>
+          </w:tcPr>
+          <w:p>
+            <w:pPr>
+              <w:rPr>
+                <w:sz w:val="16"/>
+                <w:szCs w:val="16"/>
+              </w:rPr>
+            </w:pPr>
+            <w:r>
+              <w:rPr>
+                <w:sz w:val="16"/>
+                <w:szCs w:val="16"/>
+              </w:rPr>
+              <w:t>Pie Chart?</w:t>
+            </w:r>
+          </w:p>
+        </w:tc>
+        <w:tc>
+          <w:tcPr>
+            <w:tcW w:w="1440" w:type="dxa"/>
+          </w:tcPr>
+          <w:p>
+            <w:pPr>
+              <w:rPr>
+                <w:sz w:val="16"/>
+                <w:szCs w:val="16"/>
+              </w:rPr>
+            </w:pPr>
+            <w:r>
+              <w:rPr>
+                <w:sz w:val="16"/>
+                <w:szCs w:val="16"/>
+              </w:rPr>
+              <w:t>Analysis Page</w:t>
+            </w:r>
+          </w:p>
+        </w:tc>
+        <w:tc>
+          <w:tcPr>
+            <w:tcW w:w="1152" w:type="dxa"/>
+          </w:tcPr>
+          <w:p>
+            <w:pPr>
+              <w:rPr>
+                <w:sz w:val="16"/>
+                <w:szCs w:val="16"/>
+              </w:rPr>
+            </w:pPr>
+          </w:p>
+        </w:tc>
+      </w:tr>
+      <w:tr>
+        <w:tc>
+          <w:tcPr>
+            <w:tcW w:w="1165" w:type="dxa"/>
+          </w:tcPr>
+          <w:p>
+            <w:pPr>
+              <w:rPr>
+                <w:sz w:val="16"/>
+                <w:szCs w:val="16"/>
+              </w:rPr>
+            </w:pPr>
+          </w:p>
+        </w:tc>
+        <w:tc>
+          <w:tcPr>
+            <w:tcW w:w="2291" w:type="dxa"/>
+          </w:tcPr>
+          <w:p>
+            <w:pPr>
+              <w:rPr>
+                <w:sz w:val="16"/>
+                <w:szCs w:val="16"/>
+              </w:rPr>
+            </w:pPr>
+          </w:p>
+        </w:tc>
+        <w:tc>
+          <w:tcPr>
+            <w:tcW w:w="1728" w:type="dxa"/>
+          </w:tcPr>
+          <w:p>
+            <w:pPr>
+              <w:rPr>
+                <w:sz w:val="16"/>
+                <w:szCs w:val="16"/>
+              </w:rPr>
+            </w:pPr>
+          </w:p>
+        </w:tc>
+        <w:tc>
+          <w:tcPr>
+            <w:tcW w:w="1728" w:type="dxa"/>
+          </w:tcPr>
+          <w:p>
+            <w:pPr>
+              <w:rPr>
+                <w:sz w:val="16"/>
+                <w:szCs w:val="16"/>
+              </w:rPr>
+            </w:pPr>
+          </w:p>
+        </w:tc>
+        <w:tc>
+          <w:tcPr>
+            <w:tcW w:w="1440" w:type="dxa"/>
+          </w:tcPr>
+          <w:p>
+            <w:pPr>
+              <w:rPr>
+                <w:sz w:val="16"/>
+                <w:szCs w:val="16"/>
+              </w:rPr>
+            </w:pPr>
+          </w:p>
+        </w:tc>
+        <w:tc>
+          <w:tcPr>
+            <w:tcW w:w="1152" w:type="dxa"/>
+          </w:tcPr>
+          <w:p>
+            <w:pPr>
+              <w:rPr>
+                <w:sz w:val="16"/>
+                <w:szCs w:val="16"/>
+              </w:rPr>
+            </w:pPr>
+          </w:p>
+        </w:tc>
+      </w:tr>
+      <w:tr>
+        <w:tc>
+          <w:tcPr>
+            <w:tcW w:w="1165" w:type="dxa"/>
+          </w:tcPr>
+          <w:p>
+            <w:pPr>
+              <w:rPr>
+                <w:sz w:val="16"/>
+                <w:szCs w:val="16"/>
+              </w:rPr>
+            </w:pPr>
+          </w:p>
+        </w:tc>
+        <w:tc>
+          <w:tcPr>
+            <w:tcW w:w="2291" w:type="dxa"/>
+          </w:tcPr>
+          <w:p>
+            <w:pPr>
+              <w:rPr>
+                <w:sz w:val="16"/>
+                <w:szCs w:val="16"/>
+              </w:rPr>
+            </w:pPr>
+            <w:r>
+              <w:rPr>
+                <w:sz w:val="16"/>
+                <w:szCs w:val="16"/>
+              </w:rPr>
+              <w:t>Group crime counts by type:</w:t>
+            </w:r>
+          </w:p>
+          <w:p>
+            <w:pPr>
+              <w:pStyle w:val="ListParagraph"/>
+              <w:numPr>
+                <w:ilvl w:val="0"/>
+                <w:numId w:val="16"/>
+              </w:numPr>
+              <w:ind w:left="106" w:hanging="90"/>
+              <w:rPr>
+                <w:sz w:val="16"/>
+                <w:szCs w:val="16"/>
+              </w:rPr>
+            </w:pPr>
+            <w:r>
+              <w:rPr>
+                <w:sz w:val="16"/>
+                <w:szCs w:val="16"/>
+              </w:rPr>
+              <w:t>Aggravated Assault</w:t>
+            </w:r>
+          </w:p>
+          <w:p>
+            <w:pPr>
+              <w:pStyle w:val="ListParagraph"/>
+              <w:numPr>
+                <w:ilvl w:val="0"/>
+                <w:numId w:val="16"/>
+              </w:numPr>
+              <w:ind w:left="106" w:hanging="90"/>
+              <w:rPr>
+                <w:sz w:val="16"/>
+                <w:szCs w:val="16"/>
+              </w:rPr>
+            </w:pPr>
+            <w:r>
+              <w:rPr>
+                <w:sz w:val="16"/>
+                <w:szCs w:val="16"/>
+              </w:rPr>
+              <w:t>Homicide</w:t>
+            </w:r>
+          </w:p>
+          <w:p>
+            <w:pPr>
+              <w:pStyle w:val="ListParagraph"/>
+              <w:numPr>
+                <w:ilvl w:val="0"/>
+                <w:numId w:val="16"/>
+              </w:numPr>
+              <w:ind w:left="106" w:hanging="90"/>
+              <w:rPr>
+                <w:sz w:val="16"/>
+                <w:szCs w:val="16"/>
+              </w:rPr>
+            </w:pPr>
+            <w:r>
+              <w:rPr>
+                <w:sz w:val="16"/>
+                <w:szCs w:val="16"/>
+              </w:rPr>
+              <w:t>Robbery</w:t>
+            </w:r>
+          </w:p>
+          <w:p>
+            <w:pPr>
+              <w:pStyle w:val="ListParagraph"/>
+              <w:numPr>
+                <w:ilvl w:val="0"/>
+                <w:numId w:val="16"/>
+              </w:numPr>
+              <w:ind w:left="106" w:hanging="90"/>
+              <w:rPr>
+                <w:sz w:val="16"/>
+                <w:szCs w:val="16"/>
+              </w:rPr>
+            </w:pPr>
+            <w:r>
+              <w:rPr>
+                <w:sz w:val="16"/>
+                <w:szCs w:val="16"/>
+              </w:rPr>
+              <w:t>Auto Theft</w:t>
+            </w:r>
+          </w:p>
+          <w:p>
+            <w:pPr>
+              <w:pStyle w:val="ListParagraph"/>
+              <w:numPr>
+                <w:ilvl w:val="0"/>
+                <w:numId w:val="16"/>
+              </w:numPr>
+              <w:ind w:left="106" w:hanging="90"/>
+              <w:rPr>
+                <w:sz w:val="16"/>
+                <w:szCs w:val="16"/>
+              </w:rPr>
+            </w:pPr>
+            <w:r>
+              <w:rPr>
+                <w:sz w:val="16"/>
+                <w:szCs w:val="16"/>
+              </w:rPr>
+              <w:t>Larceny</w:t>
+            </w:r>
+          </w:p>
+          <w:p>
+            <w:pPr>
+              <w:pStyle w:val="ListParagraph"/>
+              <w:numPr>
+                <w:ilvl w:val="0"/>
+                <w:numId w:val="16"/>
+              </w:numPr>
+              <w:ind w:left="106" w:hanging="90"/>
+              <w:rPr>
+                <w:sz w:val="16"/>
+                <w:szCs w:val="16"/>
+              </w:rPr>
+            </w:pPr>
+            <w:r>
+              <w:rPr>
+                <w:sz w:val="16"/>
+                <w:szCs w:val="16"/>
+              </w:rPr>
+              <w:t>Arson</w:t>
+            </w:r>
+          </w:p>
+        </w:tc>
+        <w:tc>
+          <w:tcPr>
+            <w:tcW w:w="1728" w:type="dxa"/>
+          </w:tcPr>
+          <w:p>
+            <w:pPr>
+              <w:rPr>
+                <w:sz w:val="16"/>
+                <w:szCs w:val="16"/>
+              </w:rPr>
+            </w:pPr>
+            <w:r>
+              <w:rPr>
+                <w:sz w:val="16"/>
+                <w:szCs w:val="16"/>
+              </w:rPr>
+              <w:t>Select drop down menu to display layer.</w:t>
+            </w:r>
+          </w:p>
+        </w:tc>
+        <w:tc>
+          <w:tcPr>
+            <w:tcW w:w="1728" w:type="dxa"/>
+          </w:tcPr>
+          <w:p>
+            <w:pPr>
+              <w:rPr>
+                <w:sz w:val="16"/>
+                <w:szCs w:val="16"/>
+              </w:rPr>
+            </w:pPr>
+            <w:r>
+              <w:rPr>
+                <w:sz w:val="16"/>
+                <w:szCs w:val="16"/>
+              </w:rPr>
+              <w:t xml:space="preserve">Marker on map. Selection achieved by drop-down menu. Each marker has </w:t>
+            </w:r>
+            <w:proofErr w:type="spellStart"/>
+            <w:r>
+              <w:rPr>
+                <w:sz w:val="16"/>
+                <w:szCs w:val="16"/>
+              </w:rPr>
+              <w:t>it’s</w:t>
+            </w:r>
+            <w:proofErr w:type="spellEnd"/>
+            <w:r>
+              <w:rPr>
+                <w:sz w:val="16"/>
+                <w:szCs w:val="16"/>
+              </w:rPr>
+              <w:t xml:space="preserve"> own color </w:t>
+            </w:r>
+          </w:p>
+        </w:tc>
+        <w:tc>
+          <w:tcPr>
+            <w:tcW w:w="1440" w:type="dxa"/>
+          </w:tcPr>
+          <w:p>
+            <w:pPr>
+              <w:rPr>
+                <w:sz w:val="16"/>
+                <w:szCs w:val="16"/>
+              </w:rPr>
+            </w:pPr>
+            <w:r>
+              <w:rPr>
+                <w:sz w:val="16"/>
+                <w:szCs w:val="16"/>
+              </w:rPr>
+              <w:t>Home Page</w:t>
+            </w:r>
+          </w:p>
+        </w:tc>
+        <w:tc>
+          <w:tcPr>
+            <w:tcW w:w="1152" w:type="dxa"/>
+          </w:tcPr>
+          <w:p>
+            <w:pPr>
+              <w:rPr>
+                <w:sz w:val="16"/>
+                <w:szCs w:val="16"/>
+              </w:rPr>
+            </w:pPr>
+          </w:p>
+        </w:tc>
+      </w:tr>
+      <w:tr>
+        <w:tc>
+          <w:tcPr>
+            <w:tcW w:w="1165" w:type="dxa"/>
+          </w:tcPr>
+          <w:p>
+            <w:pPr>
+              <w:rPr>
+                <w:sz w:val="16"/>
+                <w:szCs w:val="16"/>
+              </w:rPr>
+            </w:pPr>
+          </w:p>
+        </w:tc>
+        <w:tc>
+          <w:tcPr>
+            <w:tcW w:w="2291" w:type="dxa"/>
+          </w:tcPr>
+          <w:p>
+            <w:pPr>
+              <w:rPr>
+                <w:sz w:val="16"/>
+                <w:szCs w:val="16"/>
+              </w:rPr>
+            </w:pPr>
+            <w:r>
+              <w:rPr>
+                <w:sz w:val="16"/>
+                <w:szCs w:val="16"/>
+              </w:rPr>
+              <w:t>Time series of crime count by date</w:t>
+            </w:r>
+          </w:p>
+        </w:tc>
+        <w:tc>
+          <w:tcPr>
+            <w:tcW w:w="1728" w:type="dxa"/>
+          </w:tcPr>
+          <w:p>
+            <w:pPr>
+              <w:rPr>
+                <w:sz w:val="16"/>
+                <w:szCs w:val="16"/>
+              </w:rPr>
+            </w:pPr>
+            <w:r>
+              <w:rPr>
+                <w:sz w:val="16"/>
+                <w:szCs w:val="16"/>
+              </w:rPr>
+              <w:t>Select Navigation button Analysis, which will show page of various charts</w:t>
+            </w:r>
+          </w:p>
+        </w:tc>
+        <w:tc>
+          <w:tcPr>
+            <w:tcW w:w="1728" w:type="dxa"/>
+          </w:tcPr>
+          <w:p>
+            <w:pPr>
+              <w:rPr>
+                <w:sz w:val="16"/>
+                <w:szCs w:val="16"/>
+              </w:rPr>
+            </w:pPr>
+          </w:p>
+        </w:tc>
+        <w:tc>
+          <w:tcPr>
+            <w:tcW w:w="1440" w:type="dxa"/>
+          </w:tcPr>
+          <w:p>
+            <w:pPr>
+              <w:rPr>
+                <w:sz w:val="16"/>
+                <w:szCs w:val="16"/>
+              </w:rPr>
+            </w:pPr>
+          </w:p>
+        </w:tc>
+        <w:tc>
+          <w:tcPr>
+            <w:tcW w:w="1152" w:type="dxa"/>
+          </w:tcPr>
+          <w:p>
+            <w:pPr>
+              <w:rPr>
+                <w:sz w:val="16"/>
+                <w:szCs w:val="16"/>
+              </w:rPr>
+            </w:pPr>
+          </w:p>
+        </w:tc>
+      </w:tr>
+      <w:tr>
+        <w:tc>
+          <w:tcPr>
+            <w:tcW w:w="1165" w:type="dxa"/>
+          </w:tcPr>
+          <w:p>
+            <w:pPr>
+              <w:rPr>
+                <w:sz w:val="16"/>
+                <w:szCs w:val="16"/>
+              </w:rPr>
+            </w:pPr>
+          </w:p>
+        </w:tc>
+        <w:tc>
+          <w:tcPr>
+            <w:tcW w:w="2291" w:type="dxa"/>
+          </w:tcPr>
+          <w:p>
+            <w:pPr>
+              <w:rPr>
+                <w:sz w:val="16"/>
+                <w:szCs w:val="16"/>
+              </w:rPr>
+            </w:pPr>
+            <w:r>
+              <w:rPr>
+                <w:sz w:val="16"/>
+                <w:szCs w:val="16"/>
+              </w:rPr>
+              <w:t>Oakland Police Beat Map</w:t>
+            </w:r>
+          </w:p>
+        </w:tc>
+        <w:tc>
+          <w:tcPr>
+            <w:tcW w:w="1728" w:type="dxa"/>
+          </w:tcPr>
+          <w:p>
+            <w:pPr>
+              <w:rPr>
+                <w:sz w:val="16"/>
+                <w:szCs w:val="16"/>
+              </w:rPr>
+            </w:pPr>
+            <w:r>
+              <w:rPr>
+                <w:sz w:val="16"/>
+                <w:szCs w:val="16"/>
+              </w:rPr>
+              <w:t>Select check box to display layer.</w:t>
+            </w:r>
+          </w:p>
+        </w:tc>
+        <w:tc>
+          <w:tcPr>
+            <w:tcW w:w="1728" w:type="dxa"/>
+          </w:tcPr>
+          <w:p>
+            <w:pPr>
+              <w:rPr>
+                <w:sz w:val="16"/>
+                <w:szCs w:val="16"/>
+              </w:rPr>
+            </w:pPr>
+            <w:r>
+              <w:rPr>
+                <w:sz w:val="16"/>
+                <w:szCs w:val="16"/>
+              </w:rPr>
+              <w:t>Layer on top of map. 1</w:t>
+            </w:r>
+            <w:r>
+              <w:rPr>
+                <w:sz w:val="16"/>
+                <w:szCs w:val="16"/>
+                <w:vertAlign w:val="superscript"/>
+              </w:rPr>
+              <w:t>st</w:t>
+            </w:r>
+            <w:r>
+              <w:rPr>
+                <w:sz w:val="16"/>
+                <w:szCs w:val="16"/>
+              </w:rPr>
+              <w:t xml:space="preserve"> choice static single </w:t>
+            </w:r>
+            <w:proofErr w:type="spellStart"/>
+            <w:r>
+              <w:rPr>
+                <w:sz w:val="16"/>
+                <w:szCs w:val="16"/>
+              </w:rPr>
+              <w:t>pict</w:t>
+            </w:r>
+            <w:proofErr w:type="spellEnd"/>
+          </w:p>
+          <w:p>
+            <w:pPr>
+              <w:rPr>
+                <w:sz w:val="16"/>
+                <w:szCs w:val="16"/>
+              </w:rPr>
+            </w:pPr>
+            <w:r>
+              <w:rPr>
+                <w:sz w:val="16"/>
+                <w:szCs w:val="16"/>
+              </w:rPr>
+              <w:t>2</w:t>
+            </w:r>
+            <w:r>
+              <w:rPr>
+                <w:sz w:val="16"/>
+                <w:szCs w:val="16"/>
+                <w:vertAlign w:val="superscript"/>
+              </w:rPr>
+              <w:t>nd</w:t>
+            </w:r>
+            <w:r>
+              <w:rPr>
+                <w:sz w:val="16"/>
+                <w:szCs w:val="16"/>
+              </w:rPr>
+              <w:t xml:space="preserve"> choice interactive boundaries, with</w:t>
+            </w:r>
+          </w:p>
+        </w:tc>
+        <w:tc>
+          <w:tcPr>
+            <w:tcW w:w="1440" w:type="dxa"/>
+          </w:tcPr>
+          <w:p>
+            <w:pPr>
+              <w:rPr>
+                <w:sz w:val="16"/>
+                <w:szCs w:val="16"/>
+              </w:rPr>
+            </w:pPr>
+            <w:r>
+              <w:rPr>
+                <w:sz w:val="16"/>
+                <w:szCs w:val="16"/>
+              </w:rPr>
+              <w:t>Home Page</w:t>
+            </w:r>
+          </w:p>
+        </w:tc>
+        <w:tc>
+          <w:tcPr>
+            <w:tcW w:w="1152" w:type="dxa"/>
+          </w:tcPr>
+          <w:p>
+            <w:pPr>
+              <w:rPr>
+                <w:sz w:val="16"/>
+                <w:szCs w:val="16"/>
+              </w:rPr>
+            </w:pPr>
+          </w:p>
+        </w:tc>
+      </w:tr>
+      <w:tr>
+        <w:tc>
+          <w:tcPr>
+            <w:tcW w:w="1165" w:type="dxa"/>
+          </w:tcPr>
+          <w:p>
+            <w:pPr>
+              <w:rPr>
+                <w:sz w:val="16"/>
+                <w:szCs w:val="16"/>
+              </w:rPr>
+            </w:pPr>
+          </w:p>
+        </w:tc>
+        <w:tc>
+          <w:tcPr>
+            <w:tcW w:w="2291" w:type="dxa"/>
+          </w:tcPr>
+          <w:p>
+            <w:pPr>
+              <w:rPr>
+                <w:sz w:val="16"/>
+                <w:szCs w:val="16"/>
+              </w:rPr>
+            </w:pPr>
+            <w:r>
+              <w:rPr>
+                <w:sz w:val="16"/>
+                <w:szCs w:val="16"/>
+              </w:rPr>
+              <w:t>Crime type by type</w:t>
+            </w:r>
+          </w:p>
+        </w:tc>
+        <w:tc>
+          <w:tcPr>
+            <w:tcW w:w="1728" w:type="dxa"/>
+          </w:tcPr>
+          <w:p>
+            <w:pPr>
+              <w:rPr>
+                <w:sz w:val="16"/>
+                <w:szCs w:val="16"/>
+              </w:rPr>
+            </w:pPr>
+          </w:p>
+        </w:tc>
+        <w:tc>
+          <w:tcPr>
+            <w:tcW w:w="1728" w:type="dxa"/>
+          </w:tcPr>
+          <w:p>
+            <w:pPr>
+              <w:rPr>
+                <w:sz w:val="16"/>
+                <w:szCs w:val="16"/>
+              </w:rPr>
+            </w:pPr>
+            <w:proofErr w:type="spellStart"/>
+            <w:r>
+              <w:rPr>
+                <w:sz w:val="16"/>
+                <w:szCs w:val="16"/>
+              </w:rPr>
+              <w:t>Plotly</w:t>
+            </w:r>
+            <w:proofErr w:type="spellEnd"/>
+            <w:r>
+              <w:rPr>
+                <w:sz w:val="16"/>
+                <w:szCs w:val="16"/>
+              </w:rPr>
+              <w:t xml:space="preserve"> </w:t>
+            </w:r>
+          </w:p>
+        </w:tc>
+        <w:tc>
+          <w:tcPr>
+            <w:tcW w:w="1440" w:type="dxa"/>
+          </w:tcPr>
+          <w:p>
+            <w:pPr>
+              <w:rPr>
+                <w:sz w:val="16"/>
+                <w:szCs w:val="16"/>
+              </w:rPr>
+            </w:pPr>
+          </w:p>
+        </w:tc>
+        <w:tc>
+          <w:tcPr>
+            <w:tcW w:w="1152" w:type="dxa"/>
+          </w:tcPr>
+          <w:p>
+            <w:pPr>
+              <w:rPr>
+                <w:sz w:val="16"/>
+                <w:szCs w:val="16"/>
+              </w:rPr>
+            </w:pPr>
+          </w:p>
+        </w:tc>
+      </w:tr>
+      <w:tr>
+        <w:tc>
+          <w:tcPr>
+            <w:tcW w:w="1165" w:type="dxa"/>
+          </w:tcPr>
+          <w:p>
+            <w:pPr>
+              <w:rPr>
+                <w:sz w:val="16"/>
+                <w:szCs w:val="16"/>
+              </w:rPr>
+            </w:pPr>
+          </w:p>
+        </w:tc>
+        <w:tc>
+          <w:tcPr>
+            <w:tcW w:w="2291" w:type="dxa"/>
+          </w:tcPr>
+          <w:p>
+            <w:pPr>
+              <w:rPr>
+                <w:sz w:val="16"/>
+                <w:szCs w:val="16"/>
+              </w:rPr>
+            </w:pPr>
+          </w:p>
+        </w:tc>
+        <w:tc>
+          <w:tcPr>
+            <w:tcW w:w="1728" w:type="dxa"/>
+          </w:tcPr>
+          <w:p>
+            <w:pPr>
+              <w:rPr>
+                <w:sz w:val="16"/>
+                <w:szCs w:val="16"/>
+              </w:rPr>
+            </w:pPr>
+          </w:p>
+        </w:tc>
+        <w:tc>
+          <w:tcPr>
+            <w:tcW w:w="1728" w:type="dxa"/>
+          </w:tcPr>
+          <w:p>
+            <w:pPr>
+              <w:rPr>
+                <w:sz w:val="16"/>
+                <w:szCs w:val="16"/>
+              </w:rPr>
+            </w:pPr>
+          </w:p>
+        </w:tc>
+        <w:tc>
+          <w:tcPr>
+            <w:tcW w:w="1440" w:type="dxa"/>
+          </w:tcPr>
+          <w:p>
+            <w:pPr>
+              <w:rPr>
+                <w:sz w:val="16"/>
+                <w:szCs w:val="16"/>
+              </w:rPr>
+            </w:pPr>
+          </w:p>
+        </w:tc>
+        <w:tc>
+          <w:tcPr>
+            <w:tcW w:w="1152" w:type="dxa"/>
+          </w:tcPr>
+          <w:p>
+            <w:pPr>
+              <w:rPr>
+                <w:sz w:val="16"/>
+                <w:szCs w:val="16"/>
+              </w:rPr>
+            </w:pPr>
+          </w:p>
+        </w:tc>
+      </w:tr>
+      <w:tr>
+        <w:tc>
+          <w:tcPr>
+            <w:tcW w:w="1165" w:type="dxa"/>
+          </w:tcPr>
+          <w:p>
+            <w:pPr>
+              <w:rPr>
+                <w:sz w:val="16"/>
+                <w:szCs w:val="16"/>
+              </w:rPr>
+            </w:pPr>
+          </w:p>
+        </w:tc>
+        <w:tc>
+          <w:tcPr>
+            <w:tcW w:w="2291" w:type="dxa"/>
+          </w:tcPr>
+          <w:p>
+            <w:pPr>
+              <w:rPr>
+                <w:sz w:val="16"/>
+                <w:szCs w:val="16"/>
+              </w:rPr>
+            </w:pPr>
+          </w:p>
+        </w:tc>
+        <w:tc>
+          <w:tcPr>
+            <w:tcW w:w="1728" w:type="dxa"/>
+          </w:tcPr>
+          <w:p>
+            <w:pPr>
+              <w:rPr>
+                <w:sz w:val="16"/>
+                <w:szCs w:val="16"/>
+              </w:rPr>
+            </w:pPr>
+          </w:p>
+        </w:tc>
+        <w:tc>
+          <w:tcPr>
+            <w:tcW w:w="1728" w:type="dxa"/>
+          </w:tcPr>
+          <w:p>
+            <w:pPr>
+              <w:rPr>
+                <w:sz w:val="16"/>
+                <w:szCs w:val="16"/>
+              </w:rPr>
+            </w:pPr>
+          </w:p>
+        </w:tc>
+        <w:tc>
+          <w:tcPr>
+            <w:tcW w:w="1440" w:type="dxa"/>
+          </w:tcPr>
+          <w:p>
+            <w:pPr>
+              <w:rPr>
+                <w:sz w:val="16"/>
+                <w:szCs w:val="16"/>
+              </w:rPr>
+            </w:pPr>
+          </w:p>
+        </w:tc>
+        <w:tc>
+          <w:tcPr>
+            <w:tcW w:w="1152" w:type="dxa"/>
+          </w:tcPr>
+          <w:p>
+            <w:pPr>
+              <w:rPr>
+                <w:sz w:val="16"/>
+                <w:szCs w:val="16"/>
+              </w:rPr>
+            </w:pPr>
+          </w:p>
+        </w:tc>
+      </w:tr>
+    </w:tbl>
+    <w:p>
+      <w:pPr>
+        <w:pStyle w:val="Heading1"/>
+      </w:pPr>
+      <w:r>
+        <w:rPr>
+          <w:noProof/>
+        </w:rPr>
+        <w:lastRenderedPageBreak/>
+        <w:drawing>
+          <wp:anchor distT="0" distB="0" distL="114300" distR="114300" simplePos="0" relativeHeight="251658240" behindDoc="0" locked="0" layoutInCell="1" allowOverlap="1" wp14:anchorId="0903245A" wp14:editId="7C99E6E5">
+            <wp:simplePos x="0" y="0"/>
+            <wp:positionH relativeFrom="margin">
+              <wp:align>left</wp:align>
+            </wp:positionH>
+            <wp:positionV relativeFrom="paragraph">
+              <wp:posOffset>307975</wp:posOffset>
+            </wp:positionV>
+            <wp:extent cx="1911096" cy="1417320"/>
+            <wp:effectExtent l="0" t="0" r="0" b="0"/>
+            <wp:wrapSquare wrapText="bothSides"/>
+            <wp:docPr id="1" name="Picture 1"/>
+            <wp:cNvGraphicFramePr>
+              <a:graphicFrameLocks xmlns:a="http://schemas.openxmlformats.org/drawingml/2006/main" noChangeAspect="1"/>
+            </wp:cNvGraphicFramePr>
+            <a:graphic xmlns:a="http://schemas.openxmlformats.org/drawingml/2006/main">
+              <a:graphicData uri="http://schemas.openxmlformats.org/drawingml/2006/picture">
+                <pic:pic xmlns:pic="http://schemas.openxmlformats.org/drawingml/2006/picture">
+                  <pic:nvPicPr>
+                    <pic:cNvPr id="1" name="Picture 1"/>
+                    <pic:cNvPicPr/>
+                  </pic:nvPicPr>
+                  <pic:blipFill>
+                    <a:blip r:embed="rId8" cstate="print">
+                      <a:extLst>
+                        <a:ext uri="{28A0092B-C50C-407E-A947-70E740481C1C}">
+                          <a14:useLocalDpi xmlns:a14="http://schemas.microsoft.com/office/drawing/2010/main" val="0"/>
+                        </a:ext>
+                      </a:extLst>
+                    </a:blip>
+                    <a:stretch>
+                      <a:fillRect/>
+                    </a:stretch>
+                  </pic:blipFill>
+                  <pic:spPr>
+                    <a:xfrm>
+                      <a:off x="0" y="0"/>
+                      <a:ext cx="1911096" cy="1417320"/>
+                    </a:xfrm>
+                    <a:prstGeom prst="rect">
+                      <a:avLst/>
+                    </a:prstGeom>
+                  </pic:spPr>
+                </pic:pic>
+              </a:graphicData>
+            </a:graphic>
+            <wp14:sizeRelH relativeFrom="page">
+              <wp14:pctWidth>0</wp14:pctWidth>
+            </wp14:sizeRelH>
+            <wp14:sizeRelV relativeFrom="page">
+              <wp14:pctHeight>0</wp14:pctHeight>
+            </wp14:sizeRelV>
+          </wp:anchor>
+        </w:drawing>
+      </w:r>
+      <w:r>
+        <w:t>Website Visualizations</w:t>
+      </w:r>
+    </w:p>
+    <w:p/>
+    <w:p>
+      <w:pPr>
+        <w:pStyle w:val="Figure"/>
+      </w:pPr>
+      <w:r>
+        <w:t>Police beat boundaries. Single image</w:t>
+      </w:r>
+    </w:p>
+    <w:p>
+      <w:pPr>
+        <w:pStyle w:val="Figure"/>
+      </w:pPr>
+      <w:r>
+        <w:t>Source:</w:t>
+      </w:r>
+      <w:r>
+        <w:t xml:space="preserve"> </w:t>
+      </w:r>
+      <w:hyperlink r:id="rId9" w:history="1">
+        <w:r>
+          <w:rPr>
+            <w:rStyle w:val="Hyperlink"/>
+          </w:rPr>
+          <w:t>https://oakgis.maps.arcgis.com/apps/OnePane/basicviewer/index.html?appid=12ae8a087be44043abc6996c5e499d5c</w:t>
+        </w:r>
+      </w:hyperlink>
+    </w:p>
+    <w:p>
+      <w:pPr>
+        <w:pStyle w:val="Figure"/>
+      </w:pPr>
+    </w:p>
+    <w:p>
+      <w:pPr>
+        <w:pStyle w:val="ListNumber"/>
+        <w:numPr>
+          <w:ilvl w:val="0"/>
+          <w:numId w:val="0"/>
+        </w:numPr>
+        <w:ind w:left="360"/>
+      </w:pPr>
+    </w:p>
+    <w:p>
       <w:bookmarkStart w:id="1" w:name="_Toc77004472"/>
       <w:r>
+        <w:rPr>
+          <w:noProof/>
+        </w:rPr>
+        <w:drawing>
+          <wp:anchor distT="0" distB="0" distL="114300" distR="114300" simplePos="0" relativeHeight="251659264" behindDoc="0" locked="0" layoutInCell="1" allowOverlap="1" wp14:anchorId="55F6C32E" wp14:editId="249EBF85">
+            <wp:simplePos x="0" y="0"/>
+            <wp:positionH relativeFrom="column">
+              <wp:posOffset>1270</wp:posOffset>
+            </wp:positionH>
+            <wp:positionV relativeFrom="paragraph">
+              <wp:posOffset>635</wp:posOffset>
+            </wp:positionV>
+            <wp:extent cx="1882775" cy="1828800"/>
+            <wp:effectExtent l="0" t="0" r="3175" b="0"/>
+            <wp:wrapSquare wrapText="bothSides"/>
+            <wp:docPr id="3" name="Picture 3"/>
+            <wp:cNvGraphicFramePr>
+              <a:graphicFrameLocks xmlns:a="http://schemas.openxmlformats.org/drawingml/2006/main" noChangeAspect="1"/>
+            </wp:cNvGraphicFramePr>
+            <a:graphic xmlns:a="http://schemas.openxmlformats.org/drawingml/2006/main">
+              <a:graphicData uri="http://schemas.openxmlformats.org/drawingml/2006/picture">
+                <pic:pic xmlns:pic="http://schemas.openxmlformats.org/drawingml/2006/picture">
+                  <pic:nvPicPr>
+                    <pic:cNvPr id="3" name="Picture 3"/>
+                    <pic:cNvPicPr/>
+                  </pic:nvPicPr>
+                  <pic:blipFill>
+                    <a:blip r:embed="rId10" cstate="print">
+                      <a:extLst>
+                        <a:ext uri="{28A0092B-C50C-407E-A947-70E740481C1C}">
+                          <a14:useLocalDpi xmlns:a14="http://schemas.microsoft.com/office/drawing/2010/main" val="0"/>
+                        </a:ext>
+                      </a:extLst>
+                    </a:blip>
+                    <a:stretch>
+                      <a:fillRect/>
+                    </a:stretch>
+                  </pic:blipFill>
+                  <pic:spPr>
+                    <a:xfrm>
+                      <a:off x="0" y="0"/>
+                      <a:ext cx="1882775" cy="1828800"/>
+                    </a:xfrm>
+                    <a:prstGeom prst="rect">
+                      <a:avLst/>
+                    </a:prstGeom>
+                  </pic:spPr>
+                </pic:pic>
+              </a:graphicData>
+            </a:graphic>
+          </wp:anchor>
+        </w:drawing>
+      </w:r>
+      <w:r>
+        <w:t xml:space="preserve"> </w:t>
+      </w:r>
+      <w:r>
+        <w:t xml:space="preserve">This image shows </w:t>
+      </w:r>
+      <w:r>
+        <w:t xml:space="preserve">Police </w:t>
+      </w:r>
+      <w:r>
+        <w:t xml:space="preserve">beat </w:t>
+      </w:r>
+      <w:r>
+        <w:t xml:space="preserve">boundaries. This may be possible to do using </w:t>
+      </w:r>
+      <w:proofErr w:type="spellStart"/>
+      <w:r>
+        <w:t>Mapbox</w:t>
+      </w:r>
+      <w:proofErr w:type="spellEnd"/>
+      <w:r>
+        <w:t xml:space="preserve">. </w:t>
+      </w:r>
+      <w:r>
+        <w:t xml:space="preserve">Google Maps can do this as well. I did it many years ago, </w:t>
+      </w:r>
+      <w:r>
+        <w:t xml:space="preserve">see </w:t>
+      </w:r>
+      <w:hyperlink r:id="rId11" w:history="1">
+        <w:r>
+          <w:rPr>
+            <w:rStyle w:val="Hyperlink"/>
+          </w:rPr>
+          <w:t>here</w:t>
+        </w:r>
+      </w:hyperlink>
+      <w:r>
+        <w:t>.</w:t>
+      </w:r>
+    </w:p>
+    <w:p/>
+    <w:p>
+      <w:r>
+        <w:t>Source:</w:t>
+      </w:r>
+    </w:p>
+    <w:p>
+      <w:pPr>
+        <w:pStyle w:val="Figure"/>
+      </w:pPr>
+      <w:hyperlink r:id="rId12" w:history="1">
+        <w:r>
+          <w:rPr>
+            <w:rStyle w:val="Hyperlink"/>
+          </w:rPr>
+          <w:t>https://crime-dashboard.herokuapp.com/index.html</w:t>
+        </w:r>
+      </w:hyperlink>
+    </w:p>
+    <w:p/>
+    <w:p/>
+    <w:p/>
+    <w:p>
+      <w:r>
+        <w:rPr>
+          <w:noProof/>
+        </w:rPr>
+        <w:drawing>
+          <wp:anchor distT="0" distB="0" distL="114300" distR="114300" simplePos="0" relativeHeight="251660288" behindDoc="0" locked="0" layoutInCell="1" allowOverlap="1" wp14:anchorId="2972BF9D" wp14:editId="76BFDEC1">
+            <wp:simplePos x="0" y="0"/>
+            <wp:positionH relativeFrom="column">
+              <wp:posOffset>1829</wp:posOffset>
+            </wp:positionH>
+            <wp:positionV relativeFrom="paragraph">
+              <wp:posOffset>0</wp:posOffset>
+            </wp:positionV>
+            <wp:extent cx="1828430" cy="1477670"/>
+            <wp:effectExtent l="0" t="0" r="635" b="8255"/>
+            <wp:wrapSquare wrapText="bothSides"/>
+            <wp:docPr id="4" name="Picture 4"/>
+            <wp:cNvGraphicFramePr>
+              <a:graphicFrameLocks xmlns:a="http://schemas.openxmlformats.org/drawingml/2006/main" noChangeAspect="1"/>
+            </wp:cNvGraphicFramePr>
+            <a:graphic xmlns:a="http://schemas.openxmlformats.org/drawingml/2006/main">
+              <a:graphicData uri="http://schemas.openxmlformats.org/drawingml/2006/picture">
+                <pic:pic xmlns:pic="http://schemas.openxmlformats.org/drawingml/2006/picture">
+                  <pic:nvPicPr>
+                    <pic:cNvPr id="4" name="Picture 4"/>
+                    <pic:cNvPicPr/>
+                  </pic:nvPicPr>
+                  <pic:blipFill>
+                    <a:blip r:embed="rId13" cstate="print">
+                      <a:extLst>
+                        <a:ext uri="{28A0092B-C50C-407E-A947-70E740481C1C}">
+                          <a14:useLocalDpi xmlns:a14="http://schemas.microsoft.com/office/drawing/2010/main" val="0"/>
+                        </a:ext>
+                      </a:extLst>
+                    </a:blip>
+                    <a:stretch>
+                      <a:fillRect/>
+                    </a:stretch>
+                  </pic:blipFill>
+                  <pic:spPr>
+                    <a:xfrm>
+                      <a:off x="0" y="0"/>
+                      <a:ext cx="1828430" cy="1477670"/>
+                    </a:xfrm>
+                    <a:prstGeom prst="rect">
+                      <a:avLst/>
+                    </a:prstGeom>
+                  </pic:spPr>
+                </pic:pic>
+              </a:graphicData>
+            </a:graphic>
+          </wp:anchor>
+        </w:drawing>
+      </w:r>
+    </w:p>
+    <w:p>
+      <w:r>
+        <w:t>Police area boundaries. Oakland has 5 Areas, which is composed of multiple beats. The following image shows map layers for the 5 areas as opposed to individual beat layers.</w:t>
+      </w:r>
+    </w:p>
+    <w:p>
+      <w:r>
+        <w:t>Source:</w:t>
+      </w:r>
+    </w:p>
+    <w:p>
+      <w:pPr>
+        <w:pStyle w:val="Figure"/>
+      </w:pPr>
+      <w:hyperlink r:id="rId14" w:history="1">
+        <w:r>
+          <w:rPr>
+            <w:rStyle w:val="Hyperlink"/>
+          </w:rPr>
+          <w:t>http://gisapps1.mapoakland.com/policedistricts/</w:t>
+        </w:r>
+      </w:hyperlink>
+    </w:p>
+    <w:p>
+      <w:pPr>
+        <w:pStyle w:val="Figure"/>
+      </w:pPr>
+    </w:p>
+    <w:p>
+      <w:pPr>
+        <w:pStyle w:val="Figure"/>
+      </w:pPr>
+      <w:r>
+        <w:rPr>
+          <w:noProof/>
+        </w:rPr>
+        <w:drawing>
+          <wp:anchor distT="0" distB="0" distL="114300" distR="114300" simplePos="0" relativeHeight="251661312" behindDoc="0" locked="0" layoutInCell="1" allowOverlap="1" wp14:anchorId="150D62AC" wp14:editId="1035EEE7">
+            <wp:simplePos x="0" y="0"/>
+            <wp:positionH relativeFrom="column">
+              <wp:posOffset>1270</wp:posOffset>
+            </wp:positionH>
+            <wp:positionV relativeFrom="paragraph">
+              <wp:posOffset>1270</wp:posOffset>
+            </wp:positionV>
+            <wp:extent cx="2495550" cy="2062480"/>
+            <wp:effectExtent l="0" t="0" r="0" b="0"/>
+            <wp:wrapSquare wrapText="bothSides"/>
+            <wp:docPr id="5" name="Picture 5"/>
+            <wp:cNvGraphicFramePr>
+              <a:graphicFrameLocks xmlns:a="http://schemas.openxmlformats.org/drawingml/2006/main" noChangeAspect="1"/>
+            </wp:cNvGraphicFramePr>
+            <a:graphic xmlns:a="http://schemas.openxmlformats.org/drawingml/2006/main">
+              <a:graphicData uri="http://schemas.openxmlformats.org/drawingml/2006/picture">
+                <pic:pic xmlns:pic="http://schemas.openxmlformats.org/drawingml/2006/picture">
+                  <pic:nvPicPr>
+                    <pic:cNvPr id="5" name="Picture 5"/>
+                    <pic:cNvPicPr/>
+                  </pic:nvPicPr>
+                  <pic:blipFill>
+                    <a:blip r:embed="rId15" cstate="print">
+                      <a:extLst>
+                        <a:ext uri="{28A0092B-C50C-407E-A947-70E740481C1C}">
+                          <a14:useLocalDpi xmlns:a14="http://schemas.microsoft.com/office/drawing/2010/main" val="0"/>
+                        </a:ext>
+                      </a:extLst>
+                    </a:blip>
+                    <a:stretch>
+                      <a:fillRect/>
+                    </a:stretch>
+                  </pic:blipFill>
+                  <pic:spPr>
+                    <a:xfrm>
+                      <a:off x="0" y="0"/>
+                      <a:ext cx="2495550" cy="2062480"/>
+                    </a:xfrm>
+                    <a:prstGeom prst="rect">
+                      <a:avLst/>
+                    </a:prstGeom>
+                  </pic:spPr>
+                </pic:pic>
+              </a:graphicData>
+            </a:graphic>
+          </wp:anchor>
+        </w:drawing>
+      </w:r>
+    </w:p>
+    <w:p>
+      <w:pPr>
+        <w:pStyle w:val="Figure"/>
+      </w:pPr>
+      <w:r>
+        <w:t>Time Series</w:t>
+      </w:r>
+    </w:p>
+    <w:p>
+      <w:pPr>
+        <w:pStyle w:val="Figure"/>
+      </w:pPr>
+      <w:r>
+        <w:t>Source:</w:t>
+      </w:r>
+    </w:p>
+    <w:p>
+      <w:pPr>
+        <w:pStyle w:val="Figure"/>
+      </w:pPr>
+      <w:r>
+        <w:t>https://crime-dashboard.herokuapp.com/index.html</w:t>
+      </w:r>
+    </w:p>
+    <w:p>
+      <w:pPr>
+        <w:rPr>
+          <w:smallCaps/>
+          <w:spacing w:val="5"/>
+          <w:sz w:val="32"/>
+          <w:szCs w:val="32"/>
+        </w:rPr>
+      </w:pPr>
+      <w:r>
+        <w:br w:type="page"/>
+      </w:r>
+    </w:p>
+    <w:p>
+      <w:pPr>
+        <w:pStyle w:val="Heading1"/>
+      </w:pPr>
+      <w:r>
+        <w:lastRenderedPageBreak/>
         <w:t>Schedule</w:t>
       </w:r>
       <w:bookmarkEnd w:id="1"/>
@@ -1671,12 +3902,7 @@
           </w:tcPr>
           <w:p>
             <w:pPr>
-              <w:pStyle w:val="ListParagraph"/>
-              <w:numPr>
-                <w:ilvl w:val="0"/>
-                <w:numId w:val="12"/>
-              </w:numPr>
-              <w:ind w:left="155" w:hanging="180"/>
+              <w:ind w:left="-25"/>
               <w:rPr>
                 <w:sz w:val="16"/>
                 <w:szCs w:val="16"/>
@@ -2434,117 +4660,6 @@
     <w:p/>
     <w:p>
       <w:pPr>
-        <w:pStyle w:val="Heading2"/>
-      </w:pPr>
-      <w:bookmarkStart w:id="2" w:name="_Toc77004473"/>
-      <w:r>
-        <w:t>H</w:t>
-      </w:r>
-      <w:r>
-        <w:t>ypothesis</w:t>
-      </w:r>
-      <w:bookmarkEnd w:id="2"/>
-    </w:p>
-    <w:p>
-      <w:pPr>
-        <w:pStyle w:val="ListNumber"/>
-        <w:numPr>
-          <w:ilvl w:val="0"/>
-          <w:numId w:val="14"/>
-        </w:numPr>
-      </w:pPr>
-      <w:r>
-        <w:t xml:space="preserve">Crime against </w:t>
-      </w:r>
-      <w:r>
-        <w:t>Asian</w:t>
-      </w:r>
-      <w:r>
-        <w:t xml:space="preserve"> population; increase/decrease. Time period dependent</w:t>
-      </w:r>
-    </w:p>
-    <w:p>
-      <w:pPr>
-        <w:pStyle w:val="ListNumber"/>
-      </w:pPr>
-      <w:r>
-        <w:t>Crime per/</w:t>
-      </w:r>
-      <w:r>
-        <w:t>1k</w:t>
-      </w:r>
-      <w:r>
-        <w:t>, based on income-level, education-level</w:t>
-      </w:r>
-    </w:p>
-    <w:p>
-      <w:pPr>
-        <w:pStyle w:val="ListNumber"/>
-      </w:pPr>
-      <w:r>
-        <w:rPr>
-          <w:strike/>
-        </w:rPr>
-        <w:t>Crime per/</w:t>
-      </w:r>
-      <w:r>
-        <w:rPr>
-          <w:strike/>
-        </w:rPr>
-        <w:t>1k</w:t>
-      </w:r>
-      <w:r>
-        <w:rPr>
-          <w:strike/>
-        </w:rPr>
-        <w:t xml:space="preserve"> vs CalFresh usage</w:t>
-      </w:r>
-      <w:r>
-        <w:t xml:space="preserve"> </w:t>
-      </w:r>
-      <w:r>
-        <w:t>(not sure if possible)</w:t>
-      </w:r>
-      <w:r>
-        <w:t>. Not possible. Confirmed county data only available</w:t>
-      </w:r>
-    </w:p>
-    <w:p>
-      <w:pPr>
-        <w:pStyle w:val="ListNumber"/>
-      </w:pPr>
-      <w:r>
-        <w:t xml:space="preserve">Crime </w:t>
-      </w:r>
-      <w:r>
-        <w:t xml:space="preserve">per/1k, by </w:t>
-      </w:r>
-      <w:r>
-        <w:t>type, based on location</w:t>
-      </w:r>
-      <w:r>
-        <w:t xml:space="preserve"> and or </w:t>
-      </w:r>
-      <w:r>
-        <w:t>income-level</w:t>
-      </w:r>
-      <w:r>
-        <w:t xml:space="preserve"> (need to specify)</w:t>
-      </w:r>
-    </w:p>
-    <w:p>
-      <w:pPr>
-        <w:pStyle w:val="ListNumber"/>
-      </w:pPr>
-      <w:r>
-        <w:t>I’m thinking that</w:t>
-      </w:r>
-      <w:r>
-        <w:t xml:space="preserve"> we not need a hypothesis since we are only providing visualization to the data.</w:t>
-      </w:r>
-    </w:p>
-    <w:p>
-      <w:pPr>
         <w:pStyle w:val="PlainText"/>
         <w:rPr>
           <w:rFonts w:ascii="Arial" w:hAnsi="Arial" w:cs="Arial"/>
@@ -2630,12 +4745,12 @@
       <w:pPr>
         <w:pStyle w:val="Heading1"/>
       </w:pPr>
-      <w:bookmarkStart w:id="3" w:name="_Toc77004474"/>
+      <w:bookmarkStart w:id="2" w:name="_Toc77004474"/>
       <w:r>
         <w:lastRenderedPageBreak/>
         <w:t>Datasets/Sources</w:t>
       </w:r>
-      <w:bookmarkEnd w:id="3"/>
+      <w:bookmarkEnd w:id="2"/>
     </w:p>
     <w:tbl>
       <w:tblPr>
@@ -2650,6 +4765,7 @@
         <w:gridCol w:w="913"/>
         <w:gridCol w:w="3060"/>
         <w:gridCol w:w="4140"/>
+        <w:gridCol w:w="864"/>
       </w:tblGrid>
       <w:tr>
         <w:trPr>
@@ -2740,11 +4856,25 @@
             </w:pPr>
           </w:p>
         </w:tc>
+        <w:tc>
+          <w:tcPr>
+            <w:tcW w:w="864" w:type="dxa"/>
+          </w:tcPr>
+          <w:p>
+            <w:pPr>
+              <w:jc w:val="left"/>
+              <w:rPr>
+                <w:rStyle w:val="Strong"/>
+              </w:rPr>
+            </w:pPr>
+          </w:p>
+        </w:tc>
       </w:tr>
       <w:tr>
         <w:tc>
           <w:tcPr>
             <w:tcW w:w="288" w:type="dxa"/>
+            <w:shd w:val="clear" w:color="auto" w:fill="E2EFD9" w:themeFill="accent6" w:themeFillTint="33"/>
           </w:tcPr>
           <w:p>
             <w:pPr>
@@ -2769,6 +4899,7 @@
         <w:tc>
           <w:tcPr>
             <w:tcW w:w="1584" w:type="dxa"/>
+            <w:shd w:val="clear" w:color="auto" w:fill="E2EFD9" w:themeFill="accent6" w:themeFillTint="33"/>
           </w:tcPr>
           <w:p>
             <w:pPr>
@@ -2791,6 +4922,7 @@
         <w:tc>
           <w:tcPr>
             <w:tcW w:w="913" w:type="dxa"/>
+            <w:shd w:val="clear" w:color="auto" w:fill="E2EFD9" w:themeFill="accent6" w:themeFillTint="33"/>
           </w:tcPr>
           <w:p>
             <w:pPr>
@@ -2812,6 +4944,7 @@
         <w:tc>
           <w:tcPr>
             <w:tcW w:w="3060" w:type="dxa"/>
+            <w:shd w:val="clear" w:color="auto" w:fill="E2EFD9" w:themeFill="accent6" w:themeFillTint="33"/>
           </w:tcPr>
           <w:p>
             <w:pPr>
@@ -2821,7 +4954,7 @@
                 <w:szCs w:val="16"/>
               </w:rPr>
             </w:pPr>
-            <w:hyperlink r:id="rId8" w:history="1">
+            <w:hyperlink r:id="rId16" w:history="1">
               <w:r>
                 <w:rPr>
                   <w:rStyle w:val="Hyperlink"/>
@@ -2836,6 +4969,7 @@
         <w:tc>
           <w:tcPr>
             <w:tcW w:w="4140" w:type="dxa"/>
+            <w:shd w:val="clear" w:color="auto" w:fill="E2EFD9" w:themeFill="accent6" w:themeFillTint="33"/>
           </w:tcPr>
           <w:p>
             <w:pPr>
@@ -2848,11 +4982,35 @@
             </w:pPr>
           </w:p>
         </w:tc>
+        <w:tc>
+          <w:tcPr>
+            <w:tcW w:w="864" w:type="dxa"/>
+            <w:shd w:val="clear" w:color="auto" w:fill="E2EFD9" w:themeFill="accent6" w:themeFillTint="33"/>
+          </w:tcPr>
+          <w:p>
+            <w:pPr>
+              <w:spacing w:before="60" w:after="60"/>
+              <w:jc w:val="left"/>
+              <w:rPr>
+                <w:sz w:val="16"/>
+                <w:szCs w:val="16"/>
+              </w:rPr>
+            </w:pPr>
+            <w:r>
+              <w:rPr>
+                <w:sz w:val="16"/>
+                <w:szCs w:val="16"/>
+              </w:rPr>
+              <w:t>Do</w:t>
+            </w:r>
+          </w:p>
+        </w:tc>
       </w:tr>
       <w:tr>
         <w:tc>
           <w:tcPr>
             <w:tcW w:w="288" w:type="dxa"/>
+            <w:shd w:val="clear" w:color="auto" w:fill="D9D9D9" w:themeFill="background1" w:themeFillShade="D9"/>
           </w:tcPr>
           <w:p>
             <w:pPr>
@@ -2877,6 +5035,7 @@
         <w:tc>
           <w:tcPr>
             <w:tcW w:w="1584" w:type="dxa"/>
+            <w:shd w:val="clear" w:color="auto" w:fill="D9D9D9" w:themeFill="background1" w:themeFillShade="D9"/>
           </w:tcPr>
           <w:p>
             <w:pPr>
@@ -2899,6 +5058,7 @@
         <w:tc>
           <w:tcPr>
             <w:tcW w:w="913" w:type="dxa"/>
+            <w:shd w:val="clear" w:color="auto" w:fill="D9D9D9" w:themeFill="background1" w:themeFillShade="D9"/>
           </w:tcPr>
           <w:p>
             <w:pPr>
@@ -2920,6 +5080,7 @@
         <w:tc>
           <w:tcPr>
             <w:tcW w:w="3060" w:type="dxa"/>
+            <w:shd w:val="clear" w:color="auto" w:fill="D9D9D9" w:themeFill="background1" w:themeFillShade="D9"/>
           </w:tcPr>
           <w:p>
             <w:pPr>
@@ -2941,6 +5102,7 @@
         <w:tc>
           <w:tcPr>
             <w:tcW w:w="4140" w:type="dxa"/>
+            <w:shd w:val="clear" w:color="auto" w:fill="D9D9D9" w:themeFill="background1" w:themeFillShade="D9"/>
           </w:tcPr>
           <w:p>
             <w:pPr>
@@ -2953,11 +5115,28 @@
             </w:pPr>
           </w:p>
         </w:tc>
+        <w:tc>
+          <w:tcPr>
+            <w:tcW w:w="864" w:type="dxa"/>
+            <w:shd w:val="clear" w:color="auto" w:fill="D9D9D9" w:themeFill="background1" w:themeFillShade="D9"/>
+          </w:tcPr>
+          <w:p>
+            <w:pPr>
+              <w:spacing w:before="60" w:after="60"/>
+              <w:jc w:val="left"/>
+              <w:rPr>
+                <w:sz w:val="16"/>
+                <w:szCs w:val="16"/>
+              </w:rPr>
+            </w:pPr>
+          </w:p>
+        </w:tc>
       </w:tr>
       <w:tr>
         <w:tc>
           <w:tcPr>
             <w:tcW w:w="288" w:type="dxa"/>
+            <w:shd w:val="clear" w:color="auto" w:fill="D9D9D9" w:themeFill="background1" w:themeFillShade="D9"/>
           </w:tcPr>
           <w:p>
             <w:pPr>
@@ -2982,6 +5161,7 @@
         <w:tc>
           <w:tcPr>
             <w:tcW w:w="1584" w:type="dxa"/>
+            <w:shd w:val="clear" w:color="auto" w:fill="D9D9D9" w:themeFill="background1" w:themeFillShade="D9"/>
           </w:tcPr>
           <w:p>
             <w:pPr>
@@ -3004,6 +5184,7 @@
         <w:tc>
           <w:tcPr>
             <w:tcW w:w="913" w:type="dxa"/>
+            <w:shd w:val="clear" w:color="auto" w:fill="D9D9D9" w:themeFill="background1" w:themeFillShade="D9"/>
           </w:tcPr>
           <w:p>
             <w:pPr>
@@ -3025,6 +5206,7 @@
         <w:tc>
           <w:tcPr>
             <w:tcW w:w="3060" w:type="dxa"/>
+            <w:shd w:val="clear" w:color="auto" w:fill="D9D9D9" w:themeFill="background1" w:themeFillShade="D9"/>
           </w:tcPr>
           <w:p>
             <w:pPr>
@@ -3034,7 +5216,7 @@
                 <w:szCs w:val="16"/>
               </w:rPr>
             </w:pPr>
-            <w:hyperlink r:id="rId9" w:history="1">
+            <w:hyperlink r:id="rId17" w:history="1">
               <w:r>
                 <w:rPr>
                   <w:rStyle w:val="Hyperlink"/>
@@ -3049,6 +5231,7 @@
         <w:tc>
           <w:tcPr>
             <w:tcW w:w="4140" w:type="dxa"/>
+            <w:shd w:val="clear" w:color="auto" w:fill="D9D9D9" w:themeFill="background1" w:themeFillShade="D9"/>
           </w:tcPr>
           <w:p>
             <w:pPr>
@@ -3061,11 +5244,28 @@
             </w:pPr>
           </w:p>
         </w:tc>
+        <w:tc>
+          <w:tcPr>
+            <w:tcW w:w="864" w:type="dxa"/>
+            <w:shd w:val="clear" w:color="auto" w:fill="D9D9D9" w:themeFill="background1" w:themeFillShade="D9"/>
+          </w:tcPr>
+          <w:p>
+            <w:pPr>
+              <w:spacing w:before="60" w:after="60"/>
+              <w:jc w:val="left"/>
+              <w:rPr>
+                <w:sz w:val="16"/>
+                <w:szCs w:val="16"/>
+              </w:rPr>
+            </w:pPr>
+          </w:p>
+        </w:tc>
       </w:tr>
       <w:tr>
         <w:tc>
           <w:tcPr>
             <w:tcW w:w="288" w:type="dxa"/>
+            <w:shd w:val="clear" w:color="auto" w:fill="D9D9D9" w:themeFill="background1" w:themeFillShade="D9"/>
           </w:tcPr>
           <w:p>
             <w:pPr>
@@ -3090,6 +5290,7 @@
         <w:tc>
           <w:tcPr>
             <w:tcW w:w="1584" w:type="dxa"/>
+            <w:shd w:val="clear" w:color="auto" w:fill="D9D9D9" w:themeFill="background1" w:themeFillShade="D9"/>
           </w:tcPr>
           <w:p>
             <w:pPr>
@@ -3112,6 +5313,7 @@
         <w:tc>
           <w:tcPr>
             <w:tcW w:w="913" w:type="dxa"/>
+            <w:shd w:val="clear" w:color="auto" w:fill="D9D9D9" w:themeFill="background1" w:themeFillShade="D9"/>
           </w:tcPr>
           <w:p>
             <w:pPr>
@@ -3133,6 +5335,7 @@
         <w:tc>
           <w:tcPr>
             <w:tcW w:w="3060" w:type="dxa"/>
+            <w:shd w:val="clear" w:color="auto" w:fill="D9D9D9" w:themeFill="background1" w:themeFillShade="D9"/>
           </w:tcPr>
           <w:p>
             <w:pPr>
@@ -3142,7 +5345,7 @@
                 <w:szCs w:val="16"/>
               </w:rPr>
             </w:pPr>
-            <w:hyperlink r:id="rId10" w:history="1">
+            <w:hyperlink r:id="rId18" w:history="1">
               <w:r>
                 <w:rPr>
                   <w:rStyle w:val="Hyperlink"/>
@@ -3157,6 +5360,7 @@
         <w:tc>
           <w:tcPr>
             <w:tcW w:w="4140" w:type="dxa"/>
+            <w:shd w:val="clear" w:color="auto" w:fill="D9D9D9" w:themeFill="background1" w:themeFillShade="D9"/>
           </w:tcPr>
           <w:p>
             <w:pPr>
@@ -3169,11 +5373,28 @@
             </w:pPr>
           </w:p>
         </w:tc>
+        <w:tc>
+          <w:tcPr>
+            <w:tcW w:w="864" w:type="dxa"/>
+            <w:shd w:val="clear" w:color="auto" w:fill="D9D9D9" w:themeFill="background1" w:themeFillShade="D9"/>
+          </w:tcPr>
+          <w:p>
+            <w:pPr>
+              <w:spacing w:before="60" w:after="60"/>
+              <w:jc w:val="left"/>
+              <w:rPr>
+                <w:sz w:val="16"/>
+                <w:szCs w:val="16"/>
+              </w:rPr>
+            </w:pPr>
+          </w:p>
+        </w:tc>
       </w:tr>
       <w:tr>
         <w:tc>
           <w:tcPr>
             <w:tcW w:w="288" w:type="dxa"/>
+            <w:shd w:val="clear" w:color="auto" w:fill="E2EFD9" w:themeFill="accent6" w:themeFillTint="33"/>
           </w:tcPr>
           <w:p>
             <w:pPr>
@@ -3198,6 +5419,7 @@
         <w:tc>
           <w:tcPr>
             <w:tcW w:w="1584" w:type="dxa"/>
+            <w:shd w:val="clear" w:color="auto" w:fill="E2EFD9" w:themeFill="accent6" w:themeFillTint="33"/>
           </w:tcPr>
           <w:p>
             <w:pPr>
@@ -3228,6 +5450,7 @@
         <w:tc>
           <w:tcPr>
             <w:tcW w:w="913" w:type="dxa"/>
+            <w:shd w:val="clear" w:color="auto" w:fill="E2EFD9" w:themeFill="accent6" w:themeFillTint="33"/>
           </w:tcPr>
           <w:p>
             <w:pPr>
@@ -3249,6 +5472,7 @@
         <w:tc>
           <w:tcPr>
             <w:tcW w:w="3060" w:type="dxa"/>
+            <w:shd w:val="clear" w:color="auto" w:fill="E2EFD9" w:themeFill="accent6" w:themeFillTint="33"/>
           </w:tcPr>
           <w:p>
             <w:pPr>
@@ -3258,7 +5482,7 @@
                 <w:szCs w:val="16"/>
               </w:rPr>
             </w:pPr>
-            <w:hyperlink r:id="rId11" w:history="1">
+            <w:hyperlink r:id="rId19" w:history="1">
               <w:r>
                 <w:rPr>
                   <w:rStyle w:val="Hyperlink"/>
@@ -3273,6 +5497,7 @@
         <w:tc>
           <w:tcPr>
             <w:tcW w:w="4140" w:type="dxa"/>
+            <w:shd w:val="clear" w:color="auto" w:fill="E2EFD9" w:themeFill="accent6" w:themeFillTint="33"/>
           </w:tcPr>
           <w:p>
             <w:pPr>
@@ -3428,6 +5653,22 @@
             <w:proofErr w:type="spellEnd"/>
           </w:p>
         </w:tc>
+        <w:tc>
+          <w:tcPr>
+            <w:tcW w:w="864" w:type="dxa"/>
+            <w:shd w:val="clear" w:color="auto" w:fill="E2EFD9" w:themeFill="accent6" w:themeFillTint="33"/>
+          </w:tcPr>
+          <w:p>
+            <w:pPr>
+              <w:spacing w:before="60" w:after="60"/>
+              <w:jc w:val="left"/>
+              <w:rPr>
+                <w:sz w:val="16"/>
+                <w:szCs w:val="16"/>
+              </w:rPr>
+            </w:pPr>
+          </w:p>
+        </w:tc>
       </w:tr>
       <w:tr>
         <w:tc>
@@ -3509,7 +5750,7 @@
                 <w:szCs w:val="16"/>
               </w:rPr>
             </w:pPr>
-            <w:hyperlink r:id="rId12" w:history="1">
+            <w:hyperlink r:id="rId20" w:history="1">
               <w:r>
                 <w:rPr>
                   <w:rStyle w:val="Hyperlink"/>
@@ -3543,6 +5784,21 @@
             </w:r>
           </w:p>
         </w:tc>
+        <w:tc>
+          <w:tcPr>
+            <w:tcW w:w="864" w:type="dxa"/>
+          </w:tcPr>
+          <w:p>
+            <w:pPr>
+              <w:spacing w:before="60" w:after="60"/>
+              <w:jc w:val="left"/>
+              <w:rPr>
+                <w:sz w:val="16"/>
+                <w:szCs w:val="16"/>
+              </w:rPr>
+            </w:pPr>
+          </w:p>
+        </w:tc>
       </w:tr>
       <w:tr>
         <w:tc>
@@ -3624,7 +5880,7 @@
                 <w:szCs w:val="16"/>
               </w:rPr>
             </w:pPr>
-            <w:hyperlink r:id="rId13" w:history="1">
+            <w:hyperlink r:id="rId21" w:history="1">
               <w:r>
                 <w:rPr>
                   <w:rStyle w:val="Hyperlink"/>
@@ -3651,6 +5907,21 @@
             </w:pPr>
           </w:p>
         </w:tc>
+        <w:tc>
+          <w:tcPr>
+            <w:tcW w:w="864" w:type="dxa"/>
+          </w:tcPr>
+          <w:p>
+            <w:pPr>
+              <w:spacing w:before="60" w:after="60"/>
+              <w:jc w:val="left"/>
+              <w:rPr>
+                <w:sz w:val="16"/>
+                <w:szCs w:val="16"/>
+              </w:rPr>
+            </w:pPr>
+          </w:p>
+        </w:tc>
       </w:tr>
       <w:tr>
         <w:tc>
@@ -3732,7 +6003,7 @@
                 <w:szCs w:val="16"/>
               </w:rPr>
             </w:pPr>
-            <w:hyperlink r:id="rId14" w:history="1">
+            <w:hyperlink r:id="rId22" w:history="1">
               <w:r>
                 <w:rPr>
                   <w:rStyle w:val="Hyperlink"/>
@@ -3774,7 +6045,7 @@
                 <w:szCs w:val="16"/>
               </w:rPr>
             </w:pPr>
-            <w:hyperlink r:id="rId15" w:history="1">
+            <w:hyperlink r:id="rId23" w:history="1">
               <w:r>
                 <w:rPr>
                   <w:rStyle w:val="Hyperlink"/>
@@ -3786,6 +6057,21 @@
             </w:hyperlink>
           </w:p>
         </w:tc>
+        <w:tc>
+          <w:tcPr>
+            <w:tcW w:w="864" w:type="dxa"/>
+          </w:tcPr>
+          <w:p>
+            <w:pPr>
+              <w:spacing w:before="60" w:after="60"/>
+              <w:jc w:val="left"/>
+              <w:rPr>
+                <w:sz w:val="16"/>
+                <w:szCs w:val="16"/>
+              </w:rPr>
+            </w:pPr>
+          </w:p>
+        </w:tc>
       </w:tr>
       <w:tr>
         <w:tc>
@@ -3860,7 +6146,7 @@
                 <w:szCs w:val="16"/>
               </w:rPr>
             </w:pPr>
-            <w:hyperlink r:id="rId16" w:history="1">
+            <w:hyperlink r:id="rId24" w:history="1">
               <w:r>
                 <w:rPr>
                   <w:rStyle w:val="Hyperlink"/>
@@ -3903,17 +6189,51 @@
             <w:proofErr w:type="spellEnd"/>
           </w:p>
         </w:tc>
+        <w:tc>
+          <w:tcPr>
+            <w:tcW w:w="864" w:type="dxa"/>
+          </w:tcPr>
+          <w:p>
+            <w:pPr>
+              <w:spacing w:before="60" w:after="60"/>
+              <w:jc w:val="left"/>
+              <w:rPr>
+                <w:sz w:val="16"/>
+                <w:szCs w:val="16"/>
+              </w:rPr>
+            </w:pPr>
+          </w:p>
+        </w:tc>
       </w:tr>
     </w:tbl>
     <w:p>
       <w:pPr>
         <w:pStyle w:val="Heading1"/>
       </w:pPr>
-      <w:bookmarkStart w:id="4" w:name="_Toc77004475"/>
-      <w:r>
+      <w:bookmarkStart w:id="3" w:name="_Toc77004475"/>
+    </w:p>
+    <w:p>
+      <w:pPr>
+        <w:rPr>
+          <w:smallCaps/>
+          <w:spacing w:val="5"/>
+          <w:sz w:val="32"/>
+          <w:szCs w:val="32"/>
+        </w:rPr>
+      </w:pPr>
+      <w:r>
+        <w:br w:type="page"/>
+      </w:r>
+    </w:p>
+    <w:p>
+      <w:pPr>
+        <w:pStyle w:val="Heading1"/>
+      </w:pPr>
+      <w:r>
+        <w:lastRenderedPageBreak/>
         <w:t>Other Sources</w:t>
       </w:r>
-      <w:bookmarkEnd w:id="4"/>
+      <w:bookmarkEnd w:id="3"/>
     </w:p>
     <w:p>
       <w:pPr>
@@ -3931,14 +6251,14 @@
       <w:pPr>
         <w:pStyle w:val="Heading1"/>
       </w:pPr>
-      <w:bookmarkStart w:id="5" w:name="_Toc77004476"/>
+      <w:bookmarkStart w:id="4" w:name="_Toc77004476"/>
       <w:r>
         <w:t xml:space="preserve">Crime </w:t>
       </w:r>
       <w:r>
         <w:t>Categories</w:t>
       </w:r>
-      <w:bookmarkEnd w:id="5"/>
+      <w:bookmarkEnd w:id="4"/>
     </w:p>
     <w:p>
       <w:pPr>
@@ -3955,6 +6275,10 @@
     <w:p>
       <w:pPr>
         <w:pStyle w:val="ListNumber"/>
+        <w:numPr>
+          <w:ilvl w:val="1"/>
+          <w:numId w:val="1"/>
+        </w:numPr>
       </w:pPr>
       <w:r>
         <w:t>Murder</w:t>
@@ -3963,6 +6287,10 @@
     <w:p>
       <w:pPr>
         <w:pStyle w:val="ListNumber"/>
+        <w:numPr>
+          <w:ilvl w:val="1"/>
+          <w:numId w:val="1"/>
+        </w:numPr>
       </w:pPr>
       <w:r>
         <w:t>Rape</w:t>
@@ -3971,6 +6299,10 @@
     <w:p>
       <w:pPr>
         <w:pStyle w:val="ListNumber"/>
+        <w:numPr>
+          <w:ilvl w:val="1"/>
+          <w:numId w:val="1"/>
+        </w:numPr>
       </w:pPr>
       <w:r>
         <w:t>Robber</w:t>
@@ -3982,6 +6314,10 @@
     <w:p>
       <w:pPr>
         <w:pStyle w:val="ListNumber"/>
+        <w:numPr>
+          <w:ilvl w:val="1"/>
+          <w:numId w:val="1"/>
+        </w:numPr>
       </w:pPr>
       <w:r>
         <w:t>Ass</w:t>
@@ -4004,6 +6340,10 @@
     <w:p>
       <w:pPr>
         <w:pStyle w:val="ListNumber"/>
+        <w:numPr>
+          <w:ilvl w:val="1"/>
+          <w:numId w:val="1"/>
+        </w:numPr>
       </w:pPr>
       <w:r>
         <w:t>Burglary</w:t>
@@ -4012,6 +6352,10 @@
     <w:p>
       <w:pPr>
         <w:pStyle w:val="ListNumber"/>
+        <w:numPr>
+          <w:ilvl w:val="1"/>
+          <w:numId w:val="1"/>
+        </w:numPr>
       </w:pPr>
       <w:r>
         <w:t>Theft</w:t>
@@ -4020,6 +6364,10 @@
     <w:p>
       <w:pPr>
         <w:pStyle w:val="ListNumber"/>
+        <w:numPr>
+          <w:ilvl w:val="1"/>
+          <w:numId w:val="1"/>
+        </w:numPr>
       </w:pPr>
       <w:r>
         <w:t>Vehicle theft</w:t>
@@ -4029,11 +6377,11 @@
       <w:pPr>
         <w:pStyle w:val="Heading1"/>
       </w:pPr>
-      <w:bookmarkStart w:id="6" w:name="_Toc77004477"/>
+      <w:bookmarkStart w:id="5" w:name="_Toc77004477"/>
       <w:r>
         <w:t>Statistics</w:t>
       </w:r>
-      <w:bookmarkEnd w:id="6"/>
+      <w:bookmarkEnd w:id="5"/>
     </w:p>
     <w:p>
       <w:pPr>
@@ -4095,12 +6443,11 @@
       <w:pPr>
         <w:pStyle w:val="Heading1"/>
       </w:pPr>
-      <w:bookmarkStart w:id="7" w:name="_Toc77004478"/>
-      <w:r>
-        <w:lastRenderedPageBreak/>
+      <w:bookmarkStart w:id="6" w:name="_Toc77004478"/>
+      <w:r>
         <w:t>High-Level Tasks / Libraries</w:t>
       </w:r>
-      <w:bookmarkEnd w:id="7"/>
+      <w:bookmarkEnd w:id="6"/>
     </w:p>
     <w:p>
       <w:pPr>
@@ -4328,11 +6675,11 @@
       <w:pPr>
         <w:pStyle w:val="Heading1"/>
       </w:pPr>
-      <w:bookmarkStart w:id="8" w:name="_Toc77004479"/>
+      <w:bookmarkStart w:id="7" w:name="_Toc77004479"/>
       <w:r>
         <w:t>Roles &amp; Responsibilities</w:t>
       </w:r>
-      <w:bookmarkEnd w:id="8"/>
+      <w:bookmarkEnd w:id="7"/>
     </w:p>
     <w:p>
       <w:pPr>
@@ -4441,11 +6788,12 @@
       <w:pPr>
         <w:pStyle w:val="Heading1"/>
       </w:pPr>
-      <w:bookmarkStart w:id="9" w:name="_Toc77004480"/>
-      <w:r>
+      <w:bookmarkStart w:id="8" w:name="_Toc77004480"/>
+      <w:r>
+        <w:lastRenderedPageBreak/>
         <w:t>Availability</w:t>
       </w:r>
-      <w:bookmarkEnd w:id="9"/>
+      <w:bookmarkEnd w:id="8"/>
     </w:p>
     <w:p>
       <w:pPr>
@@ -4493,11 +6841,11 @@
       <w:pPr>
         <w:pStyle w:val="Heading1"/>
       </w:pPr>
-      <w:bookmarkStart w:id="10" w:name="_Toc77004481"/>
+      <w:bookmarkStart w:id="9" w:name="_Toc77004481"/>
       <w:r>
         <w:t>Actions</w:t>
       </w:r>
-      <w:bookmarkEnd w:id="10"/>
+      <w:bookmarkEnd w:id="9"/>
     </w:p>
     <w:p>
       <w:pPr>
@@ -4544,7 +6892,10 @@
         <w:t>Review data sources;</w:t>
       </w:r>
       <w:r>
-        <w:t xml:space="preserve"> provide feedback which data we should use. Take vote</w:t>
+        <w:t xml:space="preserve"> provide feedback which data we should use. </w:t>
+      </w:r>
+      <w:r>
+        <w:t>Done</w:t>
       </w:r>
     </w:p>
     <w:p>
@@ -4554,7 +6905,7 @@
       <w:r>
         <w:t xml:space="preserve">Pulled json </w:t>
       </w:r>
-      <w:bookmarkStart w:id="11" w:name="_Hlk76941753"/>
+      <w:bookmarkStart w:id="10" w:name="_Hlk76941753"/>
       <w:r>
         <w:fldChar w:fldCharType="begin"/>
       </w:r>
@@ -4570,42 +6921,48 @@
         </w:rPr>
         <w:t>Oakland Crimewatch map data</w:t>
       </w:r>
+      <w:bookmarkEnd w:id="10"/>
+      <w:r>
+        <w:fldChar w:fldCharType="end"/>
+      </w:r>
+      <w:r>
+        <w:t xml:space="preserve"> – John. Done</w:t>
+      </w:r>
+      <w:r>
+        <w:t xml:space="preserve"> 12-Jul</w:t>
+      </w:r>
+    </w:p>
+    <w:p>
+      <w:pPr>
+        <w:pStyle w:val="ListNumber"/>
+      </w:pPr>
+      <w:r>
+        <w:t>Project plan/timeline- John. EOD 11-July</w:t>
+      </w:r>
+    </w:p>
+    <w:p>
+      <w:pPr>
+        <w:rPr>
+          <w:smallCaps/>
+          <w:spacing w:val="5"/>
+          <w:sz w:val="32"/>
+          <w:szCs w:val="32"/>
+        </w:rPr>
+      </w:pPr>
+      <w:bookmarkStart w:id="11" w:name="_Toc77004482"/>
+      <w:r>
+        <w:br w:type="page"/>
+      </w:r>
+    </w:p>
+    <w:p>
+      <w:pPr>
+        <w:pStyle w:val="Heading1"/>
+      </w:pPr>
+      <w:r>
+        <w:lastRenderedPageBreak/>
+        <w:t>Website Inspiration / Ideas</w:t>
+      </w:r>
       <w:bookmarkEnd w:id="11"/>
-      <w:r>
-        <w:fldChar w:fldCharType="end"/>
-      </w:r>
-      <w:r>
-        <w:t xml:space="preserve"> – John. Done</w:t>
-      </w:r>
-      <w:r>
-        <w:t xml:space="preserve"> 12-Jul</w:t>
-      </w:r>
-    </w:p>
-    <w:p>
-      <w:pPr>
-        <w:pStyle w:val="ListNumber"/>
-      </w:pPr>
-      <w:r>
-        <w:t>Settle on hypothesis</w:t>
-      </w:r>
-    </w:p>
-    <w:p>
-      <w:pPr>
-        <w:pStyle w:val="ListNumber"/>
-      </w:pPr>
-      <w:r>
-        <w:t>Project plan/timeline- John. EOD 11-July</w:t>
-      </w:r>
-    </w:p>
-    <w:p>
-      <w:pPr>
-        <w:pStyle w:val="Heading1"/>
-      </w:pPr>
-      <w:bookmarkStart w:id="12" w:name="_Toc77004482"/>
-      <w:r>
-        <w:t>Website Inspiration / Ideas</w:t>
-      </w:r>
-      <w:bookmarkEnd w:id="12"/>
     </w:p>
     <w:p>
       <w:pPr>
@@ -4619,7 +6976,7 @@
           <w:szCs w:val="21"/>
         </w:rPr>
       </w:pPr>
-      <w:hyperlink r:id="rId17" w:history="1">
+      <w:hyperlink r:id="rId25" w:history="1">
         <w:r>
           <w:rPr>
             <w:rStyle w:val="Hyperlink"/>
@@ -4636,7 +6993,7 @@
         </w:rPr>
         <w:t xml:space="preserve">. </w:t>
       </w:r>
-      <w:hyperlink r:id="rId18" w:history="1"/>
+      <w:hyperlink r:id="rId26" w:history="1"/>
     </w:p>
     <w:p>
       <w:pPr>
@@ -4650,7 +7007,7 @@
           <w:szCs w:val="21"/>
         </w:rPr>
       </w:pPr>
-      <w:hyperlink r:id="rId19" w:history="1">
+      <w:hyperlink r:id="rId27" w:history="1">
         <w:r>
           <w:rPr>
             <w:rStyle w:val="Hyperlink"/>
@@ -4680,14 +7037,30 @@
           <w:szCs w:val="21"/>
         </w:rPr>
       </w:pPr>
-      <w:hyperlink r:id="rId20" w:history="1">
+      <w:hyperlink r:id="rId28" w:history="1">
         <w:r>
           <w:rPr>
             <w:rStyle w:val="Hyperlink"/>
             <w:sz w:val="21"/>
             <w:szCs w:val="21"/>
           </w:rPr>
-          <w:t>Leaflet usage</w:t>
+          <w:t>Leafle</w:t>
+        </w:r>
+        <w:r>
+          <w:rPr>
+            <w:rStyle w:val="Hyperlink"/>
+            <w:sz w:val="21"/>
+            <w:szCs w:val="21"/>
+          </w:rPr>
+          <w:t>t</w:t>
+        </w:r>
+        <w:r>
+          <w:rPr>
+            <w:rStyle w:val="Hyperlink"/>
+            <w:sz w:val="21"/>
+            <w:szCs w:val="21"/>
+          </w:rPr>
+          <w:t xml:space="preserve"> usage</w:t>
         </w:r>
       </w:hyperlink>
     </w:p>
@@ -4699,7 +7072,7 @@
           <w:numId w:val="7"/>
         </w:numPr>
       </w:pPr>
-      <w:hyperlink r:id="rId21" w:history="1">
+      <w:hyperlink r:id="rId29" w:history="1">
         <w:r>
           <w:rPr>
             <w:rStyle w:val="Hyperlink"/>
@@ -4720,7 +7093,7 @@
           <w:szCs w:val="21"/>
         </w:rPr>
       </w:pPr>
-      <w:hyperlink r:id="rId22" w:history="1">
+      <w:hyperlink r:id="rId30" w:history="1">
         <w:r>
           <w:rPr>
             <w:rStyle w:val="Hyperlink"/>
@@ -4781,6 +7154,29 @@
       <w:pPr>
         <w:pStyle w:val="ListNumber"/>
         <w:numPr>
+          <w:ilvl w:val="1"/>
+          <w:numId w:val="7"/>
+        </w:numPr>
+        <w:rPr>
+          <w:sz w:val="21"/>
+          <w:szCs w:val="21"/>
+        </w:rPr>
+      </w:pPr>
+      <w:r>
+        <w:rPr>
+          <w:rFonts w:ascii="Consolas" w:hAnsi="Consolas"/>
+          <w:color w:val="222222"/>
+          <w:sz w:val="18"/>
+          <w:szCs w:val="18"/>
+          <w:shd w:val="clear" w:color="auto" w:fill="FFFFFF"/>
+        </w:rPr>
+        <w:t>https://gisapps1.mapoakland.com/oakgis/rest/services/Prod/OPDDistrictsBdrysBeats/MapServer/export?dpi=96&amp;transparent=true&amp;format=png32&amp;layers=show%3A0%2C1%2C2&amp;bbox=-13621618.2234245%2C4545155.192395562%2C-13609292.752613531%2C4556429.654067611&amp;bboxSR=102100&amp;imageSR=102100&amp;size=645%2C590&amp;f=image</w:t>
+      </w:r>
+    </w:p>
+    <w:p>
+      <w:pPr>
+        <w:pStyle w:val="ListNumber"/>
+        <w:numPr>
           <w:ilvl w:val="0"/>
           <w:numId w:val="7"/>
         </w:numPr>
@@ -4789,7 +7185,7 @@
           <w:szCs w:val="21"/>
         </w:rPr>
       </w:pPr>
-      <w:hyperlink r:id="rId23" w:history="1">
+      <w:hyperlink r:id="rId31" w:history="1">
         <w:r>
           <w:rPr>
             <w:rStyle w:val="Hyperlink"/>
@@ -4819,7 +7215,7 @@
           <w:szCs w:val="21"/>
         </w:rPr>
       </w:pPr>
-      <w:hyperlink r:id="rId24" w:anchor=":~:text=With%20a%20crime%20rate%20of,here%20is%20one%20in%2013." w:history="1">
+      <w:hyperlink r:id="rId32" w:anchor=":~:text=With%20a%20crime%20rate%20of,here%20is%20one%20in%2013." w:history="1">
         <w:r>
           <w:rPr>
             <w:rStyle w:val="Hyperlink"/>
@@ -4844,8 +7240,147 @@
         <w:t>)</w:t>
       </w:r>
     </w:p>
+    <w:p>
+      <w:pPr>
+        <w:rPr>
+          <w:rFonts w:ascii="Arial" w:hAnsi="Arial" w:cs="Arial"/>
+          <w:sz w:val="21"/>
+          <w:szCs w:val="21"/>
+        </w:rPr>
+      </w:pPr>
+      <w:r>
+        <w:rPr>
+          <w:sz w:val="21"/>
+          <w:szCs w:val="21"/>
+        </w:rPr>
+        <w:br w:type="page"/>
+      </w:r>
+    </w:p>
+    <w:p>
+      <w:pPr>
+        <w:pStyle w:val="Heading1"/>
+      </w:pPr>
+      <w:r>
+        <w:lastRenderedPageBreak/>
+        <w:t>DEPRICATE. NO LONGER NEEDED.</w:t>
+      </w:r>
+    </w:p>
+    <w:p>
+      <w:pPr>
+        <w:pStyle w:val="Heading3"/>
+      </w:pPr>
+      <w:r>
+        <w:t>13-JUL</w:t>
+      </w:r>
+    </w:p>
+    <w:p>
+      <w:pPr>
+        <w:pStyle w:val="ListNumber"/>
+        <w:numPr>
+          <w:ilvl w:val="0"/>
+          <w:numId w:val="14"/>
+        </w:numPr>
+        <w:rPr>
+          <w:strike/>
+        </w:rPr>
+      </w:pPr>
+      <w:r>
+        <w:rPr>
+          <w:strike/>
+        </w:rPr>
+        <w:t>Crime against Asian population; increase/decrease. Time period dependent</w:t>
+      </w:r>
+    </w:p>
+    <w:p>
+      <w:pPr>
+        <w:pStyle w:val="ListNumber"/>
+        <w:rPr>
+          <w:strike/>
+        </w:rPr>
+      </w:pPr>
+      <w:r>
+        <w:rPr>
+          <w:strike/>
+        </w:rPr>
+        <w:t>Crime per/1k, based on income-level, education-level</w:t>
+      </w:r>
+    </w:p>
+    <w:p>
+      <w:pPr>
+        <w:pStyle w:val="ListNumber"/>
+        <w:rPr>
+          <w:strike/>
+        </w:rPr>
+      </w:pPr>
+      <w:r>
+        <w:rPr>
+          <w:strike/>
+        </w:rPr>
+        <w:t>Crime per/1k vs CalFresh usage (not sure if possible). Not possible. Confirmed county data only available</w:t>
+      </w:r>
+    </w:p>
+    <w:p>
+      <w:pPr>
+        <w:pStyle w:val="ListNumber"/>
+        <w:rPr>
+          <w:strike/>
+        </w:rPr>
+      </w:pPr>
+      <w:r>
+        <w:rPr>
+          <w:strike/>
+        </w:rPr>
+        <w:t>Crime per/1k, by type, based on location and or income-level (need to specify)</w:t>
+      </w:r>
+    </w:p>
+    <w:p>
+      <w:pPr>
+        <w:pStyle w:val="ListNumber"/>
+        <w:rPr>
+          <w:strike/>
+        </w:rPr>
+      </w:pPr>
+      <w:r>
+        <w:rPr>
+          <w:strike/>
+        </w:rPr>
+        <w:t>I’m thinking that we not need a hypothesis since we are only providing visualization to the data.</w:t>
+      </w:r>
+    </w:p>
+    <w:p>
+      <w:pPr>
+        <w:pStyle w:val="ListNumber"/>
+        <w:numPr>
+          <w:ilvl w:val="0"/>
+          <w:numId w:val="0"/>
+        </w:numPr>
+        <w:ind w:left="360" w:hanging="360"/>
+        <w:rPr>
+          <w:strike/>
+        </w:rPr>
+      </w:pPr>
+    </w:p>
+    <w:p>
+      <w:pPr>
+        <w:pStyle w:val="ListNumber"/>
+        <w:numPr>
+          <w:ilvl w:val="0"/>
+          <w:numId w:val="0"/>
+        </w:numPr>
+        <w:ind w:left="360" w:hanging="360"/>
+        <w:rPr>
+          <w:strike/>
+        </w:rPr>
+      </w:pPr>
+    </w:p>
+    <w:p>
+      <w:pPr>
+        <w:pStyle w:val="Heading1"/>
+      </w:pPr>
+    </w:p>
     <w:sectPr>
-      <w:headerReference w:type="default" r:id="rId25"/>
+      <w:headerReference w:type="default" r:id="rId33"/>
+      <w:footerReference w:type="default" r:id="rId34"/>
       <w:pgSz w:w="12240" w:h="15840"/>
       <w:pgMar w:top="720" w:right="720" w:bottom="720" w:left="504" w:header="720" w:footer="720" w:gutter="0"/>
       <w:cols w:space="720"/>
@@ -4878,6 +7413,73 @@
     </w:p>
   </w:endnote>
 </w:endnotes>
+</file>
+
+<file path=word/footer1.xml><?xml version="1.0" encoding="utf-8"?>
+<w:ftr xmlns:wpc="http://schemas.microsoft.com/office/word/2010/wordprocessingCanvas" xmlns:cx="http://schemas.microsoft.com/office/drawing/2014/chartex" xmlns:cx1="http://schemas.microsoft.com/office/drawing/2015/9/8/chartex" xmlns:cx2="http://schemas.microsoft.com/office/drawing/2015/10/21/chartex" xmlns:cx3="http://schemas.microsoft.com/office/drawing/2016/5/9/chartex" xmlns:cx4="http://schemas.microsoft.com/office/drawing/2016/5/10/chartex" xmlns:cx5="http://schemas.microsoft.com/office/drawing/2016/5/11/chartex" xmlns:cx6="http://schemas.microsoft.com/office/drawing/2016/5/12/chartex" xmlns:cx7="http://schemas.microsoft.com/office/drawing/2016/5/13/chartex" xmlns:cx8="http://schemas.microsoft.com/office/drawing/2016/5/14/chartex" xmlns:mc="http://schemas.openxmlformats.org/markup-compatibility/2006" xmlns:aink="http://schemas.microsoft.com/office/drawing/2016/ink" xmlns:am3d="http://schemas.microsoft.com/office/drawing/2017/model3d" xmlns:o="urn:schemas-microsoft-com:office:office" xmlns:r="http://schemas.openxmlformats.org/officeDocument/2006/relationships" xmlns:m="http://schemas.openxmlformats.org/officeDocument/2006/math" xmlns:v="urn:schemas-microsoft-com:vml" xmlns:wp14="http://schemas.microsoft.com/office/word/2010/wordprocessingDrawing" xmlns:wp="http://schemas.openxmlformats.org/drawingml/2006/wordprocessingDrawing" xmlns:w10="urn:schemas-microsoft-com:office:word" xmlns:w="http://schemas.openxmlformats.org/wordprocessingml/2006/main" xmlns:w14="http://schemas.microsoft.com/office/word/2010/wordml" xmlns:w15="http://schemas.microsoft.com/office/word/2012/wordml" xmlns:w16cex="http://schemas.microsoft.com/office/word/2018/wordml/cex" xmlns:w16cid="http://schemas.microsoft.com/office/word/2016/wordml/cid" xmlns:w16="http://schemas.microsoft.com/office/word/2018/wordml" xmlns:w16se="http://schemas.microsoft.com/office/word/2015/wordml/symex" xmlns:wpg="http://schemas.microsoft.com/office/word/2010/wordprocessingGroup" xmlns:wpi="http://schemas.microsoft.com/office/word/2010/wordprocessingInk" xmlns:wne="http://schemas.microsoft.com/office/word/2006/wordml" xmlns:wps="http://schemas.microsoft.com/office/word/2010/wordprocessingShape" mc:Ignorable="w14 w15 w16se w16cid w16 w16cex wp14">
+  <w:sdt>
+    <w:sdtPr>
+      <w:id w:val="547959048"/>
+      <w:docPartObj>
+        <w:docPartGallery w:val="Page Numbers (Bottom of Page)"/>
+        <w:docPartUnique/>
+      </w:docPartObj>
+    </w:sdtPr>
+    <w:sdtEndPr>
+      <w:rPr>
+        <w:color w:val="7F7F7F" w:themeColor="background1" w:themeShade="7F"/>
+        <w:spacing w:val="60"/>
+      </w:rPr>
+    </w:sdtEndPr>
+    <w:sdtContent>
+      <w:p>
+        <w:pPr>
+          <w:pStyle w:val="Footer"/>
+          <w:pBdr>
+            <w:top w:val="single" w:sz="4" w:space="1" w:color="D9D9D9" w:themeColor="background1" w:themeShade="D9"/>
+          </w:pBdr>
+          <w:jc w:val="right"/>
+        </w:pPr>
+        <w:r>
+          <w:fldChar w:fldCharType="begin"/>
+        </w:r>
+        <w:r>
+          <w:instrText xml:space="preserve"> PAGE   \* MERGEFORMAT </w:instrText>
+        </w:r>
+        <w:r>
+          <w:fldChar w:fldCharType="separate"/>
+        </w:r>
+        <w:r>
+          <w:rPr>
+            <w:noProof/>
+          </w:rPr>
+          <w:t>2</w:t>
+        </w:r>
+        <w:r>
+          <w:rPr>
+            <w:noProof/>
+          </w:rPr>
+          <w:fldChar w:fldCharType="end"/>
+        </w:r>
+        <w:r>
+          <w:t xml:space="preserve"> | </w:t>
+        </w:r>
+        <w:r>
+          <w:rPr>
+            <w:color w:val="7F7F7F" w:themeColor="background1" w:themeShade="7F"/>
+            <w:spacing w:val="60"/>
+          </w:rPr>
+          <w:t>Page</w:t>
+        </w:r>
+      </w:p>
+    </w:sdtContent>
+  </w:sdt>
+  <w:p>
+    <w:pPr>
+      <w:pStyle w:val="Footer"/>
+    </w:pPr>
+  </w:p>
+</w:ftr>
 </file>
 
 <file path=word/footnotes.xml><?xml version="1.0" encoding="utf-8"?>
@@ -5236,6 +7838,118 @@
     </w:lvl>
   </w:abstractNum>
   <w:abstractNum w:abstractNumId="4" w15:restartNumberingAfterBreak="0">
+    <w:nsid w:val="462C4411"/>
+    <w:multiLevelType w:val="hybridMultilevel"/>
+    <w:tmpl w:val="0FF471E2"/>
+    <w:lvl w:ilvl="0" w:tplc="544AED60">
+      <w:numFmt w:val="bullet"/>
+      <w:lvlText w:val="-"/>
+      <w:lvlJc w:val="left"/>
+      <w:pPr>
+        <w:ind w:left="435" w:hanging="360"/>
+      </w:pPr>
+      <w:rPr>
+        <w:rFonts w:ascii="Calibri" w:eastAsiaTheme="minorEastAsia" w:hAnsi="Calibri" w:cs="Calibri" w:hint="default"/>
+      </w:rPr>
+    </w:lvl>
+    <w:lvl w:ilvl="1" w:tplc="04090003" w:tentative="1">
+      <w:start w:val="1"/>
+      <w:numFmt w:val="bullet"/>
+      <w:lvlText w:val="o"/>
+      <w:lvlJc w:val="left"/>
+      <w:pPr>
+        <w:ind w:left="1155" w:hanging="360"/>
+      </w:pPr>
+      <w:rPr>
+        <w:rFonts w:ascii="Courier New" w:hAnsi="Courier New" w:cs="Courier New" w:hint="default"/>
+      </w:rPr>
+    </w:lvl>
+    <w:lvl w:ilvl="2" w:tplc="04090005" w:tentative="1">
+      <w:start w:val="1"/>
+      <w:numFmt w:val="bullet"/>
+      <w:lvlText w:val=""/>
+      <w:lvlJc w:val="left"/>
+      <w:pPr>
+        <w:ind w:left="1875" w:hanging="360"/>
+      </w:pPr>
+      <w:rPr>
+        <w:rFonts w:ascii="Wingdings" w:hAnsi="Wingdings" w:hint="default"/>
+      </w:rPr>
+    </w:lvl>
+    <w:lvl w:ilvl="3" w:tplc="04090001" w:tentative="1">
+      <w:start w:val="1"/>
+      <w:numFmt w:val="bullet"/>
+      <w:lvlText w:val=""/>
+      <w:lvlJc w:val="left"/>
+      <w:pPr>
+        <w:ind w:left="2595" w:hanging="360"/>
+      </w:pPr>
+      <w:rPr>
+        <w:rFonts w:ascii="Symbol" w:hAnsi="Symbol" w:hint="default"/>
+      </w:rPr>
+    </w:lvl>
+    <w:lvl w:ilvl="4" w:tplc="04090003" w:tentative="1">
+      <w:start w:val="1"/>
+      <w:numFmt w:val="bullet"/>
+      <w:lvlText w:val="o"/>
+      <w:lvlJc w:val="left"/>
+      <w:pPr>
+        <w:ind w:left="3315" w:hanging="360"/>
+      </w:pPr>
+      <w:rPr>
+        <w:rFonts w:ascii="Courier New" w:hAnsi="Courier New" w:cs="Courier New" w:hint="default"/>
+      </w:rPr>
+    </w:lvl>
+    <w:lvl w:ilvl="5" w:tplc="04090005" w:tentative="1">
+      <w:start w:val="1"/>
+      <w:numFmt w:val="bullet"/>
+      <w:lvlText w:val=""/>
+      <w:lvlJc w:val="left"/>
+      <w:pPr>
+        <w:ind w:left="4035" w:hanging="360"/>
+      </w:pPr>
+      <w:rPr>
+        <w:rFonts w:ascii="Wingdings" w:hAnsi="Wingdings" w:hint="default"/>
+      </w:rPr>
+    </w:lvl>
+    <w:lvl w:ilvl="6" w:tplc="04090001" w:tentative="1">
+      <w:start w:val="1"/>
+      <w:numFmt w:val="bullet"/>
+      <w:lvlText w:val=""/>
+      <w:lvlJc w:val="left"/>
+      <w:pPr>
+        <w:ind w:left="4755" w:hanging="360"/>
+      </w:pPr>
+      <w:rPr>
+        <w:rFonts w:ascii="Symbol" w:hAnsi="Symbol" w:hint="default"/>
+      </w:rPr>
+    </w:lvl>
+    <w:lvl w:ilvl="7" w:tplc="04090003" w:tentative="1">
+      <w:start w:val="1"/>
+      <w:numFmt w:val="bullet"/>
+      <w:lvlText w:val="o"/>
+      <w:lvlJc w:val="left"/>
+      <w:pPr>
+        <w:ind w:left="5475" w:hanging="360"/>
+      </w:pPr>
+      <w:rPr>
+        <w:rFonts w:ascii="Courier New" w:hAnsi="Courier New" w:cs="Courier New" w:hint="default"/>
+      </w:rPr>
+    </w:lvl>
+    <w:lvl w:ilvl="8" w:tplc="04090005" w:tentative="1">
+      <w:start w:val="1"/>
+      <w:numFmt w:val="bullet"/>
+      <w:lvlText w:val=""/>
+      <w:lvlJc w:val="left"/>
+      <w:pPr>
+        <w:ind w:left="6195" w:hanging="360"/>
+      </w:pPr>
+      <w:rPr>
+        <w:rFonts w:ascii="Wingdings" w:hAnsi="Wingdings" w:hint="default"/>
+      </w:rPr>
+    </w:lvl>
+  </w:abstractNum>
+  <w:abstractNum w:abstractNumId="5" w15:restartNumberingAfterBreak="0">
     <w:nsid w:val="60DA54E3"/>
     <w:multiLevelType w:val="multilevel"/>
     <w:tmpl w:val="0409001D"/>
@@ -5321,7 +8035,119 @@
       </w:pPr>
     </w:lvl>
   </w:abstractNum>
-  <w:abstractNum w:abstractNumId="5" w15:restartNumberingAfterBreak="0">
+  <w:abstractNum w:abstractNumId="6" w15:restartNumberingAfterBreak="0">
+    <w:nsid w:val="69616E0D"/>
+    <w:multiLevelType w:val="hybridMultilevel"/>
+    <w:tmpl w:val="CCBA88D2"/>
+    <w:lvl w:ilvl="0" w:tplc="30B61158">
+      <w:numFmt w:val="bullet"/>
+      <w:lvlText w:val="-"/>
+      <w:lvlJc w:val="left"/>
+      <w:pPr>
+        <w:ind w:left="720" w:hanging="360"/>
+      </w:pPr>
+      <w:rPr>
+        <w:rFonts w:ascii="Calibri" w:eastAsiaTheme="minorEastAsia" w:hAnsi="Calibri" w:cs="Calibri" w:hint="default"/>
+      </w:rPr>
+    </w:lvl>
+    <w:lvl w:ilvl="1" w:tplc="04090003" w:tentative="1">
+      <w:start w:val="1"/>
+      <w:numFmt w:val="bullet"/>
+      <w:lvlText w:val="o"/>
+      <w:lvlJc w:val="left"/>
+      <w:pPr>
+        <w:ind w:left="1440" w:hanging="360"/>
+      </w:pPr>
+      <w:rPr>
+        <w:rFonts w:ascii="Courier New" w:hAnsi="Courier New" w:cs="Courier New" w:hint="default"/>
+      </w:rPr>
+    </w:lvl>
+    <w:lvl w:ilvl="2" w:tplc="04090005" w:tentative="1">
+      <w:start w:val="1"/>
+      <w:numFmt w:val="bullet"/>
+      <w:lvlText w:val=""/>
+      <w:lvlJc w:val="left"/>
+      <w:pPr>
+        <w:ind w:left="2160" w:hanging="360"/>
+      </w:pPr>
+      <w:rPr>
+        <w:rFonts w:ascii="Wingdings" w:hAnsi="Wingdings" w:hint="default"/>
+      </w:rPr>
+    </w:lvl>
+    <w:lvl w:ilvl="3" w:tplc="04090001" w:tentative="1">
+      <w:start w:val="1"/>
+      <w:numFmt w:val="bullet"/>
+      <w:lvlText w:val=""/>
+      <w:lvlJc w:val="left"/>
+      <w:pPr>
+        <w:ind w:left="2880" w:hanging="360"/>
+      </w:pPr>
+      <w:rPr>
+        <w:rFonts w:ascii="Symbol" w:hAnsi="Symbol" w:hint="default"/>
+      </w:rPr>
+    </w:lvl>
+    <w:lvl w:ilvl="4" w:tplc="04090003" w:tentative="1">
+      <w:start w:val="1"/>
+      <w:numFmt w:val="bullet"/>
+      <w:lvlText w:val="o"/>
+      <w:lvlJc w:val="left"/>
+      <w:pPr>
+        <w:ind w:left="3600" w:hanging="360"/>
+      </w:pPr>
+      <w:rPr>
+        <w:rFonts w:ascii="Courier New" w:hAnsi="Courier New" w:cs="Courier New" w:hint="default"/>
+      </w:rPr>
+    </w:lvl>
+    <w:lvl w:ilvl="5" w:tplc="04090005" w:tentative="1">
+      <w:start w:val="1"/>
+      <w:numFmt w:val="bullet"/>
+      <w:lvlText w:val=""/>
+      <w:lvlJc w:val="left"/>
+      <w:pPr>
+        <w:ind w:left="4320" w:hanging="360"/>
+      </w:pPr>
+      <w:rPr>
+        <w:rFonts w:ascii="Wingdings" w:hAnsi="Wingdings" w:hint="default"/>
+      </w:rPr>
+    </w:lvl>
+    <w:lvl w:ilvl="6" w:tplc="04090001" w:tentative="1">
+      <w:start w:val="1"/>
+      <w:numFmt w:val="bullet"/>
+      <w:lvlText w:val=""/>
+      <w:lvlJc w:val="left"/>
+      <w:pPr>
+        <w:ind w:left="5040" w:hanging="360"/>
+      </w:pPr>
+      <w:rPr>
+        <w:rFonts w:ascii="Symbol" w:hAnsi="Symbol" w:hint="default"/>
+      </w:rPr>
+    </w:lvl>
+    <w:lvl w:ilvl="7" w:tplc="04090003" w:tentative="1">
+      <w:start w:val="1"/>
+      <w:numFmt w:val="bullet"/>
+      <w:lvlText w:val="o"/>
+      <w:lvlJc w:val="left"/>
+      <w:pPr>
+        <w:ind w:left="5760" w:hanging="360"/>
+      </w:pPr>
+      <w:rPr>
+        <w:rFonts w:ascii="Courier New" w:hAnsi="Courier New" w:cs="Courier New" w:hint="default"/>
+      </w:rPr>
+    </w:lvl>
+    <w:lvl w:ilvl="8" w:tplc="04090005" w:tentative="1">
+      <w:start w:val="1"/>
+      <w:numFmt w:val="bullet"/>
+      <w:lvlText w:val=""/>
+      <w:lvlJc w:val="left"/>
+      <w:pPr>
+        <w:ind w:left="6480" w:hanging="360"/>
+      </w:pPr>
+      <w:rPr>
+        <w:rFonts w:ascii="Wingdings" w:hAnsi="Wingdings" w:hint="default"/>
+      </w:rPr>
+    </w:lvl>
+  </w:abstractNum>
+  <w:abstractNum w:abstractNumId="7" w15:restartNumberingAfterBreak="0">
     <w:nsid w:val="71400088"/>
     <w:multiLevelType w:val="multilevel"/>
     <w:tmpl w:val="C76AB692"/>
@@ -5408,7 +8234,7 @@
       </w:pPr>
     </w:lvl>
   </w:abstractNum>
-  <w:abstractNum w:abstractNumId="6" w15:restartNumberingAfterBreak="0">
+  <w:abstractNum w:abstractNumId="8" w15:restartNumberingAfterBreak="0">
     <w:nsid w:val="72980511"/>
     <w:multiLevelType w:val="multilevel"/>
     <w:tmpl w:val="0409001D"/>
@@ -5495,19 +8321,19 @@
     </w:lvl>
   </w:abstractNum>
   <w:num w:numId="1">
-    <w:abstractNumId w:val="5"/>
+    <w:abstractNumId w:val="7"/>
   </w:num>
   <w:num w:numId="2">
-    <w:abstractNumId w:val="4"/>
+    <w:abstractNumId w:val="5"/>
   </w:num>
   <w:num w:numId="3">
     <w:abstractNumId w:val="1"/>
   </w:num>
   <w:num w:numId="4">
-    <w:abstractNumId w:val="5"/>
+    <w:abstractNumId w:val="7"/>
   </w:num>
   <w:num w:numId="5">
-    <w:abstractNumId w:val="5"/>
+    <w:abstractNumId w:val="7"/>
     <w:lvlOverride w:ilvl="0">
       <w:startOverride w:val="1"/>
     </w:lvlOverride>
@@ -5537,7 +8363,7 @@
     </w:lvlOverride>
   </w:num>
   <w:num w:numId="6">
-    <w:abstractNumId w:val="5"/>
+    <w:abstractNumId w:val="7"/>
     <w:lvlOverride w:ilvl="0">
       <w:startOverride w:val="1"/>
     </w:lvlOverride>
@@ -5567,7 +8393,7 @@
     </w:lvlOverride>
   </w:num>
   <w:num w:numId="7">
-    <w:abstractNumId w:val="5"/>
+    <w:abstractNumId w:val="7"/>
     <w:lvlOverride w:ilvl="0">
       <w:startOverride w:val="1"/>
     </w:lvlOverride>
@@ -5597,7 +8423,7 @@
     </w:lvlOverride>
   </w:num>
   <w:num w:numId="8">
-    <w:abstractNumId w:val="5"/>
+    <w:abstractNumId w:val="7"/>
     <w:lvlOverride w:ilvl="0">
       <w:startOverride w:val="1"/>
     </w:lvlOverride>
@@ -5627,13 +8453,13 @@
     </w:lvlOverride>
   </w:num>
   <w:num w:numId="9">
-    <w:abstractNumId w:val="6"/>
+    <w:abstractNumId w:val="8"/>
   </w:num>
   <w:num w:numId="10">
     <w:abstractNumId w:val="3"/>
   </w:num>
   <w:num w:numId="11">
-    <w:abstractNumId w:val="5"/>
+    <w:abstractNumId w:val="7"/>
     <w:lvlOverride w:ilvl="0">
       <w:startOverride w:val="1"/>
     </w:lvlOverride>
@@ -5669,7 +8495,7 @@
     <w:abstractNumId w:val="0"/>
   </w:num>
   <w:num w:numId="14">
-    <w:abstractNumId w:val="5"/>
+    <w:abstractNumId w:val="7"/>
     <w:lvlOverride w:ilvl="0">
       <w:startOverride w:val="1"/>
     </w:lvlOverride>
@@ -5699,7 +8525,7 @@
     </w:lvlOverride>
   </w:num>
   <w:num w:numId="15">
-    <w:abstractNumId w:val="5"/>
+    <w:abstractNumId w:val="7"/>
     <w:lvlOverride w:ilvl="0">
       <w:startOverride w:val="1"/>
     </w:lvlOverride>
@@ -5727,6 +8553,12 @@
     <w:lvlOverride w:ilvl="8">
       <w:startOverride w:val="1"/>
     </w:lvlOverride>
+  </w:num>
+  <w:num w:numId="16">
+    <w:abstractNumId w:val="4"/>
+  </w:num>
+  <w:num w:numId="17">
+    <w:abstractNumId w:val="6"/>
   </w:num>
 </w:numbering>
 </file>
@@ -6179,7 +9011,6 @@
     <w:next w:val="Normal"/>
     <w:link w:val="Heading3Char"/>
     <w:uiPriority w:val="9"/>
-    <w:semiHidden/>
     <w:unhideWhenUsed/>
     <w:qFormat/>
     <w:rsid w:val="00ED2F73"/>
@@ -6503,7 +9334,6 @@
     <w:basedOn w:val="DefaultParagraphFont"/>
     <w:link w:val="Heading3"/>
     <w:uiPriority w:val="9"/>
-    <w:semiHidden/>
     <w:rsid w:val="00ED2F73"/>
     <w:rPr>
       <w:smallCaps/>
@@ -6936,6 +9766,18 @@
       <w:spacing w:after="100"/>
     </w:pPr>
   </w:style>
+  <w:style w:type="paragraph" w:customStyle="1" w:styleId="Figure">
+    <w:name w:val="Figure"/>
+    <w:basedOn w:val="Normal"/>
+    <w:qFormat/>
+    <w:rsid w:val="00BA0150"/>
+    <w:pPr>
+      <w:jc w:val="left"/>
+    </w:pPr>
+    <w:rPr>
+      <w:sz w:val="16"/>
+    </w:rPr>
+  </w:style>
 </w:styles>
 </file>
 

</xml_diff>

<commit_message>
update notes, added GeoJSON file for Oakland police dept.
</commit_message>
<xml_diff>
--- a/docs/mtg_notes_OAK_crime.docx
+++ b/docs/mtg_notes_OAK_crime.docx
@@ -53,7 +53,7 @@
           <w:r>
             <w:fldChar w:fldCharType="separate"/>
           </w:r>
-          <w:hyperlink w:anchor="_Toc77004471" w:history="1">
+          <w:hyperlink w:anchor="_Toc77142876" w:history="1">
             <w:r>
               <w:rPr>
                 <w:rStyle w:val="Hyperlink"/>
@@ -80,7 +80,7 @@
                 <w:noProof/>
                 <w:webHidden/>
               </w:rPr>
-              <w:instrText xml:space="preserve"> PAGEREF _Toc77004471 \h </w:instrText>
+              <w:instrText xml:space="preserve"> PAGEREF _Toc77142876 \h </w:instrText>
             </w:r>
             <w:r>
               <w:rPr>
@@ -123,13 +123,13 @@
               <w:szCs w:val="22"/>
             </w:rPr>
           </w:pPr>
-          <w:hyperlink w:anchor="_Toc77004472" w:history="1">
+          <w:hyperlink w:anchor="_Toc77142877" w:history="1">
             <w:r>
               <w:rPr>
                 <w:rStyle w:val="Hyperlink"/>
                 <w:noProof/>
               </w:rPr>
-              <w:t>Schedule</w:t>
+              <w:t>Requirements</w:t>
             </w:r>
             <w:r>
               <w:rPr>
@@ -150,77 +150,7 @@
                 <w:noProof/>
                 <w:webHidden/>
               </w:rPr>
-              <w:instrText xml:space="preserve"> PAGEREF _Toc77004472 \h </w:instrText>
-            </w:r>
-            <w:r>
-              <w:rPr>
-                <w:noProof/>
-                <w:webHidden/>
-              </w:rPr>
-            </w:r>
-            <w:r>
-              <w:rPr>
-                <w:noProof/>
-                <w:webHidden/>
-              </w:rPr>
-              <w:fldChar w:fldCharType="separate"/>
-            </w:r>
-            <w:r>
-              <w:rPr>
-                <w:noProof/>
-                <w:webHidden/>
-              </w:rPr>
-              <w:t>2</w:t>
-            </w:r>
-            <w:r>
-              <w:rPr>
-                <w:noProof/>
-                <w:webHidden/>
-              </w:rPr>
-              <w:fldChar w:fldCharType="end"/>
-            </w:r>
-          </w:hyperlink>
-        </w:p>
-        <w:p>
-          <w:pPr>
-            <w:pStyle w:val="TOC2"/>
-            <w:tabs>
-              <w:tab w:val="right" w:leader="dot" w:pos="11006"/>
-            </w:tabs>
-            <w:rPr>
-              <w:noProof/>
-              <w:sz w:val="22"/>
-              <w:szCs w:val="22"/>
-            </w:rPr>
-          </w:pPr>
-          <w:hyperlink w:anchor="_Toc77004473" w:history="1">
-            <w:r>
-              <w:rPr>
-                <w:rStyle w:val="Hyperlink"/>
-                <w:noProof/>
-              </w:rPr>
-              <w:t>Hypothesis</w:t>
-            </w:r>
-            <w:r>
-              <w:rPr>
-                <w:noProof/>
-                <w:webHidden/>
-              </w:rPr>
-              <w:tab/>
-            </w:r>
-            <w:r>
-              <w:rPr>
-                <w:noProof/>
-                <w:webHidden/>
-              </w:rPr>
-              <w:fldChar w:fldCharType="begin"/>
-            </w:r>
-            <w:r>
-              <w:rPr>
-                <w:noProof/>
-                <w:webHidden/>
-              </w:rPr>
-              <w:instrText xml:space="preserve"> PAGEREF _Toc77004473 \h </w:instrText>
+              <w:instrText xml:space="preserve"> PAGEREF _Toc77142877 \h </w:instrText>
             </w:r>
             <w:r>
               <w:rPr>
@@ -263,13 +193,13 @@
               <w:szCs w:val="22"/>
             </w:rPr>
           </w:pPr>
-          <w:hyperlink w:anchor="_Toc77004474" w:history="1">
+          <w:hyperlink w:anchor="_Toc77142878" w:history="1">
             <w:r>
               <w:rPr>
                 <w:rStyle w:val="Hyperlink"/>
                 <w:noProof/>
               </w:rPr>
-              <w:t>Datasets/Sources</w:t>
+              <w:t>Website Visualizations</w:t>
             </w:r>
             <w:r>
               <w:rPr>
@@ -290,7 +220,7 @@
                 <w:noProof/>
                 <w:webHidden/>
               </w:rPr>
-              <w:instrText xml:space="preserve"> PAGEREF _Toc77004474 \h </w:instrText>
+              <w:instrText xml:space="preserve"> PAGEREF _Toc77142878 \h </w:instrText>
             </w:r>
             <w:r>
               <w:rPr>
@@ -333,13 +263,13 @@
               <w:szCs w:val="22"/>
             </w:rPr>
           </w:pPr>
-          <w:hyperlink w:anchor="_Toc77004475" w:history="1">
+          <w:hyperlink w:anchor="_Toc77142879" w:history="1">
             <w:r>
               <w:rPr>
                 <w:rStyle w:val="Hyperlink"/>
                 <w:noProof/>
               </w:rPr>
-              <w:t>Other Sources</w:t>
+              <w:t>Schedule</w:t>
             </w:r>
             <w:r>
               <w:rPr>
@@ -360,7 +290,7 @@
                 <w:noProof/>
                 <w:webHidden/>
               </w:rPr>
-              <w:instrText xml:space="preserve"> PAGEREF _Toc77004475 \h </w:instrText>
+              <w:instrText xml:space="preserve"> PAGEREF _Toc77142879 \h </w:instrText>
             </w:r>
             <w:r>
               <w:rPr>
@@ -380,7 +310,7 @@
                 <w:noProof/>
                 <w:webHidden/>
               </w:rPr>
-              <w:t>3</w:t>
+              <w:t>4</w:t>
             </w:r>
             <w:r>
               <w:rPr>
@@ -403,13 +333,13 @@
               <w:szCs w:val="22"/>
             </w:rPr>
           </w:pPr>
-          <w:hyperlink w:anchor="_Toc77004476" w:history="1">
+          <w:hyperlink w:anchor="_Toc77142880" w:history="1">
             <w:r>
               <w:rPr>
                 <w:rStyle w:val="Hyperlink"/>
                 <w:noProof/>
               </w:rPr>
-              <w:t>Crime Categories</w:t>
+              <w:t>Datasets/Sources</w:t>
             </w:r>
             <w:r>
               <w:rPr>
@@ -430,7 +360,7 @@
                 <w:noProof/>
                 <w:webHidden/>
               </w:rPr>
-              <w:instrText xml:space="preserve"> PAGEREF _Toc77004476 \h </w:instrText>
+              <w:instrText xml:space="preserve"> PAGEREF _Toc77142880 \h </w:instrText>
             </w:r>
             <w:r>
               <w:rPr>
@@ -450,7 +380,7 @@
                 <w:noProof/>
                 <w:webHidden/>
               </w:rPr>
-              <w:t>3</w:t>
+              <w:t>5</w:t>
             </w:r>
             <w:r>
               <w:rPr>
@@ -473,13 +403,13 @@
               <w:szCs w:val="22"/>
             </w:rPr>
           </w:pPr>
-          <w:hyperlink w:anchor="_Toc77004477" w:history="1">
+          <w:hyperlink w:anchor="_Toc77142881" w:history="1">
             <w:r>
               <w:rPr>
                 <w:rStyle w:val="Hyperlink"/>
                 <w:noProof/>
               </w:rPr>
-              <w:t>Statistics</w:t>
+              <w:t>Other Sources</w:t>
             </w:r>
             <w:r>
               <w:rPr>
@@ -500,7 +430,7 @@
                 <w:noProof/>
                 <w:webHidden/>
               </w:rPr>
-              <w:instrText xml:space="preserve"> PAGEREF _Toc77004477 \h </w:instrText>
+              <w:instrText xml:space="preserve"> PAGEREF _Toc77142881 \h </w:instrText>
             </w:r>
             <w:r>
               <w:rPr>
@@ -520,7 +450,7 @@
                 <w:noProof/>
                 <w:webHidden/>
               </w:rPr>
-              <w:t>3</w:t>
+              <w:t>6</w:t>
             </w:r>
             <w:r>
               <w:rPr>
@@ -543,13 +473,13 @@
               <w:szCs w:val="22"/>
             </w:rPr>
           </w:pPr>
-          <w:hyperlink w:anchor="_Toc77004478" w:history="1">
+          <w:hyperlink w:anchor="_Toc77142882" w:history="1">
             <w:r>
               <w:rPr>
                 <w:rStyle w:val="Hyperlink"/>
                 <w:noProof/>
               </w:rPr>
-              <w:t>High-Level Tasks / Libraries</w:t>
+              <w:t>Crime Categories</w:t>
             </w:r>
             <w:r>
               <w:rPr>
@@ -570,7 +500,7 @@
                 <w:noProof/>
                 <w:webHidden/>
               </w:rPr>
-              <w:instrText xml:space="preserve"> PAGEREF _Toc77004478 \h </w:instrText>
+              <w:instrText xml:space="preserve"> PAGEREF _Toc77142882 \h </w:instrText>
             </w:r>
             <w:r>
               <w:rPr>
@@ -590,7 +520,7 @@
                 <w:noProof/>
                 <w:webHidden/>
               </w:rPr>
-              <w:t>4</w:t>
+              <w:t>6</w:t>
             </w:r>
             <w:r>
               <w:rPr>
@@ -613,13 +543,13 @@
               <w:szCs w:val="22"/>
             </w:rPr>
           </w:pPr>
-          <w:hyperlink w:anchor="_Toc77004479" w:history="1">
+          <w:hyperlink w:anchor="_Toc77142883" w:history="1">
             <w:r>
               <w:rPr>
                 <w:rStyle w:val="Hyperlink"/>
                 <w:noProof/>
               </w:rPr>
-              <w:t>Roles &amp; Responsibilities</w:t>
+              <w:t>Statistics</w:t>
             </w:r>
             <w:r>
               <w:rPr>
@@ -640,7 +570,7 @@
                 <w:noProof/>
                 <w:webHidden/>
               </w:rPr>
-              <w:instrText xml:space="preserve"> PAGEREF _Toc77004479 \h </w:instrText>
+              <w:instrText xml:space="preserve"> PAGEREF _Toc77142883 \h </w:instrText>
             </w:r>
             <w:r>
               <w:rPr>
@@ -660,7 +590,7 @@
                 <w:noProof/>
                 <w:webHidden/>
               </w:rPr>
-              <w:t>4</w:t>
+              <w:t>6</w:t>
             </w:r>
             <w:r>
               <w:rPr>
@@ -683,13 +613,13 @@
               <w:szCs w:val="22"/>
             </w:rPr>
           </w:pPr>
-          <w:hyperlink w:anchor="_Toc77004480" w:history="1">
+          <w:hyperlink w:anchor="_Toc77142884" w:history="1">
             <w:r>
               <w:rPr>
                 <w:rStyle w:val="Hyperlink"/>
                 <w:noProof/>
               </w:rPr>
-              <w:t>Availability</w:t>
+              <w:t>High-Level Tasks / Libraries</w:t>
             </w:r>
             <w:r>
               <w:rPr>
@@ -710,7 +640,7 @@
                 <w:noProof/>
                 <w:webHidden/>
               </w:rPr>
-              <w:instrText xml:space="preserve"> PAGEREF _Toc77004480 \h </w:instrText>
+              <w:instrText xml:space="preserve"> PAGEREF _Toc77142884 \h </w:instrText>
             </w:r>
             <w:r>
               <w:rPr>
@@ -730,7 +660,7 @@
                 <w:noProof/>
                 <w:webHidden/>
               </w:rPr>
-              <w:t>4</w:t>
+              <w:t>6</w:t>
             </w:r>
             <w:r>
               <w:rPr>
@@ -753,13 +683,13 @@
               <w:szCs w:val="22"/>
             </w:rPr>
           </w:pPr>
-          <w:hyperlink w:anchor="_Toc77004481" w:history="1">
+          <w:hyperlink w:anchor="_Toc77142885" w:history="1">
             <w:r>
               <w:rPr>
                 <w:rStyle w:val="Hyperlink"/>
                 <w:noProof/>
               </w:rPr>
-              <w:t>Actions</w:t>
+              <w:t>Roles &amp; Responsibilities</w:t>
             </w:r>
             <w:r>
               <w:rPr>
@@ -780,7 +710,7 @@
                 <w:noProof/>
                 <w:webHidden/>
               </w:rPr>
-              <w:instrText xml:space="preserve"> PAGEREF _Toc77004481 \h </w:instrText>
+              <w:instrText xml:space="preserve"> PAGEREF _Toc77142885 \h </w:instrText>
             </w:r>
             <w:r>
               <w:rPr>
@@ -800,7 +730,7 @@
                 <w:noProof/>
                 <w:webHidden/>
               </w:rPr>
-              <w:t>4</w:t>
+              <w:t>6</w:t>
             </w:r>
             <w:r>
               <w:rPr>
@@ -823,12 +753,152 @@
               <w:szCs w:val="22"/>
             </w:rPr>
           </w:pPr>
-          <w:hyperlink w:anchor="_Toc77004482" w:history="1">
+          <w:hyperlink w:anchor="_Toc77142886" w:history="1">
             <w:r>
               <w:rPr>
                 <w:rStyle w:val="Hyperlink"/>
                 <w:noProof/>
               </w:rPr>
+              <w:t>Availability</w:t>
+            </w:r>
+            <w:r>
+              <w:rPr>
+                <w:noProof/>
+                <w:webHidden/>
+              </w:rPr>
+              <w:tab/>
+            </w:r>
+            <w:r>
+              <w:rPr>
+                <w:noProof/>
+                <w:webHidden/>
+              </w:rPr>
+              <w:fldChar w:fldCharType="begin"/>
+            </w:r>
+            <w:r>
+              <w:rPr>
+                <w:noProof/>
+                <w:webHidden/>
+              </w:rPr>
+              <w:instrText xml:space="preserve"> PAGEREF _Toc77142886 \h </w:instrText>
+            </w:r>
+            <w:r>
+              <w:rPr>
+                <w:noProof/>
+                <w:webHidden/>
+              </w:rPr>
+            </w:r>
+            <w:r>
+              <w:rPr>
+                <w:noProof/>
+                <w:webHidden/>
+              </w:rPr>
+              <w:fldChar w:fldCharType="separate"/>
+            </w:r>
+            <w:r>
+              <w:rPr>
+                <w:noProof/>
+                <w:webHidden/>
+              </w:rPr>
+              <w:t>7</w:t>
+            </w:r>
+            <w:r>
+              <w:rPr>
+                <w:noProof/>
+                <w:webHidden/>
+              </w:rPr>
+              <w:fldChar w:fldCharType="end"/>
+            </w:r>
+          </w:hyperlink>
+        </w:p>
+        <w:p>
+          <w:pPr>
+            <w:pStyle w:val="TOC1"/>
+            <w:tabs>
+              <w:tab w:val="right" w:leader="dot" w:pos="11006"/>
+            </w:tabs>
+            <w:rPr>
+              <w:noProof/>
+              <w:sz w:val="22"/>
+              <w:szCs w:val="22"/>
+            </w:rPr>
+          </w:pPr>
+          <w:hyperlink w:anchor="_Toc77142887" w:history="1">
+            <w:r>
+              <w:rPr>
+                <w:rStyle w:val="Hyperlink"/>
+                <w:noProof/>
+              </w:rPr>
+              <w:t>Actions</w:t>
+            </w:r>
+            <w:r>
+              <w:rPr>
+                <w:noProof/>
+                <w:webHidden/>
+              </w:rPr>
+              <w:tab/>
+            </w:r>
+            <w:r>
+              <w:rPr>
+                <w:noProof/>
+                <w:webHidden/>
+              </w:rPr>
+              <w:fldChar w:fldCharType="begin"/>
+            </w:r>
+            <w:r>
+              <w:rPr>
+                <w:noProof/>
+                <w:webHidden/>
+              </w:rPr>
+              <w:instrText xml:space="preserve"> PAGEREF _Toc77142887 \h </w:instrText>
+            </w:r>
+            <w:r>
+              <w:rPr>
+                <w:noProof/>
+                <w:webHidden/>
+              </w:rPr>
+            </w:r>
+            <w:r>
+              <w:rPr>
+                <w:noProof/>
+                <w:webHidden/>
+              </w:rPr>
+              <w:fldChar w:fldCharType="separate"/>
+            </w:r>
+            <w:r>
+              <w:rPr>
+                <w:noProof/>
+                <w:webHidden/>
+              </w:rPr>
+              <w:t>7</w:t>
+            </w:r>
+            <w:r>
+              <w:rPr>
+                <w:noProof/>
+                <w:webHidden/>
+              </w:rPr>
+              <w:fldChar w:fldCharType="end"/>
+            </w:r>
+          </w:hyperlink>
+        </w:p>
+        <w:p>
+          <w:pPr>
+            <w:pStyle w:val="TOC1"/>
+            <w:tabs>
+              <w:tab w:val="right" w:leader="dot" w:pos="11006"/>
+            </w:tabs>
+            <w:rPr>
+              <w:noProof/>
+              <w:sz w:val="22"/>
+              <w:szCs w:val="22"/>
+            </w:rPr>
+          </w:pPr>
+          <w:hyperlink w:anchor="_Toc77142888" w:history="1">
+            <w:r>
+              <w:rPr>
+                <w:rStyle w:val="Hyperlink"/>
+                <w:noProof/>
+              </w:rPr>
               <w:t>Website Inspiration / Ideas</w:t>
             </w:r>
             <w:r>
@@ -850,7 +920,7 @@
                 <w:noProof/>
                 <w:webHidden/>
               </w:rPr>
-              <w:instrText xml:space="preserve"> PAGEREF _Toc77004482 \h </w:instrText>
+              <w:instrText xml:space="preserve"> PAGEREF _Toc77142888 \h </w:instrText>
             </w:r>
             <w:r>
               <w:rPr>
@@ -870,7 +940,145 @@
                 <w:noProof/>
                 <w:webHidden/>
               </w:rPr>
-              <w:t>4</w:t>
+              <w:t>8</w:t>
+            </w:r>
+            <w:r>
+              <w:rPr>
+                <w:noProof/>
+                <w:webHidden/>
+              </w:rPr>
+              <w:fldChar w:fldCharType="end"/>
+            </w:r>
+          </w:hyperlink>
+        </w:p>
+        <w:p>
+          <w:pPr>
+            <w:pStyle w:val="TOC1"/>
+            <w:tabs>
+              <w:tab w:val="right" w:leader="dot" w:pos="11006"/>
+            </w:tabs>
+            <w:rPr>
+              <w:noProof/>
+              <w:sz w:val="22"/>
+              <w:szCs w:val="22"/>
+            </w:rPr>
+          </w:pPr>
+          <w:hyperlink w:anchor="_Toc77142889" w:history="1">
+            <w:r>
+              <w:rPr>
+                <w:rStyle w:val="Hyperlink"/>
+                <w:noProof/>
+              </w:rPr>
+              <w:t>DEPRICATE. NO LONGER NEEDED.</w:t>
+            </w:r>
+            <w:r>
+              <w:rPr>
+                <w:noProof/>
+                <w:webHidden/>
+              </w:rPr>
+              <w:tab/>
+            </w:r>
+            <w:r>
+              <w:rPr>
+                <w:noProof/>
+                <w:webHidden/>
+              </w:rPr>
+              <w:fldChar w:fldCharType="begin"/>
+            </w:r>
+            <w:r>
+              <w:rPr>
+                <w:noProof/>
+                <w:webHidden/>
+              </w:rPr>
+              <w:instrText xml:space="preserve"> PAGEREF _Toc77142889 \h </w:instrText>
+            </w:r>
+            <w:r>
+              <w:rPr>
+                <w:noProof/>
+                <w:webHidden/>
+              </w:rPr>
+            </w:r>
+            <w:r>
+              <w:rPr>
+                <w:noProof/>
+                <w:webHidden/>
+              </w:rPr>
+              <w:fldChar w:fldCharType="separate"/>
+            </w:r>
+            <w:r>
+              <w:rPr>
+                <w:noProof/>
+                <w:webHidden/>
+              </w:rPr>
+              <w:t>9</w:t>
+            </w:r>
+            <w:r>
+              <w:rPr>
+                <w:noProof/>
+                <w:webHidden/>
+              </w:rPr>
+              <w:fldChar w:fldCharType="end"/>
+            </w:r>
+          </w:hyperlink>
+        </w:p>
+        <w:p>
+          <w:pPr>
+            <w:pStyle w:val="TOC3"/>
+            <w:tabs>
+              <w:tab w:val="right" w:leader="dot" w:pos="11006"/>
+            </w:tabs>
+            <w:rPr>
+              <w:noProof/>
+            </w:rPr>
+          </w:pPr>
+          <w:hyperlink w:anchor="_Toc77142890" w:history="1">
+            <w:r>
+              <w:rPr>
+                <w:rStyle w:val="Hyperlink"/>
+                <w:noProof/>
+              </w:rPr>
+              <w:t>13-JUL</w:t>
+            </w:r>
+            <w:r>
+              <w:rPr>
+                <w:noProof/>
+                <w:webHidden/>
+              </w:rPr>
+              <w:tab/>
+            </w:r>
+            <w:r>
+              <w:rPr>
+                <w:noProof/>
+                <w:webHidden/>
+              </w:rPr>
+              <w:fldChar w:fldCharType="begin"/>
+            </w:r>
+            <w:r>
+              <w:rPr>
+                <w:noProof/>
+                <w:webHidden/>
+              </w:rPr>
+              <w:instrText xml:space="preserve"> PAGEREF _Toc77142890 \h </w:instrText>
+            </w:r>
+            <w:r>
+              <w:rPr>
+                <w:noProof/>
+                <w:webHidden/>
+              </w:rPr>
+            </w:r>
+            <w:r>
+              <w:rPr>
+                <w:noProof/>
+                <w:webHidden/>
+              </w:rPr>
+              <w:fldChar w:fldCharType="separate"/>
+            </w:r>
+            <w:r>
+              <w:rPr>
+                <w:noProof/>
+                <w:webHidden/>
+              </w:rPr>
+              <w:t>9</w:t>
             </w:r>
             <w:r>
               <w:rPr>
@@ -916,7 +1124,7 @@
       <w:pPr>
         <w:pStyle w:val="Heading1"/>
       </w:pPr>
-      <w:bookmarkStart w:id="0" w:name="_Toc77004471"/>
+      <w:bookmarkStart w:id="0" w:name="_Toc77142876"/>
       <w:r>
         <w:lastRenderedPageBreak/>
         <w:t>Project Requirements</w:t>
@@ -1096,9 +1304,11 @@
       <w:pPr>
         <w:pStyle w:val="Heading1"/>
       </w:pPr>
+      <w:bookmarkStart w:id="1" w:name="_Toc77142877"/>
       <w:r>
         <w:t>Requirements</w:t>
       </w:r>
+      <w:bookmarkEnd w:id="1"/>
     </w:p>
     <w:p>
       <w:r>
@@ -2898,6 +3108,7 @@
       <w:pPr>
         <w:pStyle w:val="Heading1"/>
       </w:pPr>
+      <w:bookmarkStart w:id="2" w:name="_Toc77142878"/>
       <w:r>
         <w:rPr>
           <w:noProof/>
@@ -2962,6 +3173,7 @@
       <w:r>
         <w:t>Website Visualizations</w:t>
       </w:r>
+      <w:bookmarkEnd w:id="2"/>
     </w:p>
     <w:p/>
     <w:p>
@@ -3007,7 +3219,6 @@
       </w:pPr>
     </w:p>
     <w:p>
-      <w:bookmarkStart w:id="1" w:name="_Toc77004472"/>
       <w:r>
         <w:rPr>
           <w:noProof/>
@@ -3066,16 +3277,7 @@
         <w:t xml:space="preserve"> </w:t>
       </w:r>
       <w:r>
-        <w:t xml:space="preserve">This image shows </w:t>
-      </w:r>
-      <w:r>
-        <w:t xml:space="preserve">Police </w:t>
-      </w:r>
-      <w:r>
-        <w:t xml:space="preserve">beat </w:t>
-      </w:r>
-      <w:r>
-        <w:t xml:space="preserve">boundaries. This may be possible to do using </w:t>
+        <w:t xml:space="preserve">This image shows Police beat boundaries. This may be possible to do using </w:t>
       </w:r>
       <w:proofErr w:type="spellStart"/>
       <w:r>
@@ -3213,10 +3415,142 @@
       <w:pPr>
         <w:pStyle w:val="Figure"/>
       </w:pPr>
+    </w:p>
+    <w:p>
+      <w:pPr>
+        <w:pStyle w:val="Figure"/>
+      </w:pPr>
       <w:r>
         <w:rPr>
           <w:noProof/>
         </w:rPr>
+        <w:drawing>
+          <wp:anchor distT="0" distB="0" distL="114300" distR="114300" simplePos="0" relativeHeight="251662336" behindDoc="0" locked="0" layoutInCell="1" allowOverlap="1" wp14:anchorId="7E37CBE4" wp14:editId="351A7641">
+            <wp:simplePos x="0" y="0"/>
+            <wp:positionH relativeFrom="column">
+              <wp:posOffset>-2540</wp:posOffset>
+            </wp:positionH>
+            <wp:positionV relativeFrom="paragraph">
+              <wp:posOffset>-1905</wp:posOffset>
+            </wp:positionV>
+            <wp:extent cx="2313940" cy="1706880"/>
+            <wp:effectExtent l="0" t="0" r="0" b="7620"/>
+            <wp:wrapSquare wrapText="bothSides"/>
+            <wp:docPr id="2" name="Picture 2"/>
+            <wp:cNvGraphicFramePr>
+              <a:graphicFrameLocks xmlns:a="http://schemas.openxmlformats.org/drawingml/2006/main" noChangeAspect="1"/>
+            </wp:cNvGraphicFramePr>
+            <a:graphic xmlns:a="http://schemas.openxmlformats.org/drawingml/2006/main">
+              <a:graphicData uri="http://schemas.openxmlformats.org/drawingml/2006/picture">
+                <pic:pic xmlns:pic="http://schemas.openxmlformats.org/drawingml/2006/picture">
+                  <pic:nvPicPr>
+                    <pic:cNvPr id="2" name="Picture 2"/>
+                    <pic:cNvPicPr/>
+                  </pic:nvPicPr>
+                  <pic:blipFill>
+                    <a:blip r:embed="rId15" cstate="print">
+                      <a:extLst>
+                        <a:ext uri="{28A0092B-C50C-407E-A947-70E740481C1C}">
+                          <a14:useLocalDpi xmlns:a14="http://schemas.microsoft.com/office/drawing/2010/main" val="0"/>
+                        </a:ext>
+                      </a:extLst>
+                    </a:blip>
+                    <a:stretch>
+                      <a:fillRect/>
+                    </a:stretch>
+                  </pic:blipFill>
+                  <pic:spPr>
+                    <a:xfrm>
+                      <a:off x="0" y="0"/>
+                      <a:ext cx="2313940" cy="1706880"/>
+                    </a:xfrm>
+                    <a:prstGeom prst="rect">
+                      <a:avLst/>
+                    </a:prstGeom>
+                  </pic:spPr>
+                </pic:pic>
+              </a:graphicData>
+            </a:graphic>
+          </wp:anchor>
+        </w:drawing>
+      </w:r>
+    </w:p>
+    <w:p>
+      <w:pPr>
+        <w:pStyle w:val="Figure"/>
+      </w:pPr>
+    </w:p>
+    <w:p>
+      <w:pPr>
+        <w:pStyle w:val="Figure"/>
+      </w:pPr>
+      <w:r>
+        <w:t xml:space="preserve">Police Beats is a single overlay. The file has been downloaded as a </w:t>
+      </w:r>
+      <w:proofErr w:type="spellStart"/>
+      <w:r>
+        <w:t>GeoJson</w:t>
+      </w:r>
+      <w:proofErr w:type="spellEnd"/>
+      <w:r>
+        <w:t xml:space="preserve"> file, located in the static, </w:t>
+      </w:r>
+      <w:proofErr w:type="spellStart"/>
+      <w:r>
+        <w:t>js</w:t>
+      </w:r>
+      <w:proofErr w:type="spellEnd"/>
+      <w:r>
+        <w:t xml:space="preserve"> folder. It is named, </w:t>
+      </w:r>
+      <w:proofErr w:type="spellStart"/>
+      <w:r>
+        <w:t>opd_boundaries-geojson.json</w:t>
+      </w:r>
+      <w:proofErr w:type="spellEnd"/>
+      <w:r>
+        <w:t xml:space="preserve"> </w:t>
+      </w:r>
+    </w:p>
+    <w:p>
+      <w:pPr>
+        <w:pStyle w:val="Figure"/>
+      </w:pPr>
+    </w:p>
+    <w:p>
+      <w:pPr>
+        <w:pStyle w:val="Figure"/>
+      </w:pPr>
+      <w:r>
+        <w:t>Source:</w:t>
+      </w:r>
+    </w:p>
+    <w:p>
+      <w:pPr>
+        <w:pStyle w:val="Figure"/>
+        <w:rPr>
+          <w:b/>
+          <w:bCs/>
+        </w:rPr>
+      </w:pPr>
+      <w:hyperlink r:id="rId16" w:history="1">
+        <w:r>
+          <w:rPr>
+            <w:rStyle w:val="Hyperlink"/>
+          </w:rPr>
+          <w:t>https://maps.princeton.edu/catalog/ark28722-s71s46</w:t>
+        </w:r>
+      </w:hyperlink>
+    </w:p>
+    <w:p>
+      <w:pPr>
+        <w:pStyle w:val="Figure"/>
+      </w:pPr>
+      <w:r>
+        <w:rPr>
+          <w:noProof/>
+        </w:rPr>
+        <w:lastRenderedPageBreak/>
         <w:drawing>
           <wp:anchor distT="0" distB="0" distL="114300" distR="114300" simplePos="0" relativeHeight="251661312" behindDoc="0" locked="0" layoutInCell="1" allowOverlap="1" wp14:anchorId="150D62AC" wp14:editId="1035EEE7">
             <wp:simplePos x="0" y="0"/>
@@ -3241,7 +3575,7 @@
                     <pic:cNvPicPr/>
                   </pic:nvPicPr>
                   <pic:blipFill>
-                    <a:blip r:embed="rId15" cstate="print">
+                    <a:blip r:embed="rId17" cstate="print">
                       <a:extLst>
                         <a:ext uri="{28A0092B-C50C-407E-A947-70E740481C1C}">
                           <a14:useLocalDpi xmlns:a14="http://schemas.microsoft.com/office/drawing/2010/main" val="0"/>
@@ -3309,11 +3643,12 @@
       <w:pPr>
         <w:pStyle w:val="Heading1"/>
       </w:pPr>
+      <w:bookmarkStart w:id="3" w:name="_Toc77142879"/>
       <w:r>
         <w:lastRenderedPageBreak/>
         <w:t>Schedule</w:t>
       </w:r>
-      <w:bookmarkEnd w:id="1"/>
+      <w:bookmarkEnd w:id="3"/>
     </w:p>
     <w:p>
       <w:pPr>
@@ -4745,12 +5080,12 @@
       <w:pPr>
         <w:pStyle w:val="Heading1"/>
       </w:pPr>
-      <w:bookmarkStart w:id="2" w:name="_Toc77004474"/>
+      <w:bookmarkStart w:id="4" w:name="_Toc77142880"/>
       <w:r>
         <w:lastRenderedPageBreak/>
         <w:t>Datasets/Sources</w:t>
       </w:r>
-      <w:bookmarkEnd w:id="2"/>
+      <w:bookmarkEnd w:id="4"/>
     </w:p>
     <w:tbl>
       <w:tblPr>
@@ -4954,7 +5289,7 @@
                 <w:szCs w:val="16"/>
               </w:rPr>
             </w:pPr>
-            <w:hyperlink r:id="rId16" w:history="1">
+            <w:hyperlink r:id="rId18" w:history="1">
               <w:r>
                 <w:rPr>
                   <w:rStyle w:val="Hyperlink"/>
@@ -5216,7 +5551,7 @@
                 <w:szCs w:val="16"/>
               </w:rPr>
             </w:pPr>
-            <w:hyperlink r:id="rId17" w:history="1">
+            <w:hyperlink r:id="rId19" w:history="1">
               <w:r>
                 <w:rPr>
                   <w:rStyle w:val="Hyperlink"/>
@@ -5345,7 +5680,7 @@
                 <w:szCs w:val="16"/>
               </w:rPr>
             </w:pPr>
-            <w:hyperlink r:id="rId18" w:history="1">
+            <w:hyperlink r:id="rId20" w:history="1">
               <w:r>
                 <w:rPr>
                   <w:rStyle w:val="Hyperlink"/>
@@ -5482,14 +5817,14 @@
                 <w:szCs w:val="16"/>
               </w:rPr>
             </w:pPr>
-            <w:hyperlink r:id="rId19" w:history="1">
+            <w:hyperlink r:id="rId21" w:history="1">
               <w:r>
                 <w:rPr>
                   <w:rStyle w:val="Hyperlink"/>
                   <w:sz w:val="16"/>
                   <w:szCs w:val="16"/>
                 </w:rPr>
-                <w:t>https://oakgis.maps.arcgis.com/apps/OnePane/basicviewer/index.html?appid=12ae8a087be44043abc6996c5e499d5c</w:t>
+                <w:t>https://maps.princeton.edu/catalog/ark28722-s71s46</w:t>
               </w:r>
             </w:hyperlink>
           </w:p>
@@ -5501,11 +5836,6 @@
           </w:tcPr>
           <w:p>
             <w:pPr>
-              <w:pStyle w:val="ListParagraph"/>
-              <w:numPr>
-                <w:ilvl w:val="0"/>
-                <w:numId w:val="9"/>
-              </w:numPr>
               <w:spacing w:before="60" w:after="60"/>
               <w:jc w:val="left"/>
               <w:rPr>
@@ -5513,20 +5843,13 @@
                 <w:szCs w:val="16"/>
               </w:rPr>
             </w:pPr>
-            <w:r>
-              <w:rPr>
-                <w:sz w:val="16"/>
-                <w:szCs w:val="16"/>
-              </w:rPr>
-              <w:t xml:space="preserve">Use Inspect tool to see </w:t>
-            </w:r>
             <w:proofErr w:type="spellStart"/>
             <w:r>
               <w:rPr>
                 <w:sz w:val="16"/>
                 <w:szCs w:val="16"/>
               </w:rPr>
-              <w:t>png</w:t>
+              <w:t>GeoJSON</w:t>
             </w:r>
             <w:proofErr w:type="spellEnd"/>
             <w:r>
@@ -5534,16 +5857,33 @@
                 <w:sz w:val="16"/>
                 <w:szCs w:val="16"/>
               </w:rPr>
-              <w:t xml:space="preserve"> files</w:t>
-            </w:r>
-          </w:p>
-          <w:p>
-            <w:pPr>
-              <w:pStyle w:val="ListParagraph"/>
-              <w:numPr>
-                <w:ilvl w:val="1"/>
-                <w:numId w:val="9"/>
-              </w:numPr>
+              <w:t xml:space="preserve"> of the Oakland Police beat boundaries. Already added to static </w:t>
+            </w:r>
+            <w:proofErr w:type="spellStart"/>
+            <w:r>
+              <w:rPr>
+                <w:sz w:val="16"/>
+                <w:szCs w:val="16"/>
+              </w:rPr>
+              <w:t>js</w:t>
+            </w:r>
+            <w:proofErr w:type="spellEnd"/>
+            <w:r>
+              <w:rPr>
+                <w:sz w:val="16"/>
+                <w:szCs w:val="16"/>
+              </w:rPr>
+              <w:t xml:space="preserve"> folder</w:t>
+            </w:r>
+          </w:p>
+        </w:tc>
+        <w:tc>
+          <w:tcPr>
+            <w:tcW w:w="864" w:type="dxa"/>
+            <w:shd w:val="clear" w:color="auto" w:fill="E2EFD9" w:themeFill="accent6" w:themeFillTint="33"/>
+          </w:tcPr>
+          <w:p>
+            <w:pPr>
               <w:spacing w:before="60" w:after="60"/>
               <w:jc w:val="left"/>
               <w:rPr>
@@ -5551,43 +5891,40 @@
                 <w:szCs w:val="16"/>
               </w:rPr>
             </w:pPr>
-            <w:r>
-              <w:rPr>
-                <w:sz w:val="16"/>
-                <w:szCs w:val="16"/>
-              </w:rPr>
-              <w:t>Under elements. Select “&lt;div id="map_OPDDistrictsBdrysBeats_5201”</w:t>
-            </w:r>
-          </w:p>
-          <w:p>
-            <w:pPr>
-              <w:pStyle w:val="ListParagraph"/>
-              <w:numPr>
-                <w:ilvl w:val="1"/>
-                <w:numId w:val="9"/>
-              </w:numPr>
+          </w:p>
+        </w:tc>
+      </w:tr>
+      <w:tr>
+        <w:tc>
+          <w:tcPr>
+            <w:tcW w:w="288" w:type="dxa"/>
+          </w:tcPr>
+          <w:p>
+            <w:pPr>
               <w:spacing w:before="60" w:after="60"/>
               <w:jc w:val="left"/>
               <w:rPr>
-                <w:sz w:val="16"/>
-                <w:szCs w:val="16"/>
-              </w:rPr>
-            </w:pPr>
-            <w:r>
-              <w:rPr>
-                <w:sz w:val="16"/>
-                <w:szCs w:val="16"/>
-              </w:rPr>
-              <w:t>Select “Sources” in the inspect tool menu</w:t>
-            </w:r>
-          </w:p>
-          <w:p>
-            <w:pPr>
-              <w:pStyle w:val="ListParagraph"/>
-              <w:numPr>
-                <w:ilvl w:val="0"/>
-                <w:numId w:val="9"/>
-              </w:numPr>
+                <w:rStyle w:val="Strong"/>
+                <w:sz w:val="16"/>
+                <w:szCs w:val="16"/>
+              </w:rPr>
+            </w:pPr>
+            <w:r>
+              <w:rPr>
+                <w:rStyle w:val="Strong"/>
+                <w:sz w:val="16"/>
+                <w:szCs w:val="16"/>
+              </w:rPr>
+              <w:t>6</w:t>
+            </w:r>
+          </w:p>
+        </w:tc>
+        <w:tc>
+          <w:tcPr>
+            <w:tcW w:w="1584" w:type="dxa"/>
+          </w:tcPr>
+          <w:p>
+            <w:pPr>
               <w:spacing w:before="60" w:after="60"/>
               <w:jc w:val="left"/>
               <w:rPr>
@@ -5600,157 +5937,44 @@
                 <w:sz w:val="16"/>
                 <w:szCs w:val="16"/>
               </w:rPr>
-              <w:t>c)</w:t>
-            </w:r>
-            <w:r>
-              <w:rPr>
-                <w:sz w:val="16"/>
-                <w:szCs w:val="16"/>
-              </w:rPr>
-              <w:tab/>
-              <w:t xml:space="preserve">Click Path: gisapps1.mapoakland.com -&gt; </w:t>
-            </w:r>
-            <w:proofErr w:type="spellStart"/>
-            <w:r>
-              <w:rPr>
-                <w:sz w:val="16"/>
-                <w:szCs w:val="16"/>
-              </w:rPr>
-              <w:t>Oakgis</w:t>
-            </w:r>
-            <w:proofErr w:type="spellEnd"/>
-            <w:r>
-              <w:rPr>
-                <w:sz w:val="16"/>
-                <w:szCs w:val="16"/>
-              </w:rPr>
-              <w:t xml:space="preserve">/rest/services/Prod -&gt; </w:t>
-            </w:r>
-            <w:proofErr w:type="spellStart"/>
-            <w:r>
-              <w:rPr>
-                <w:sz w:val="16"/>
-                <w:szCs w:val="16"/>
-              </w:rPr>
-              <w:t>OPDDistrictsBdryBeats</w:t>
-            </w:r>
-            <w:proofErr w:type="spellEnd"/>
-            <w:r>
-              <w:rPr>
-                <w:sz w:val="16"/>
-                <w:szCs w:val="16"/>
-              </w:rPr>
-              <w:t>/</w:t>
-            </w:r>
-            <w:proofErr w:type="spellStart"/>
-            <w:r>
-              <w:rPr>
-                <w:sz w:val="16"/>
-                <w:szCs w:val="16"/>
-              </w:rPr>
-              <w:t>MapServer</w:t>
-            </w:r>
-            <w:proofErr w:type="spellEnd"/>
-          </w:p>
-        </w:tc>
-        <w:tc>
-          <w:tcPr>
-            <w:tcW w:w="864" w:type="dxa"/>
-            <w:shd w:val="clear" w:color="auto" w:fill="E2EFD9" w:themeFill="accent6" w:themeFillTint="33"/>
+              <w:t>OPD Info</w:t>
+            </w:r>
+          </w:p>
+        </w:tc>
+        <w:tc>
+          <w:tcPr>
+            <w:tcW w:w="913" w:type="dxa"/>
           </w:tcPr>
           <w:p>
             <w:pPr>
               <w:spacing w:before="60" w:after="60"/>
-              <w:jc w:val="left"/>
-              <w:rPr>
-                <w:sz w:val="16"/>
-                <w:szCs w:val="16"/>
-              </w:rPr>
-            </w:pPr>
-          </w:p>
-        </w:tc>
-      </w:tr>
-      <w:tr>
-        <w:tc>
-          <w:tcPr>
-            <w:tcW w:w="288" w:type="dxa"/>
+              <w:rPr>
+                <w:sz w:val="16"/>
+                <w:szCs w:val="16"/>
+              </w:rPr>
+            </w:pPr>
+            <w:r>
+              <w:rPr>
+                <w:sz w:val="16"/>
+                <w:szCs w:val="16"/>
+              </w:rPr>
+              <w:t>Website</w:t>
+            </w:r>
+          </w:p>
+        </w:tc>
+        <w:tc>
+          <w:tcPr>
+            <w:tcW w:w="3060" w:type="dxa"/>
           </w:tcPr>
           <w:p>
             <w:pPr>
               <w:spacing w:before="60" w:after="60"/>
-              <w:jc w:val="left"/>
-              <w:rPr>
-                <w:rStyle w:val="Strong"/>
-                <w:sz w:val="16"/>
-                <w:szCs w:val="16"/>
-              </w:rPr>
-            </w:pPr>
-            <w:r>
-              <w:rPr>
-                <w:rStyle w:val="Strong"/>
-                <w:sz w:val="16"/>
-                <w:szCs w:val="16"/>
-              </w:rPr>
-              <w:t>6</w:t>
-            </w:r>
-          </w:p>
-        </w:tc>
-        <w:tc>
-          <w:tcPr>
-            <w:tcW w:w="1584" w:type="dxa"/>
-          </w:tcPr>
-          <w:p>
-            <w:pPr>
-              <w:spacing w:before="60" w:after="60"/>
-              <w:jc w:val="left"/>
-              <w:rPr>
-                <w:sz w:val="16"/>
-                <w:szCs w:val="16"/>
-              </w:rPr>
-            </w:pPr>
-            <w:r>
-              <w:rPr>
-                <w:sz w:val="16"/>
-                <w:szCs w:val="16"/>
-              </w:rPr>
-              <w:t>OPD Info</w:t>
-            </w:r>
-          </w:p>
-        </w:tc>
-        <w:tc>
-          <w:tcPr>
-            <w:tcW w:w="913" w:type="dxa"/>
-          </w:tcPr>
-          <w:p>
-            <w:pPr>
-              <w:spacing w:before="60" w:after="60"/>
-              <w:rPr>
-                <w:sz w:val="16"/>
-                <w:szCs w:val="16"/>
-              </w:rPr>
-            </w:pPr>
-            <w:r>
-              <w:rPr>
-                <w:sz w:val="16"/>
-                <w:szCs w:val="16"/>
-              </w:rPr>
-              <w:t>Website</w:t>
-            </w:r>
-          </w:p>
-        </w:tc>
-        <w:tc>
-          <w:tcPr>
-            <w:tcW w:w="3060" w:type="dxa"/>
-          </w:tcPr>
-          <w:p>
-            <w:pPr>
-              <w:spacing w:before="60" w:after="60"/>
-              <w:rPr>
-                <w:sz w:val="16"/>
-                <w:szCs w:val="16"/>
-              </w:rPr>
-            </w:pPr>
-            <w:hyperlink r:id="rId20" w:history="1">
+              <w:rPr>
+                <w:sz w:val="16"/>
+                <w:szCs w:val="16"/>
+              </w:rPr>
+            </w:pPr>
+            <w:hyperlink r:id="rId22" w:history="1">
               <w:r>
                 <w:rPr>
                   <w:rStyle w:val="Hyperlink"/>
@@ -5880,7 +6104,7 @@
                 <w:szCs w:val="16"/>
               </w:rPr>
             </w:pPr>
-            <w:hyperlink r:id="rId21" w:history="1">
+            <w:hyperlink r:id="rId23" w:history="1">
               <w:r>
                 <w:rPr>
                   <w:rStyle w:val="Hyperlink"/>
@@ -6003,7 +6227,7 @@
                 <w:szCs w:val="16"/>
               </w:rPr>
             </w:pPr>
-            <w:hyperlink r:id="rId22" w:history="1">
+            <w:hyperlink r:id="rId24" w:history="1">
               <w:r>
                 <w:rPr>
                   <w:rStyle w:val="Hyperlink"/>
@@ -6045,7 +6269,7 @@
                 <w:szCs w:val="16"/>
               </w:rPr>
             </w:pPr>
-            <w:hyperlink r:id="rId23" w:history="1">
+            <w:hyperlink r:id="rId25" w:history="1">
               <w:r>
                 <w:rPr>
                   <w:rStyle w:val="Hyperlink"/>
@@ -6146,7 +6370,7 @@
                 <w:szCs w:val="16"/>
               </w:rPr>
             </w:pPr>
-            <w:hyperlink r:id="rId24" w:history="1">
+            <w:hyperlink r:id="rId26" w:history="1">
               <w:r>
                 <w:rPr>
                   <w:rStyle w:val="Hyperlink"/>
@@ -6210,7 +6434,6 @@
       <w:pPr>
         <w:pStyle w:val="Heading1"/>
       </w:pPr>
-      <w:bookmarkStart w:id="3" w:name="_Toc77004475"/>
     </w:p>
     <w:p>
       <w:pPr>
@@ -6229,11 +6452,12 @@
       <w:pPr>
         <w:pStyle w:val="Heading1"/>
       </w:pPr>
+      <w:bookmarkStart w:id="5" w:name="_Toc77142881"/>
       <w:r>
         <w:lastRenderedPageBreak/>
         <w:t>Other Sources</w:t>
       </w:r>
-      <w:bookmarkEnd w:id="3"/>
+      <w:bookmarkEnd w:id="5"/>
     </w:p>
     <w:p>
       <w:pPr>
@@ -6251,14 +6475,14 @@
       <w:pPr>
         <w:pStyle w:val="Heading1"/>
       </w:pPr>
-      <w:bookmarkStart w:id="4" w:name="_Toc77004476"/>
+      <w:bookmarkStart w:id="6" w:name="_Toc77142882"/>
       <w:r>
         <w:t xml:space="preserve">Crime </w:t>
       </w:r>
       <w:r>
         <w:t>Categories</w:t>
       </w:r>
-      <w:bookmarkEnd w:id="4"/>
+      <w:bookmarkEnd w:id="6"/>
     </w:p>
     <w:p>
       <w:pPr>
@@ -6377,11 +6601,11 @@
       <w:pPr>
         <w:pStyle w:val="Heading1"/>
       </w:pPr>
-      <w:bookmarkStart w:id="5" w:name="_Toc77004477"/>
+      <w:bookmarkStart w:id="7" w:name="_Toc77142883"/>
       <w:r>
         <w:t>Statistics</w:t>
       </w:r>
-      <w:bookmarkEnd w:id="5"/>
+      <w:bookmarkEnd w:id="7"/>
     </w:p>
     <w:p>
       <w:pPr>
@@ -6443,11 +6667,11 @@
       <w:pPr>
         <w:pStyle w:val="Heading1"/>
       </w:pPr>
-      <w:bookmarkStart w:id="6" w:name="_Toc77004478"/>
+      <w:bookmarkStart w:id="8" w:name="_Toc77142884"/>
       <w:r>
         <w:t>High-Level Tasks / Libraries</w:t>
       </w:r>
-      <w:bookmarkEnd w:id="6"/>
+      <w:bookmarkEnd w:id="8"/>
     </w:p>
     <w:p>
       <w:pPr>
@@ -6675,11 +6899,11 @@
       <w:pPr>
         <w:pStyle w:val="Heading1"/>
       </w:pPr>
-      <w:bookmarkStart w:id="7" w:name="_Toc77004479"/>
+      <w:bookmarkStart w:id="9" w:name="_Toc77142885"/>
       <w:r>
         <w:t>Roles &amp; Responsibilities</w:t>
       </w:r>
-      <w:bookmarkEnd w:id="7"/>
+      <w:bookmarkEnd w:id="9"/>
     </w:p>
     <w:p>
       <w:pPr>
@@ -6788,12 +7012,12 @@
       <w:pPr>
         <w:pStyle w:val="Heading1"/>
       </w:pPr>
-      <w:bookmarkStart w:id="8" w:name="_Toc77004480"/>
+      <w:bookmarkStart w:id="10" w:name="_Toc77142886"/>
       <w:r>
         <w:lastRenderedPageBreak/>
         <w:t>Availability</w:t>
       </w:r>
-      <w:bookmarkEnd w:id="8"/>
+      <w:bookmarkEnd w:id="10"/>
     </w:p>
     <w:p>
       <w:pPr>
@@ -6841,11 +7065,11 @@
       <w:pPr>
         <w:pStyle w:val="Heading1"/>
       </w:pPr>
-      <w:bookmarkStart w:id="9" w:name="_Toc77004481"/>
+      <w:bookmarkStart w:id="11" w:name="_Toc77142887"/>
       <w:r>
         <w:t>Actions</w:t>
       </w:r>
-      <w:bookmarkEnd w:id="9"/>
+      <w:bookmarkEnd w:id="11"/>
     </w:p>
     <w:p>
       <w:pPr>
@@ -6905,7 +7129,7 @@
       <w:r>
         <w:t xml:space="preserve">Pulled json </w:t>
       </w:r>
-      <w:bookmarkStart w:id="10" w:name="_Hlk76941753"/>
+      <w:bookmarkStart w:id="12" w:name="_Hlk76941753"/>
       <w:r>
         <w:fldChar w:fldCharType="begin"/>
       </w:r>
@@ -6921,7 +7145,7 @@
         </w:rPr>
         <w:t>Oakland Crimewatch map data</w:t>
       </w:r>
-      <w:bookmarkEnd w:id="10"/>
+      <w:bookmarkEnd w:id="12"/>
       <w:r>
         <w:fldChar w:fldCharType="end"/>
       </w:r>
@@ -6949,7 +7173,6 @@
           <w:szCs w:val="32"/>
         </w:rPr>
       </w:pPr>
-      <w:bookmarkStart w:id="11" w:name="_Toc77004482"/>
       <w:r>
         <w:br w:type="page"/>
       </w:r>
@@ -6958,11 +7181,12 @@
       <w:pPr>
         <w:pStyle w:val="Heading1"/>
       </w:pPr>
+      <w:bookmarkStart w:id="13" w:name="_Toc77142888"/>
       <w:r>
         <w:lastRenderedPageBreak/>
         <w:t>Website Inspiration / Ideas</w:t>
       </w:r>
-      <w:bookmarkEnd w:id="11"/>
+      <w:bookmarkEnd w:id="13"/>
     </w:p>
     <w:p>
       <w:pPr>
@@ -6976,7 +7200,7 @@
           <w:szCs w:val="21"/>
         </w:rPr>
       </w:pPr>
-      <w:hyperlink r:id="rId25" w:history="1">
+      <w:hyperlink r:id="rId27" w:history="1">
         <w:r>
           <w:rPr>
             <w:rStyle w:val="Hyperlink"/>
@@ -6993,7 +7217,7 @@
         </w:rPr>
         <w:t xml:space="preserve">. </w:t>
       </w:r>
-      <w:hyperlink r:id="rId26" w:history="1"/>
+      <w:hyperlink r:id="rId28" w:history="1"/>
     </w:p>
     <w:p>
       <w:pPr>
@@ -7007,7 +7231,7 @@
           <w:szCs w:val="21"/>
         </w:rPr>
       </w:pPr>
-      <w:hyperlink r:id="rId27" w:history="1">
+      <w:hyperlink r:id="rId29" w:history="1">
         <w:r>
           <w:rPr>
             <w:rStyle w:val="Hyperlink"/>
@@ -7037,30 +7261,14 @@
           <w:szCs w:val="21"/>
         </w:rPr>
       </w:pPr>
-      <w:hyperlink r:id="rId28" w:history="1">
+      <w:hyperlink r:id="rId30" w:history="1">
         <w:r>
           <w:rPr>
             <w:rStyle w:val="Hyperlink"/>
             <w:sz w:val="21"/>
             <w:szCs w:val="21"/>
           </w:rPr>
-          <w:t>Leafle</w:t>
-        </w:r>
-        <w:r>
-          <w:rPr>
-            <w:rStyle w:val="Hyperlink"/>
-            <w:sz w:val="21"/>
-            <w:szCs w:val="21"/>
-          </w:rPr>
-          <w:t>t</w:t>
-        </w:r>
-        <w:r>
-          <w:rPr>
-            <w:rStyle w:val="Hyperlink"/>
-            <w:sz w:val="21"/>
-            <w:szCs w:val="21"/>
-          </w:rPr>
-          <w:t xml:space="preserve"> usage</w:t>
+          <w:t>Leaflet usage</w:t>
         </w:r>
       </w:hyperlink>
     </w:p>
@@ -7072,7 +7280,7 @@
           <w:numId w:val="7"/>
         </w:numPr>
       </w:pPr>
-      <w:hyperlink r:id="rId29" w:history="1">
+      <w:hyperlink r:id="rId31" w:history="1">
         <w:r>
           <w:rPr>
             <w:rStyle w:val="Hyperlink"/>
@@ -7093,7 +7301,7 @@
           <w:szCs w:val="21"/>
         </w:rPr>
       </w:pPr>
-      <w:hyperlink r:id="rId30" w:history="1">
+      <w:hyperlink r:id="rId32" w:history="1">
         <w:r>
           <w:rPr>
             <w:rStyle w:val="Hyperlink"/>
@@ -7185,7 +7393,7 @@
           <w:szCs w:val="21"/>
         </w:rPr>
       </w:pPr>
-      <w:hyperlink r:id="rId31" w:history="1">
+      <w:hyperlink r:id="rId33" w:history="1">
         <w:r>
           <w:rPr>
             <w:rStyle w:val="Hyperlink"/>
@@ -7215,7 +7423,7 @@
           <w:szCs w:val="21"/>
         </w:rPr>
       </w:pPr>
-      <w:hyperlink r:id="rId32" w:anchor=":~:text=With%20a%20crime%20rate%20of,here%20is%20one%20in%2013." w:history="1">
+      <w:hyperlink r:id="rId34" w:anchor=":~:text=With%20a%20crime%20rate%20of,here%20is%20one%20in%2013." w:history="1">
         <w:r>
           <w:rPr>
             <w:rStyle w:val="Hyperlink"/>
@@ -7260,18 +7468,22 @@
       <w:pPr>
         <w:pStyle w:val="Heading1"/>
       </w:pPr>
+      <w:bookmarkStart w:id="14" w:name="_Toc77142889"/>
       <w:r>
         <w:lastRenderedPageBreak/>
         <w:t>DEPRICATE. NO LONGER NEEDED.</w:t>
       </w:r>
+      <w:bookmarkEnd w:id="14"/>
     </w:p>
     <w:p>
       <w:pPr>
         <w:pStyle w:val="Heading3"/>
       </w:pPr>
+      <w:bookmarkStart w:id="15" w:name="_Toc77142890"/>
       <w:r>
         <w:t>13-JUL</w:t>
       </w:r>
+      <w:bookmarkEnd w:id="15"/>
     </w:p>
     <w:p>
       <w:pPr>
@@ -7379,8 +7591,8 @@
       </w:pPr>
     </w:p>
     <w:sectPr>
-      <w:headerReference w:type="default" r:id="rId33"/>
-      <w:footerReference w:type="default" r:id="rId34"/>
+      <w:headerReference w:type="default" r:id="rId35"/>
+      <w:footerReference w:type="default" r:id="rId36"/>
       <w:pgSz w:w="12240" w:h="15840"/>
       <w:pgMar w:top="720" w:right="720" w:bottom="720" w:left="504" w:header="720" w:footer="720" w:gutter="0"/>
       <w:cols w:space="720"/>
@@ -9778,6 +9990,19 @@
       <w:sz w:val="16"/>
     </w:rPr>
   </w:style>
+  <w:style w:type="paragraph" w:styleId="TOC3">
+    <w:name w:val="toc 3"/>
+    <w:basedOn w:val="Normal"/>
+    <w:next w:val="Normal"/>
+    <w:autoRedefine/>
+    <w:uiPriority w:val="39"/>
+    <w:unhideWhenUsed/>
+    <w:rsid w:val="001279CE"/>
+    <w:pPr>
+      <w:spacing w:after="100"/>
+      <w:ind w:left="400"/>
+    </w:pPr>
+  </w:style>
 </w:styles>
 </file>
 

</xml_diff>

<commit_message>
minor update to notes, add config.js file and mapbox api tocken, add logic.js as a placeholder
</commit_message>
<xml_diff>
--- a/docs/mtg_notes_OAK_crime.docx
+++ b/docs/mtg_notes_OAK_crime.docx
@@ -1,6 +1,6 @@
 
 <file path=word/document.xml><?xml version="1.0" encoding="utf-8"?>
-<w:document xmlns:wpc="http://schemas.microsoft.com/office/word/2010/wordprocessingCanvas" xmlns:cx="http://schemas.microsoft.com/office/drawing/2014/chartex" xmlns:cx1="http://schemas.microsoft.com/office/drawing/2015/9/8/chartex" xmlns:cx2="http://schemas.microsoft.com/office/drawing/2015/10/21/chartex" xmlns:cx3="http://schemas.microsoft.com/office/drawing/2016/5/9/chartex" xmlns:cx4="http://schemas.microsoft.com/office/drawing/2016/5/10/chartex" xmlns:cx5="http://schemas.microsoft.com/office/drawing/2016/5/11/chartex" xmlns:cx6="http://schemas.microsoft.com/office/drawing/2016/5/12/chartex" xmlns:cx7="http://schemas.microsoft.com/office/drawing/2016/5/13/chartex" xmlns:cx8="http://schemas.microsoft.com/office/drawing/2016/5/14/chartex" xmlns:mc="http://schemas.openxmlformats.org/markup-compatibility/2006" xmlns:aink="http://schemas.microsoft.com/office/drawing/2016/ink" xmlns:am3d="http://schemas.microsoft.com/office/drawing/2017/model3d" xmlns:o="urn:schemas-microsoft-com:office:office" xmlns:r="http://schemas.openxmlformats.org/officeDocument/2006/relationships" xmlns:m="http://schemas.openxmlformats.org/officeDocument/2006/math" xmlns:v="urn:schemas-microsoft-com:vml" xmlns:wp14="http://schemas.microsoft.com/office/word/2010/wordprocessingDrawing" xmlns:wp="http://schemas.openxmlformats.org/drawingml/2006/wordprocessingDrawing" xmlns:w10="urn:schemas-microsoft-com:office:word" xmlns:w="http://schemas.openxmlformats.org/wordprocessingml/2006/main" xmlns:w14="http://schemas.microsoft.com/office/word/2010/wordml" xmlns:w15="http://schemas.microsoft.com/office/word/2012/wordml" xmlns:w16cex="http://schemas.microsoft.com/office/word/2018/wordml/cex" xmlns:w16cid="http://schemas.microsoft.com/office/word/2016/wordml/cid" xmlns:w16="http://schemas.microsoft.com/office/word/2018/wordml" xmlns:w16se="http://schemas.microsoft.com/office/word/2015/wordml/symex" xmlns:wpg="http://schemas.microsoft.com/office/word/2010/wordprocessingGroup" xmlns:wpi="http://schemas.microsoft.com/office/word/2010/wordprocessingInk" xmlns:wne="http://schemas.microsoft.com/office/word/2006/wordml" xmlns:wps="http://schemas.microsoft.com/office/word/2010/wordprocessingShape" mc:Ignorable="w14 w15 w16se w16cid w16 w16cex wp14">
+<w:document xmlns:wpc="http://schemas.microsoft.com/office/word/2010/wordprocessingCanvas" xmlns:cx="http://schemas.microsoft.com/office/drawing/2014/chartex" xmlns:cx1="http://schemas.microsoft.com/office/drawing/2015/9/8/chartex" xmlns:cx2="http://schemas.microsoft.com/office/drawing/2015/10/21/chartex" xmlns:cx3="http://schemas.microsoft.com/office/drawing/2016/5/9/chartex" xmlns:cx4="http://schemas.microsoft.com/office/drawing/2016/5/10/chartex" xmlns:cx5="http://schemas.microsoft.com/office/drawing/2016/5/11/chartex" xmlns:cx6="http://schemas.microsoft.com/office/drawing/2016/5/12/chartex" xmlns:cx7="http://schemas.microsoft.com/office/drawing/2016/5/13/chartex" xmlns:cx8="http://schemas.microsoft.com/office/drawing/2016/5/14/chartex" xmlns:mc="http://schemas.openxmlformats.org/markup-compatibility/2006" xmlns:aink="http://schemas.microsoft.com/office/drawing/2016/ink" xmlns:am3d="http://schemas.microsoft.com/office/drawing/2017/model3d" xmlns:o="urn:schemas-microsoft-com:office:office" xmlns:r="http://schemas.openxmlformats.org/officeDocument/2006/relationships" xmlns:m="http://schemas.openxmlformats.org/officeDocument/2006/math" xmlns:v="urn:schemas-microsoft-com:vml" xmlns:wp14="http://schemas.microsoft.com/office/word/2010/wordprocessingDrawing" xmlns:wp="http://schemas.openxmlformats.org/drawingml/2006/wordprocessingDrawing" xmlns:w10="urn:schemas-microsoft-com:office:word" xmlns:w="http://schemas.openxmlformats.org/wordprocessingml/2006/main" xmlns:w14="http://schemas.microsoft.com/office/word/2010/wordml" xmlns:w15="http://schemas.microsoft.com/office/word/2012/wordml" xmlns:w16cex="http://schemas.microsoft.com/office/word/2018/wordml/cex" xmlns:w16cid="http://schemas.microsoft.com/office/word/2016/wordml/cid" xmlns:w16="http://schemas.microsoft.com/office/word/2018/wordml" xmlns:w16sdtdh="http://schemas.microsoft.com/office/word/2020/wordml/sdtdatahash" xmlns:w16se="http://schemas.microsoft.com/office/word/2015/wordml/symex" xmlns:wpg="http://schemas.microsoft.com/office/word/2010/wordprocessingGroup" xmlns:wpi="http://schemas.microsoft.com/office/word/2010/wordprocessingInk" xmlns:wne="http://schemas.microsoft.com/office/word/2006/wordml" xmlns:wps="http://schemas.microsoft.com/office/word/2010/wordprocessingShape" mc:Ignorable="w14 w15 w16se w16cid w16 w16cex w16sdtdh wp14">
   <w:body>
     <w:sdt>
       <w:sdtPr>
@@ -1159,22 +1159,22 @@
     <w:p>
       <w:pPr>
         <w:pStyle w:val="ListNumber"/>
-        <w:numPr>
-          <w:ilvl w:val="1"/>
-          <w:numId w:val="1"/>
-        </w:numPr>
-      </w:pPr>
-      <w:r>
-        <w:t>A custom “creative” D3.js project (i.e. nonstandard graph or chart)</w:t>
+      </w:pPr>
+      <w:r>
+        <w:t>A custom “creative” D3.js project (</w:t>
+      </w:r>
+      <w:proofErr w:type="gramStart"/>
+      <w:r>
+        <w:t>i.e.</w:t>
+      </w:r>
+      <w:proofErr w:type="gramEnd"/>
+      <w:r>
+        <w:t xml:space="preserve"> nonstandard graph or chart)</w:t>
       </w:r>
     </w:p>
     <w:p>
       <w:pPr>
         <w:pStyle w:val="ListNumber"/>
-        <w:numPr>
-          <w:ilvl w:val="1"/>
-          <w:numId w:val="1"/>
-        </w:numPr>
         <w:rPr>
           <w:highlight w:val="green"/>
         </w:rPr>
@@ -1215,10 +1215,6 @@
     <w:p>
       <w:pPr>
         <w:pStyle w:val="ListNumber"/>
-        <w:numPr>
-          <w:ilvl w:val="1"/>
-          <w:numId w:val="1"/>
-        </w:numPr>
       </w:pPr>
       <w:r>
         <w:t>A dashboard page with multiple charts that update from the same data</w:t>
@@ -1227,10 +1223,6 @@
     <w:p>
       <w:pPr>
         <w:pStyle w:val="ListNumber"/>
-        <w:numPr>
-          <w:ilvl w:val="1"/>
-          <w:numId w:val="1"/>
-        </w:numPr>
       </w:pPr>
       <w:r>
         <w:t xml:space="preserve">A “thick” server that performs multiple </w:t>
@@ -1279,7 +1271,15 @@
         <w:t>n</w:t>
       </w:r>
       <w:r>
-        <w:t xml:space="preserve"> interaction, e.g. menus, dropdowns, text boxes.</w:t>
+        <w:t xml:space="preserve"> interaction, </w:t>
+      </w:r>
+      <w:proofErr w:type="gramStart"/>
+      <w:r>
+        <w:t>e.g.</w:t>
+      </w:r>
+      <w:proofErr w:type="gramEnd"/>
+      <w:r>
+        <w:t xml:space="preserve"> menus, dropdowns, text boxes.</w:t>
       </w:r>
     </w:p>
     <w:p>
@@ -1305,6 +1305,329 @@
         <w:pStyle w:val="Heading1"/>
       </w:pPr>
       <w:bookmarkStart w:id="1" w:name="_Toc77142877"/>
+      <w:r>
+        <w:t>Minimum Viable Product Features</w:t>
+      </w:r>
+    </w:p>
+    <w:p>
+      <w:pPr>
+        <w:pStyle w:val="ListNumber"/>
+        <w:numPr>
+          <w:ilvl w:val="0"/>
+          <w:numId w:val="18"/>
+        </w:numPr>
+      </w:pPr>
+      <w:r>
+        <w:t>Display Google Map of Oakland</w:t>
+      </w:r>
+    </w:p>
+    <w:p>
+      <w:pPr>
+        <w:pStyle w:val="ListNumber"/>
+        <w:numPr>
+          <w:ilvl w:val="0"/>
+          <w:numId w:val="18"/>
+        </w:numPr>
+      </w:pPr>
+      <w:r>
+        <w:t xml:space="preserve">Map layer of Oakland Police beat boundaries </w:t>
+      </w:r>
+    </w:p>
+    <w:p>
+      <w:pPr>
+        <w:pStyle w:val="ListNumber"/>
+        <w:numPr>
+          <w:ilvl w:val="0"/>
+          <w:numId w:val="18"/>
+        </w:numPr>
+      </w:pPr>
+      <w:r>
+        <w:t>Map layer of Oakland crimes</w:t>
+      </w:r>
+    </w:p>
+    <w:p>
+      <w:pPr>
+        <w:pStyle w:val="ListNumber"/>
+        <w:numPr>
+          <w:ilvl w:val="0"/>
+          <w:numId w:val="18"/>
+        </w:numPr>
+      </w:pPr>
+      <w:r>
+        <w:t xml:space="preserve">User entry form and database query.  </w:t>
+      </w:r>
+    </w:p>
+    <w:p>
+      <w:pPr>
+        <w:pStyle w:val="ListNumber"/>
+        <w:numPr>
+          <w:ilvl w:val="0"/>
+          <w:numId w:val="18"/>
+        </w:numPr>
+      </w:pPr>
+      <w:r>
+        <w:t>User presentation of database query</w:t>
+      </w:r>
+    </w:p>
+    <w:p>
+      <w:pPr>
+        <w:pStyle w:val="Heading1"/>
+      </w:pPr>
+      <w:r>
+        <w:t>Tasks</w:t>
+      </w:r>
+    </w:p>
+    <w:tbl>
+      <w:tblPr>
+        <w:tblStyle w:val="TableGrid"/>
+        <w:tblW w:w="0" w:type="auto"/>
+        <w:tblLook w:val="04A0" w:firstRow="1" w:lastRow="0" w:firstColumn="1" w:lastColumn="0" w:noHBand="0" w:noVBand="1"/>
+      </w:tblPr>
+      <w:tblGrid>
+        <w:gridCol w:w="2201"/>
+        <w:gridCol w:w="2201"/>
+        <w:gridCol w:w="2201"/>
+        <w:gridCol w:w="2201"/>
+        <w:gridCol w:w="2202"/>
+      </w:tblGrid>
+      <w:tr>
+        <w:tc>
+          <w:tcPr>
+            <w:tcW w:w="2201" w:type="dxa"/>
+          </w:tcPr>
+          <w:p>
+            <w:pPr>
+              <w:pStyle w:val="Heading1"/>
+              <w:outlineLvl w:val="0"/>
+            </w:pPr>
+          </w:p>
+        </w:tc>
+        <w:tc>
+          <w:tcPr>
+            <w:tcW w:w="2201" w:type="dxa"/>
+          </w:tcPr>
+          <w:p>
+            <w:pPr>
+              <w:pStyle w:val="Heading1"/>
+              <w:outlineLvl w:val="0"/>
+            </w:pPr>
+          </w:p>
+        </w:tc>
+        <w:tc>
+          <w:tcPr>
+            <w:tcW w:w="2201" w:type="dxa"/>
+          </w:tcPr>
+          <w:p>
+            <w:pPr>
+              <w:pStyle w:val="Heading1"/>
+              <w:outlineLvl w:val="0"/>
+            </w:pPr>
+          </w:p>
+        </w:tc>
+        <w:tc>
+          <w:tcPr>
+            <w:tcW w:w="2201" w:type="dxa"/>
+          </w:tcPr>
+          <w:p>
+            <w:pPr>
+              <w:pStyle w:val="Heading1"/>
+              <w:outlineLvl w:val="0"/>
+            </w:pPr>
+          </w:p>
+        </w:tc>
+        <w:tc>
+          <w:tcPr>
+            <w:tcW w:w="2202" w:type="dxa"/>
+          </w:tcPr>
+          <w:p>
+            <w:pPr>
+              <w:pStyle w:val="Heading1"/>
+              <w:outlineLvl w:val="0"/>
+            </w:pPr>
+          </w:p>
+        </w:tc>
+      </w:tr>
+      <w:tr>
+        <w:tc>
+          <w:tcPr>
+            <w:tcW w:w="2201" w:type="dxa"/>
+          </w:tcPr>
+          <w:p>
+            <w:pPr>
+              <w:pStyle w:val="Heading1"/>
+              <w:outlineLvl w:val="0"/>
+            </w:pPr>
+          </w:p>
+        </w:tc>
+        <w:tc>
+          <w:tcPr>
+            <w:tcW w:w="2201" w:type="dxa"/>
+          </w:tcPr>
+          <w:p>
+            <w:pPr>
+              <w:pStyle w:val="Heading1"/>
+              <w:outlineLvl w:val="0"/>
+            </w:pPr>
+          </w:p>
+        </w:tc>
+        <w:tc>
+          <w:tcPr>
+            <w:tcW w:w="2201" w:type="dxa"/>
+          </w:tcPr>
+          <w:p>
+            <w:pPr>
+              <w:pStyle w:val="Heading1"/>
+              <w:outlineLvl w:val="0"/>
+            </w:pPr>
+          </w:p>
+        </w:tc>
+        <w:tc>
+          <w:tcPr>
+            <w:tcW w:w="2201" w:type="dxa"/>
+          </w:tcPr>
+          <w:p>
+            <w:pPr>
+              <w:pStyle w:val="Heading1"/>
+              <w:outlineLvl w:val="0"/>
+            </w:pPr>
+          </w:p>
+        </w:tc>
+        <w:tc>
+          <w:tcPr>
+            <w:tcW w:w="2202" w:type="dxa"/>
+          </w:tcPr>
+          <w:p>
+            <w:pPr>
+              <w:pStyle w:val="Heading1"/>
+              <w:outlineLvl w:val="0"/>
+            </w:pPr>
+          </w:p>
+        </w:tc>
+      </w:tr>
+      <w:tr>
+        <w:tc>
+          <w:tcPr>
+            <w:tcW w:w="2201" w:type="dxa"/>
+          </w:tcPr>
+          <w:p>
+            <w:pPr>
+              <w:pStyle w:val="Heading1"/>
+              <w:outlineLvl w:val="0"/>
+            </w:pPr>
+          </w:p>
+        </w:tc>
+        <w:tc>
+          <w:tcPr>
+            <w:tcW w:w="2201" w:type="dxa"/>
+          </w:tcPr>
+          <w:p>
+            <w:pPr>
+              <w:pStyle w:val="Heading1"/>
+              <w:outlineLvl w:val="0"/>
+            </w:pPr>
+          </w:p>
+        </w:tc>
+        <w:tc>
+          <w:tcPr>
+            <w:tcW w:w="2201" w:type="dxa"/>
+          </w:tcPr>
+          <w:p>
+            <w:pPr>
+              <w:pStyle w:val="Heading1"/>
+              <w:outlineLvl w:val="0"/>
+            </w:pPr>
+          </w:p>
+        </w:tc>
+        <w:tc>
+          <w:tcPr>
+            <w:tcW w:w="2201" w:type="dxa"/>
+          </w:tcPr>
+          <w:p>
+            <w:pPr>
+              <w:pStyle w:val="Heading1"/>
+              <w:outlineLvl w:val="0"/>
+            </w:pPr>
+          </w:p>
+        </w:tc>
+        <w:tc>
+          <w:tcPr>
+            <w:tcW w:w="2202" w:type="dxa"/>
+          </w:tcPr>
+          <w:p>
+            <w:pPr>
+              <w:pStyle w:val="Heading1"/>
+              <w:outlineLvl w:val="0"/>
+            </w:pPr>
+          </w:p>
+        </w:tc>
+      </w:tr>
+      <w:tr>
+        <w:tc>
+          <w:tcPr>
+            <w:tcW w:w="2201" w:type="dxa"/>
+          </w:tcPr>
+          <w:p>
+            <w:pPr>
+              <w:pStyle w:val="Heading1"/>
+              <w:outlineLvl w:val="0"/>
+            </w:pPr>
+          </w:p>
+        </w:tc>
+        <w:tc>
+          <w:tcPr>
+            <w:tcW w:w="2201" w:type="dxa"/>
+          </w:tcPr>
+          <w:p>
+            <w:pPr>
+              <w:pStyle w:val="Heading1"/>
+              <w:outlineLvl w:val="0"/>
+            </w:pPr>
+          </w:p>
+        </w:tc>
+        <w:tc>
+          <w:tcPr>
+            <w:tcW w:w="2201" w:type="dxa"/>
+          </w:tcPr>
+          <w:p>
+            <w:pPr>
+              <w:pStyle w:val="Heading1"/>
+              <w:outlineLvl w:val="0"/>
+            </w:pPr>
+          </w:p>
+        </w:tc>
+        <w:tc>
+          <w:tcPr>
+            <w:tcW w:w="2201" w:type="dxa"/>
+          </w:tcPr>
+          <w:p>
+            <w:pPr>
+              <w:pStyle w:val="Heading1"/>
+              <w:outlineLvl w:val="0"/>
+            </w:pPr>
+          </w:p>
+        </w:tc>
+        <w:tc>
+          <w:tcPr>
+            <w:tcW w:w="2202" w:type="dxa"/>
+          </w:tcPr>
+          <w:p>
+            <w:pPr>
+              <w:pStyle w:val="Heading1"/>
+              <w:outlineLvl w:val="0"/>
+            </w:pPr>
+          </w:p>
+        </w:tc>
+      </w:tr>
+    </w:tbl>
+    <w:p>
+      <w:pPr>
+        <w:pStyle w:val="Heading1"/>
+      </w:pPr>
+    </w:p>
+    <w:p>
+      <w:pPr>
+        <w:pStyle w:val="Heading1"/>
+      </w:pPr>
       <w:r>
         <w:t>Requirements</w:t>
       </w:r>
@@ -1548,7 +1871,21 @@
                 <w:sz w:val="16"/>
                 <w:szCs w:val="16"/>
               </w:rPr>
-              <w:t>Crime Type</w:t>
+              <w:t>Crime</w:t>
+            </w:r>
+            <w:r>
+              <w:rPr>
+                <w:sz w:val="16"/>
+                <w:szCs w:val="16"/>
+              </w:rPr>
+              <w:t>s</w:t>
+            </w:r>
+            <w:r>
+              <w:rPr>
+                <w:sz w:val="16"/>
+                <w:szCs w:val="16"/>
+              </w:rPr>
+              <w:t xml:space="preserve"> Type</w:t>
             </w:r>
           </w:p>
           <w:p>
@@ -1723,6 +2060,7 @@
                 <w:sz w:val="16"/>
                 <w:szCs w:val="16"/>
               </w:rPr>
+              <w:lastRenderedPageBreak/>
               <w:t>C</w:t>
             </w:r>
             <w:r>
@@ -1848,6 +2186,7 @@
                 <w:sz w:val="16"/>
                 <w:szCs w:val="16"/>
               </w:rPr>
+              <w:lastRenderedPageBreak/>
               <w:t xml:space="preserve">Select Navigation button </w:t>
             </w:r>
             <w:r>
@@ -1929,6 +2268,7 @@
                 <w:szCs w:val="16"/>
                 <w:u w:val="single"/>
               </w:rPr>
+              <w:lastRenderedPageBreak/>
               <w:t>Previous</w:t>
             </w:r>
             <w:r>
@@ -1964,6 +2304,7 @@
                 <w:sz w:val="16"/>
                 <w:szCs w:val="16"/>
               </w:rPr>
+              <w:lastRenderedPageBreak/>
               <w:t xml:space="preserve">Data table shows 10 rows at a time. Remaining rows shown when appropriate page number is clicked. </w:t>
             </w:r>
           </w:p>
@@ -2533,6 +2874,7 @@
               <w:t xml:space="preserve">Marker on map. Selection achieved by drop-down menu. Each marker has </w:t>
             </w:r>
             <w:proofErr w:type="spellStart"/>
+            <w:proofErr w:type="gramStart"/>
             <w:r>
               <w:rPr>
                 <w:sz w:val="16"/>
@@ -2541,6 +2883,7 @@
               <w:t>it’s</w:t>
             </w:r>
             <w:proofErr w:type="spellEnd"/>
+            <w:proofErr w:type="gramEnd"/>
             <w:r>
               <w:rPr>
                 <w:sz w:val="16"/>
@@ -3113,7 +3456,6 @@
         <w:rPr>
           <w:noProof/>
         </w:rPr>
-        <w:lastRenderedPageBreak/>
         <w:drawing>
           <wp:anchor distT="0" distB="0" distL="114300" distR="114300" simplePos="0" relativeHeight="251658240" behindDoc="0" locked="0" layoutInCell="1" allowOverlap="1" wp14:anchorId="0903245A" wp14:editId="7C99E6E5">
             <wp:simplePos x="0" y="0"/>
@@ -3332,6 +3674,7 @@
         <w:rPr>
           <w:noProof/>
         </w:rPr>
+        <w:lastRenderedPageBreak/>
         <w:drawing>
           <wp:anchor distT="0" distB="0" distL="114300" distR="114300" simplePos="0" relativeHeight="251660288" behindDoc="0" locked="0" layoutInCell="1" allowOverlap="1" wp14:anchorId="2972BF9D" wp14:editId="76BFDEC1">
             <wp:simplePos x="0" y="0"/>
@@ -3505,9 +3848,14 @@
       </w:r>
       <w:proofErr w:type="spellStart"/>
       <w:r>
-        <w:t>opd_boundaries-geojson.json</w:t>
+        <w:t>opd_boundaries-</w:t>
+      </w:r>
+      <w:proofErr w:type="gramStart"/>
+      <w:r>
+        <w:t>geojson.json</w:t>
       </w:r>
       <w:proofErr w:type="spellEnd"/>
+      <w:proofErr w:type="gramEnd"/>
       <w:r>
         <w:t xml:space="preserve"> </w:t>
       </w:r>
@@ -3550,7 +3898,6 @@
         <w:rPr>
           <w:noProof/>
         </w:rPr>
-        <w:lastRenderedPageBreak/>
         <w:drawing>
           <wp:anchor distT="0" distB="0" distL="114300" distR="114300" simplePos="0" relativeHeight="251661312" behindDoc="0" locked="0" layoutInCell="1" allowOverlap="1" wp14:anchorId="150D62AC" wp14:editId="1035EEE7">
             <wp:simplePos x="0" y="0"/>
@@ -6499,10 +6846,6 @@
     <w:p>
       <w:pPr>
         <w:pStyle w:val="ListNumber"/>
-        <w:numPr>
-          <w:ilvl w:val="1"/>
-          <w:numId w:val="1"/>
-        </w:numPr>
       </w:pPr>
       <w:r>
         <w:t>Murder</w:t>
@@ -6511,10 +6854,6 @@
     <w:p>
       <w:pPr>
         <w:pStyle w:val="ListNumber"/>
-        <w:numPr>
-          <w:ilvl w:val="1"/>
-          <w:numId w:val="1"/>
-        </w:numPr>
       </w:pPr>
       <w:r>
         <w:t>Rape</w:t>
@@ -6523,10 +6862,6 @@
     <w:p>
       <w:pPr>
         <w:pStyle w:val="ListNumber"/>
-        <w:numPr>
-          <w:ilvl w:val="1"/>
-          <w:numId w:val="1"/>
-        </w:numPr>
       </w:pPr>
       <w:r>
         <w:t>Robber</w:t>
@@ -6538,10 +6873,6 @@
     <w:p>
       <w:pPr>
         <w:pStyle w:val="ListNumber"/>
-        <w:numPr>
-          <w:ilvl w:val="1"/>
-          <w:numId w:val="1"/>
-        </w:numPr>
       </w:pPr>
       <w:r>
         <w:t>Ass</w:t>
@@ -6564,10 +6895,6 @@
     <w:p>
       <w:pPr>
         <w:pStyle w:val="ListNumber"/>
-        <w:numPr>
-          <w:ilvl w:val="1"/>
-          <w:numId w:val="1"/>
-        </w:numPr>
       </w:pPr>
       <w:r>
         <w:t>Burglary</w:t>
@@ -6576,10 +6903,6 @@
     <w:p>
       <w:pPr>
         <w:pStyle w:val="ListNumber"/>
-        <w:numPr>
-          <w:ilvl w:val="1"/>
-          <w:numId w:val="1"/>
-        </w:numPr>
       </w:pPr>
       <w:r>
         <w:t>Theft</w:t>
@@ -6588,10 +6911,6 @@
     <w:p>
       <w:pPr>
         <w:pStyle w:val="ListNumber"/>
-        <w:numPr>
-          <w:ilvl w:val="1"/>
-          <w:numId w:val="1"/>
-        </w:numPr>
       </w:pPr>
       <w:r>
         <w:t>Vehicle theft</w:t>
@@ -7207,7 +7526,23 @@
             <w:sz w:val="21"/>
             <w:szCs w:val="21"/>
           </w:rPr>
-          <w:t>Leaflet Crime Dashboard</w:t>
+          <w:t>Leaflet Crime Da</w:t>
+        </w:r>
+        <w:r>
+          <w:rPr>
+            <w:rStyle w:val="Hyperlink"/>
+            <w:sz w:val="21"/>
+            <w:szCs w:val="21"/>
+          </w:rPr>
+          <w:t>s</w:t>
+        </w:r>
+        <w:r>
+          <w:rPr>
+            <w:rStyle w:val="Hyperlink"/>
+            <w:sz w:val="21"/>
+            <w:szCs w:val="21"/>
+          </w:rPr>
+          <w:t>hboard</w:t>
         </w:r>
       </w:hyperlink>
       <w:r>
@@ -7372,10 +7707,6 @@
       </w:pPr>
       <w:r>
         <w:rPr>
-          <w:rFonts w:ascii="Consolas" w:hAnsi="Consolas"/>
-          <w:color w:val="222222"/>
-          <w:sz w:val="18"/>
-          <w:szCs w:val="18"/>
           <w:shd w:val="clear" w:color="auto" w:fill="FFFFFF"/>
         </w:rPr>
         <w:t>https://gisapps1.mapoakland.com/oakgis/rest/services/Prod/OPDDistrictsBdrysBeats/MapServer/export?dpi=96&amp;transparent=true&amp;format=png32&amp;layers=show%3A0%2C1%2C2&amp;bbox=-13621618.2234245%2C4545155.192395562%2C-13609292.752613531%2C4556429.654067611&amp;bboxSR=102100&amp;imageSR=102100&amp;size=645%2C590&amp;f=image</w:t>
@@ -7492,70 +7823,40 @@
           <w:ilvl w:val="0"/>
           <w:numId w:val="14"/>
         </w:numPr>
-        <w:rPr>
-          <w:strike/>
-        </w:rPr>
-      </w:pPr>
-      <w:r>
-        <w:rPr>
-          <w:strike/>
-        </w:rPr>
+      </w:pPr>
+      <w:r>
         <w:t>Crime against Asian population; increase/decrease. Time period dependent</w:t>
       </w:r>
     </w:p>
     <w:p>
       <w:pPr>
         <w:pStyle w:val="ListNumber"/>
-        <w:rPr>
-          <w:strike/>
-        </w:rPr>
-      </w:pPr>
-      <w:r>
-        <w:rPr>
-          <w:strike/>
-        </w:rPr>
+      </w:pPr>
+      <w:r>
         <w:t>Crime per/1k, based on income-level, education-level</w:t>
       </w:r>
     </w:p>
     <w:p>
       <w:pPr>
         <w:pStyle w:val="ListNumber"/>
-        <w:rPr>
-          <w:strike/>
-        </w:rPr>
-      </w:pPr>
-      <w:r>
-        <w:rPr>
-          <w:strike/>
-        </w:rPr>
+      </w:pPr>
+      <w:r>
         <w:t>Crime per/1k vs CalFresh usage (not sure if possible). Not possible. Confirmed county data only available</w:t>
       </w:r>
     </w:p>
     <w:p>
       <w:pPr>
         <w:pStyle w:val="ListNumber"/>
-        <w:rPr>
-          <w:strike/>
-        </w:rPr>
-      </w:pPr>
-      <w:r>
-        <w:rPr>
-          <w:strike/>
-        </w:rPr>
+      </w:pPr>
+      <w:r>
         <w:t>Crime per/1k, by type, based on location and or income-level (need to specify)</w:t>
       </w:r>
     </w:p>
     <w:p>
       <w:pPr>
         <w:pStyle w:val="ListNumber"/>
-        <w:rPr>
-          <w:strike/>
-        </w:rPr>
-      </w:pPr>
-      <w:r>
-        <w:rPr>
-          <w:strike/>
-        </w:rPr>
+      </w:pPr>
+      <w:r>
         <w:t>I’m thinking that we not need a hypothesis since we are only providing visualization to the data.</w:t>
       </w:r>
     </w:p>
@@ -7566,10 +7867,7 @@
           <w:ilvl w:val="0"/>
           <w:numId w:val="0"/>
         </w:numPr>
-        <w:ind w:left="360" w:hanging="360"/>
-        <w:rPr>
-          <w:strike/>
-        </w:rPr>
+        <w:ind w:left="360"/>
       </w:pPr>
     </w:p>
     <w:p>
@@ -7579,10 +7877,7 @@
           <w:ilvl w:val="0"/>
           <w:numId w:val="0"/>
         </w:numPr>
-        <w:ind w:left="360" w:hanging="360"/>
-        <w:rPr>
-          <w:strike/>
-        </w:rPr>
+        <w:ind w:left="360"/>
       </w:pPr>
     </w:p>
     <w:p>
@@ -7603,7 +7898,7 @@
 </file>
 
 <file path=word/endnotes.xml><?xml version="1.0" encoding="utf-8"?>
-<w:endnotes xmlns:wpc="http://schemas.microsoft.com/office/word/2010/wordprocessingCanvas" xmlns:cx="http://schemas.microsoft.com/office/drawing/2014/chartex" xmlns:cx1="http://schemas.microsoft.com/office/drawing/2015/9/8/chartex" xmlns:cx2="http://schemas.microsoft.com/office/drawing/2015/10/21/chartex" xmlns:cx3="http://schemas.microsoft.com/office/drawing/2016/5/9/chartex" xmlns:cx4="http://schemas.microsoft.com/office/drawing/2016/5/10/chartex" xmlns:cx5="http://schemas.microsoft.com/office/drawing/2016/5/11/chartex" xmlns:cx6="http://schemas.microsoft.com/office/drawing/2016/5/12/chartex" xmlns:cx7="http://schemas.microsoft.com/office/drawing/2016/5/13/chartex" xmlns:cx8="http://schemas.microsoft.com/office/drawing/2016/5/14/chartex" xmlns:mc="http://schemas.openxmlformats.org/markup-compatibility/2006" xmlns:aink="http://schemas.microsoft.com/office/drawing/2016/ink" xmlns:am3d="http://schemas.microsoft.com/office/drawing/2017/model3d" xmlns:o="urn:schemas-microsoft-com:office:office" xmlns:r="http://schemas.openxmlformats.org/officeDocument/2006/relationships" xmlns:m="http://schemas.openxmlformats.org/officeDocument/2006/math" xmlns:v="urn:schemas-microsoft-com:vml" xmlns:wp14="http://schemas.microsoft.com/office/word/2010/wordprocessingDrawing" xmlns:wp="http://schemas.openxmlformats.org/drawingml/2006/wordprocessingDrawing" xmlns:w10="urn:schemas-microsoft-com:office:word" xmlns:w="http://schemas.openxmlformats.org/wordprocessingml/2006/main" xmlns:w14="http://schemas.microsoft.com/office/word/2010/wordml" xmlns:w15="http://schemas.microsoft.com/office/word/2012/wordml" xmlns:w16cex="http://schemas.microsoft.com/office/word/2018/wordml/cex" xmlns:w16cid="http://schemas.microsoft.com/office/word/2016/wordml/cid" xmlns:w16="http://schemas.microsoft.com/office/word/2018/wordml" xmlns:w16se="http://schemas.microsoft.com/office/word/2015/wordml/symex" xmlns:wpg="http://schemas.microsoft.com/office/word/2010/wordprocessingGroup" xmlns:wpi="http://schemas.microsoft.com/office/word/2010/wordprocessingInk" xmlns:wne="http://schemas.microsoft.com/office/word/2006/wordml" xmlns:wps="http://schemas.microsoft.com/office/word/2010/wordprocessingShape" mc:Ignorable="w14 w15 w16se w16cid w16 w16cex wp14">
+<w:endnotes xmlns:wpc="http://schemas.microsoft.com/office/word/2010/wordprocessingCanvas" xmlns:cx="http://schemas.microsoft.com/office/drawing/2014/chartex" xmlns:cx1="http://schemas.microsoft.com/office/drawing/2015/9/8/chartex" xmlns:cx2="http://schemas.microsoft.com/office/drawing/2015/10/21/chartex" xmlns:cx3="http://schemas.microsoft.com/office/drawing/2016/5/9/chartex" xmlns:cx4="http://schemas.microsoft.com/office/drawing/2016/5/10/chartex" xmlns:cx5="http://schemas.microsoft.com/office/drawing/2016/5/11/chartex" xmlns:cx6="http://schemas.microsoft.com/office/drawing/2016/5/12/chartex" xmlns:cx7="http://schemas.microsoft.com/office/drawing/2016/5/13/chartex" xmlns:cx8="http://schemas.microsoft.com/office/drawing/2016/5/14/chartex" xmlns:mc="http://schemas.openxmlformats.org/markup-compatibility/2006" xmlns:aink="http://schemas.microsoft.com/office/drawing/2016/ink" xmlns:am3d="http://schemas.microsoft.com/office/drawing/2017/model3d" xmlns:o="urn:schemas-microsoft-com:office:office" xmlns:r="http://schemas.openxmlformats.org/officeDocument/2006/relationships" xmlns:m="http://schemas.openxmlformats.org/officeDocument/2006/math" xmlns:v="urn:schemas-microsoft-com:vml" xmlns:wp14="http://schemas.microsoft.com/office/word/2010/wordprocessingDrawing" xmlns:wp="http://schemas.openxmlformats.org/drawingml/2006/wordprocessingDrawing" xmlns:w10="urn:schemas-microsoft-com:office:word" xmlns:w="http://schemas.openxmlformats.org/wordprocessingml/2006/main" xmlns:w14="http://schemas.microsoft.com/office/word/2010/wordml" xmlns:w15="http://schemas.microsoft.com/office/word/2012/wordml" xmlns:w16cex="http://schemas.microsoft.com/office/word/2018/wordml/cex" xmlns:w16cid="http://schemas.microsoft.com/office/word/2016/wordml/cid" xmlns:w16="http://schemas.microsoft.com/office/word/2018/wordml" xmlns:w16sdtdh="http://schemas.microsoft.com/office/word/2020/wordml/sdtdatahash" xmlns:w16se="http://schemas.microsoft.com/office/word/2015/wordml/symex" xmlns:wpg="http://schemas.microsoft.com/office/word/2010/wordprocessingGroup" xmlns:wpi="http://schemas.microsoft.com/office/word/2010/wordprocessingInk" xmlns:wne="http://schemas.microsoft.com/office/word/2006/wordml" xmlns:wps="http://schemas.microsoft.com/office/word/2010/wordprocessingShape" mc:Ignorable="w14 w15 w16se w16cid w16 w16cex w16sdtdh wp14">
   <w:endnote w:type="separator" w:id="-1">
     <w:p>
       <w:pPr>
@@ -7628,7 +7923,7 @@
 </file>
 
 <file path=word/footer1.xml><?xml version="1.0" encoding="utf-8"?>
-<w:ftr xmlns:wpc="http://schemas.microsoft.com/office/word/2010/wordprocessingCanvas" xmlns:cx="http://schemas.microsoft.com/office/drawing/2014/chartex" xmlns:cx1="http://schemas.microsoft.com/office/drawing/2015/9/8/chartex" xmlns:cx2="http://schemas.microsoft.com/office/drawing/2015/10/21/chartex" xmlns:cx3="http://schemas.microsoft.com/office/drawing/2016/5/9/chartex" xmlns:cx4="http://schemas.microsoft.com/office/drawing/2016/5/10/chartex" xmlns:cx5="http://schemas.microsoft.com/office/drawing/2016/5/11/chartex" xmlns:cx6="http://schemas.microsoft.com/office/drawing/2016/5/12/chartex" xmlns:cx7="http://schemas.microsoft.com/office/drawing/2016/5/13/chartex" xmlns:cx8="http://schemas.microsoft.com/office/drawing/2016/5/14/chartex" xmlns:mc="http://schemas.openxmlformats.org/markup-compatibility/2006" xmlns:aink="http://schemas.microsoft.com/office/drawing/2016/ink" xmlns:am3d="http://schemas.microsoft.com/office/drawing/2017/model3d" xmlns:o="urn:schemas-microsoft-com:office:office" xmlns:r="http://schemas.openxmlformats.org/officeDocument/2006/relationships" xmlns:m="http://schemas.openxmlformats.org/officeDocument/2006/math" xmlns:v="urn:schemas-microsoft-com:vml" xmlns:wp14="http://schemas.microsoft.com/office/word/2010/wordprocessingDrawing" xmlns:wp="http://schemas.openxmlformats.org/drawingml/2006/wordprocessingDrawing" xmlns:w10="urn:schemas-microsoft-com:office:word" xmlns:w="http://schemas.openxmlformats.org/wordprocessingml/2006/main" xmlns:w14="http://schemas.microsoft.com/office/word/2010/wordml" xmlns:w15="http://schemas.microsoft.com/office/word/2012/wordml" xmlns:w16cex="http://schemas.microsoft.com/office/word/2018/wordml/cex" xmlns:w16cid="http://schemas.microsoft.com/office/word/2016/wordml/cid" xmlns:w16="http://schemas.microsoft.com/office/word/2018/wordml" xmlns:w16se="http://schemas.microsoft.com/office/word/2015/wordml/symex" xmlns:wpg="http://schemas.microsoft.com/office/word/2010/wordprocessingGroup" xmlns:wpi="http://schemas.microsoft.com/office/word/2010/wordprocessingInk" xmlns:wne="http://schemas.microsoft.com/office/word/2006/wordml" xmlns:wps="http://schemas.microsoft.com/office/word/2010/wordprocessingShape" mc:Ignorable="w14 w15 w16se w16cid w16 w16cex wp14">
+<w:ftr xmlns:wpc="http://schemas.microsoft.com/office/word/2010/wordprocessingCanvas" xmlns:cx="http://schemas.microsoft.com/office/drawing/2014/chartex" xmlns:cx1="http://schemas.microsoft.com/office/drawing/2015/9/8/chartex" xmlns:cx2="http://schemas.microsoft.com/office/drawing/2015/10/21/chartex" xmlns:cx3="http://schemas.microsoft.com/office/drawing/2016/5/9/chartex" xmlns:cx4="http://schemas.microsoft.com/office/drawing/2016/5/10/chartex" xmlns:cx5="http://schemas.microsoft.com/office/drawing/2016/5/11/chartex" xmlns:cx6="http://schemas.microsoft.com/office/drawing/2016/5/12/chartex" xmlns:cx7="http://schemas.microsoft.com/office/drawing/2016/5/13/chartex" xmlns:cx8="http://schemas.microsoft.com/office/drawing/2016/5/14/chartex" xmlns:mc="http://schemas.openxmlformats.org/markup-compatibility/2006" xmlns:aink="http://schemas.microsoft.com/office/drawing/2016/ink" xmlns:am3d="http://schemas.microsoft.com/office/drawing/2017/model3d" xmlns:o="urn:schemas-microsoft-com:office:office" xmlns:r="http://schemas.openxmlformats.org/officeDocument/2006/relationships" xmlns:m="http://schemas.openxmlformats.org/officeDocument/2006/math" xmlns:v="urn:schemas-microsoft-com:vml" xmlns:wp14="http://schemas.microsoft.com/office/word/2010/wordprocessingDrawing" xmlns:wp="http://schemas.openxmlformats.org/drawingml/2006/wordprocessingDrawing" xmlns:w10="urn:schemas-microsoft-com:office:word" xmlns:w="http://schemas.openxmlformats.org/wordprocessingml/2006/main" xmlns:w14="http://schemas.microsoft.com/office/word/2010/wordml" xmlns:w15="http://schemas.microsoft.com/office/word/2012/wordml" xmlns:w16cex="http://schemas.microsoft.com/office/word/2018/wordml/cex" xmlns:w16cid="http://schemas.microsoft.com/office/word/2016/wordml/cid" xmlns:w16="http://schemas.microsoft.com/office/word/2018/wordml" xmlns:w16sdtdh="http://schemas.microsoft.com/office/word/2020/wordml/sdtdatahash" xmlns:w16se="http://schemas.microsoft.com/office/word/2015/wordml/symex" xmlns:wpg="http://schemas.microsoft.com/office/word/2010/wordprocessingGroup" xmlns:wpi="http://schemas.microsoft.com/office/word/2010/wordprocessingInk" xmlns:wne="http://schemas.microsoft.com/office/word/2006/wordml" xmlns:wps="http://schemas.microsoft.com/office/word/2010/wordprocessingShape" mc:Ignorable="w14 w15 w16se w16cid w16 w16cex w16sdtdh wp14">
   <w:sdt>
     <w:sdtPr>
       <w:id w:val="547959048"/>
@@ -7695,7 +7990,7 @@
 </file>
 
 <file path=word/footnotes.xml><?xml version="1.0" encoding="utf-8"?>
-<w:footnotes xmlns:wpc="http://schemas.microsoft.com/office/word/2010/wordprocessingCanvas" xmlns:cx="http://schemas.microsoft.com/office/drawing/2014/chartex" xmlns:cx1="http://schemas.microsoft.com/office/drawing/2015/9/8/chartex" xmlns:cx2="http://schemas.microsoft.com/office/drawing/2015/10/21/chartex" xmlns:cx3="http://schemas.microsoft.com/office/drawing/2016/5/9/chartex" xmlns:cx4="http://schemas.microsoft.com/office/drawing/2016/5/10/chartex" xmlns:cx5="http://schemas.microsoft.com/office/drawing/2016/5/11/chartex" xmlns:cx6="http://schemas.microsoft.com/office/drawing/2016/5/12/chartex" xmlns:cx7="http://schemas.microsoft.com/office/drawing/2016/5/13/chartex" xmlns:cx8="http://schemas.microsoft.com/office/drawing/2016/5/14/chartex" xmlns:mc="http://schemas.openxmlformats.org/markup-compatibility/2006" xmlns:aink="http://schemas.microsoft.com/office/drawing/2016/ink" xmlns:am3d="http://schemas.microsoft.com/office/drawing/2017/model3d" xmlns:o="urn:schemas-microsoft-com:office:office" xmlns:r="http://schemas.openxmlformats.org/officeDocument/2006/relationships" xmlns:m="http://schemas.openxmlformats.org/officeDocument/2006/math" xmlns:v="urn:schemas-microsoft-com:vml" xmlns:wp14="http://schemas.microsoft.com/office/word/2010/wordprocessingDrawing" xmlns:wp="http://schemas.openxmlformats.org/drawingml/2006/wordprocessingDrawing" xmlns:w10="urn:schemas-microsoft-com:office:word" xmlns:w="http://schemas.openxmlformats.org/wordprocessingml/2006/main" xmlns:w14="http://schemas.microsoft.com/office/word/2010/wordml" xmlns:w15="http://schemas.microsoft.com/office/word/2012/wordml" xmlns:w16cex="http://schemas.microsoft.com/office/word/2018/wordml/cex" xmlns:w16cid="http://schemas.microsoft.com/office/word/2016/wordml/cid" xmlns:w16="http://schemas.microsoft.com/office/word/2018/wordml" xmlns:w16se="http://schemas.microsoft.com/office/word/2015/wordml/symex" xmlns:wpg="http://schemas.microsoft.com/office/word/2010/wordprocessingGroup" xmlns:wpi="http://schemas.microsoft.com/office/word/2010/wordprocessingInk" xmlns:wne="http://schemas.microsoft.com/office/word/2006/wordml" xmlns:wps="http://schemas.microsoft.com/office/word/2010/wordprocessingShape" mc:Ignorable="w14 w15 w16se w16cid w16 w16cex wp14">
+<w:footnotes xmlns:wpc="http://schemas.microsoft.com/office/word/2010/wordprocessingCanvas" xmlns:cx="http://schemas.microsoft.com/office/drawing/2014/chartex" xmlns:cx1="http://schemas.microsoft.com/office/drawing/2015/9/8/chartex" xmlns:cx2="http://schemas.microsoft.com/office/drawing/2015/10/21/chartex" xmlns:cx3="http://schemas.microsoft.com/office/drawing/2016/5/9/chartex" xmlns:cx4="http://schemas.microsoft.com/office/drawing/2016/5/10/chartex" xmlns:cx5="http://schemas.microsoft.com/office/drawing/2016/5/11/chartex" xmlns:cx6="http://schemas.microsoft.com/office/drawing/2016/5/12/chartex" xmlns:cx7="http://schemas.microsoft.com/office/drawing/2016/5/13/chartex" xmlns:cx8="http://schemas.microsoft.com/office/drawing/2016/5/14/chartex" xmlns:mc="http://schemas.openxmlformats.org/markup-compatibility/2006" xmlns:aink="http://schemas.microsoft.com/office/drawing/2016/ink" xmlns:am3d="http://schemas.microsoft.com/office/drawing/2017/model3d" xmlns:o="urn:schemas-microsoft-com:office:office" xmlns:r="http://schemas.openxmlformats.org/officeDocument/2006/relationships" xmlns:m="http://schemas.openxmlformats.org/officeDocument/2006/math" xmlns:v="urn:schemas-microsoft-com:vml" xmlns:wp14="http://schemas.microsoft.com/office/word/2010/wordprocessingDrawing" xmlns:wp="http://schemas.openxmlformats.org/drawingml/2006/wordprocessingDrawing" xmlns:w10="urn:schemas-microsoft-com:office:word" xmlns:w="http://schemas.openxmlformats.org/wordprocessingml/2006/main" xmlns:w14="http://schemas.microsoft.com/office/word/2010/wordml" xmlns:w15="http://schemas.microsoft.com/office/word/2012/wordml" xmlns:w16cex="http://schemas.microsoft.com/office/word/2018/wordml/cex" xmlns:w16cid="http://schemas.microsoft.com/office/word/2016/wordml/cid" xmlns:w16="http://schemas.microsoft.com/office/word/2018/wordml" xmlns:w16sdtdh="http://schemas.microsoft.com/office/word/2020/wordml/sdtdatahash" xmlns:w16se="http://schemas.microsoft.com/office/word/2015/wordml/symex" xmlns:wpg="http://schemas.microsoft.com/office/word/2010/wordprocessingGroup" xmlns:wpi="http://schemas.microsoft.com/office/word/2010/wordprocessingInk" xmlns:wne="http://schemas.microsoft.com/office/word/2006/wordml" xmlns:wps="http://schemas.microsoft.com/office/word/2010/wordprocessingShape" mc:Ignorable="w14 w15 w16se w16cid w16 w16cex w16sdtdh wp14">
   <w:footnote w:type="separator" w:id="-1">
     <w:p>
       <w:pPr>
@@ -7720,7 +8015,7 @@
 </file>
 
 <file path=word/header1.xml><?xml version="1.0" encoding="utf-8"?>
-<w:hdr xmlns:wpc="http://schemas.microsoft.com/office/word/2010/wordprocessingCanvas" xmlns:cx="http://schemas.microsoft.com/office/drawing/2014/chartex" xmlns:cx1="http://schemas.microsoft.com/office/drawing/2015/9/8/chartex" xmlns:cx2="http://schemas.microsoft.com/office/drawing/2015/10/21/chartex" xmlns:cx3="http://schemas.microsoft.com/office/drawing/2016/5/9/chartex" xmlns:cx4="http://schemas.microsoft.com/office/drawing/2016/5/10/chartex" xmlns:cx5="http://schemas.microsoft.com/office/drawing/2016/5/11/chartex" xmlns:cx6="http://schemas.microsoft.com/office/drawing/2016/5/12/chartex" xmlns:cx7="http://schemas.microsoft.com/office/drawing/2016/5/13/chartex" xmlns:cx8="http://schemas.microsoft.com/office/drawing/2016/5/14/chartex" xmlns:mc="http://schemas.openxmlformats.org/markup-compatibility/2006" xmlns:aink="http://schemas.microsoft.com/office/drawing/2016/ink" xmlns:am3d="http://schemas.microsoft.com/office/drawing/2017/model3d" xmlns:o="urn:schemas-microsoft-com:office:office" xmlns:r="http://schemas.openxmlformats.org/officeDocument/2006/relationships" xmlns:m="http://schemas.openxmlformats.org/officeDocument/2006/math" xmlns:v="urn:schemas-microsoft-com:vml" xmlns:wp14="http://schemas.microsoft.com/office/word/2010/wordprocessingDrawing" xmlns:wp="http://schemas.openxmlformats.org/drawingml/2006/wordprocessingDrawing" xmlns:w10="urn:schemas-microsoft-com:office:word" xmlns:w="http://schemas.openxmlformats.org/wordprocessingml/2006/main" xmlns:w14="http://schemas.microsoft.com/office/word/2010/wordml" xmlns:w15="http://schemas.microsoft.com/office/word/2012/wordml" xmlns:w16cex="http://schemas.microsoft.com/office/word/2018/wordml/cex" xmlns:w16cid="http://schemas.microsoft.com/office/word/2016/wordml/cid" xmlns:w16="http://schemas.microsoft.com/office/word/2018/wordml" xmlns:w16se="http://schemas.microsoft.com/office/word/2015/wordml/symex" xmlns:wpg="http://schemas.microsoft.com/office/word/2010/wordprocessingGroup" xmlns:wpi="http://schemas.microsoft.com/office/word/2010/wordprocessingInk" xmlns:wne="http://schemas.microsoft.com/office/word/2006/wordml" xmlns:wps="http://schemas.microsoft.com/office/word/2010/wordprocessingShape" mc:Ignorable="w14 w15 w16se w16cid w16 w16cex wp14">
+<w:hdr xmlns:wpc="http://schemas.microsoft.com/office/word/2010/wordprocessingCanvas" xmlns:cx="http://schemas.microsoft.com/office/drawing/2014/chartex" xmlns:cx1="http://schemas.microsoft.com/office/drawing/2015/9/8/chartex" xmlns:cx2="http://schemas.microsoft.com/office/drawing/2015/10/21/chartex" xmlns:cx3="http://schemas.microsoft.com/office/drawing/2016/5/9/chartex" xmlns:cx4="http://schemas.microsoft.com/office/drawing/2016/5/10/chartex" xmlns:cx5="http://schemas.microsoft.com/office/drawing/2016/5/11/chartex" xmlns:cx6="http://schemas.microsoft.com/office/drawing/2016/5/12/chartex" xmlns:cx7="http://schemas.microsoft.com/office/drawing/2016/5/13/chartex" xmlns:cx8="http://schemas.microsoft.com/office/drawing/2016/5/14/chartex" xmlns:mc="http://schemas.openxmlformats.org/markup-compatibility/2006" xmlns:aink="http://schemas.microsoft.com/office/drawing/2016/ink" xmlns:am3d="http://schemas.microsoft.com/office/drawing/2017/model3d" xmlns:o="urn:schemas-microsoft-com:office:office" xmlns:r="http://schemas.openxmlformats.org/officeDocument/2006/relationships" xmlns:m="http://schemas.openxmlformats.org/officeDocument/2006/math" xmlns:v="urn:schemas-microsoft-com:vml" xmlns:wp14="http://schemas.microsoft.com/office/word/2010/wordprocessingDrawing" xmlns:wp="http://schemas.openxmlformats.org/drawingml/2006/wordprocessingDrawing" xmlns:w10="urn:schemas-microsoft-com:office:word" xmlns:w="http://schemas.openxmlformats.org/wordprocessingml/2006/main" xmlns:w14="http://schemas.microsoft.com/office/word/2010/wordml" xmlns:w15="http://schemas.microsoft.com/office/word/2012/wordml" xmlns:w16cex="http://schemas.microsoft.com/office/word/2018/wordml/cex" xmlns:w16cid="http://schemas.microsoft.com/office/word/2016/wordml/cid" xmlns:w16="http://schemas.microsoft.com/office/word/2018/wordml" xmlns:w16sdtdh="http://schemas.microsoft.com/office/word/2020/wordml/sdtdatahash" xmlns:w16se="http://schemas.microsoft.com/office/word/2015/wordml/symex" xmlns:wpg="http://schemas.microsoft.com/office/word/2010/wordprocessingGroup" xmlns:wpi="http://schemas.microsoft.com/office/word/2010/wordprocessingInk" xmlns:wne="http://schemas.microsoft.com/office/word/2006/wordml" xmlns:wps="http://schemas.microsoft.com/office/word/2010/wordprocessingShape" mc:Ignorable="w14 w15 w16se w16cid w16 w16cex w16sdtdh wp14">
   <w:p>
     <w:pPr>
       <w:pStyle w:val="Title"/>
@@ -7733,7 +8028,7 @@
 </file>
 
 <file path=word/numbering.xml><?xml version="1.0" encoding="utf-8"?>
-<w:numbering xmlns:wpc="http://schemas.microsoft.com/office/word/2010/wordprocessingCanvas" xmlns:cx="http://schemas.microsoft.com/office/drawing/2014/chartex" xmlns:cx1="http://schemas.microsoft.com/office/drawing/2015/9/8/chartex" xmlns:cx2="http://schemas.microsoft.com/office/drawing/2015/10/21/chartex" xmlns:cx3="http://schemas.microsoft.com/office/drawing/2016/5/9/chartex" xmlns:cx4="http://schemas.microsoft.com/office/drawing/2016/5/10/chartex" xmlns:cx5="http://schemas.microsoft.com/office/drawing/2016/5/11/chartex" xmlns:cx6="http://schemas.microsoft.com/office/drawing/2016/5/12/chartex" xmlns:cx7="http://schemas.microsoft.com/office/drawing/2016/5/13/chartex" xmlns:cx8="http://schemas.microsoft.com/office/drawing/2016/5/14/chartex" xmlns:mc="http://schemas.openxmlformats.org/markup-compatibility/2006" xmlns:aink="http://schemas.microsoft.com/office/drawing/2016/ink" xmlns:am3d="http://schemas.microsoft.com/office/drawing/2017/model3d" xmlns:o="urn:schemas-microsoft-com:office:office" xmlns:r="http://schemas.openxmlformats.org/officeDocument/2006/relationships" xmlns:m="http://schemas.openxmlformats.org/officeDocument/2006/math" xmlns:v="urn:schemas-microsoft-com:vml" xmlns:wp14="http://schemas.microsoft.com/office/word/2010/wordprocessingDrawing" xmlns:wp="http://schemas.openxmlformats.org/drawingml/2006/wordprocessingDrawing" xmlns:w10="urn:schemas-microsoft-com:office:word" xmlns:w="http://schemas.openxmlformats.org/wordprocessingml/2006/main" xmlns:w14="http://schemas.microsoft.com/office/word/2010/wordml" xmlns:w15="http://schemas.microsoft.com/office/word/2012/wordml" xmlns:w16cex="http://schemas.microsoft.com/office/word/2018/wordml/cex" xmlns:w16cid="http://schemas.microsoft.com/office/word/2016/wordml/cid" xmlns:w16="http://schemas.microsoft.com/office/word/2018/wordml" xmlns:w16se="http://schemas.microsoft.com/office/word/2015/wordml/symex" xmlns:wpg="http://schemas.microsoft.com/office/word/2010/wordprocessingGroup" xmlns:wpi="http://schemas.microsoft.com/office/word/2010/wordprocessingInk" xmlns:wne="http://schemas.microsoft.com/office/word/2006/wordml" xmlns:wps="http://schemas.microsoft.com/office/word/2010/wordprocessingShape" mc:Ignorable="w14 w15 w16se w16cid w16 w16cex wp14">
+<w:numbering xmlns:wpc="http://schemas.microsoft.com/office/word/2010/wordprocessingCanvas" xmlns:cx="http://schemas.microsoft.com/office/drawing/2014/chartex" xmlns:cx1="http://schemas.microsoft.com/office/drawing/2015/9/8/chartex" xmlns:cx2="http://schemas.microsoft.com/office/drawing/2015/10/21/chartex" xmlns:cx3="http://schemas.microsoft.com/office/drawing/2016/5/9/chartex" xmlns:cx4="http://schemas.microsoft.com/office/drawing/2016/5/10/chartex" xmlns:cx5="http://schemas.microsoft.com/office/drawing/2016/5/11/chartex" xmlns:cx6="http://schemas.microsoft.com/office/drawing/2016/5/12/chartex" xmlns:cx7="http://schemas.microsoft.com/office/drawing/2016/5/13/chartex" xmlns:cx8="http://schemas.microsoft.com/office/drawing/2016/5/14/chartex" xmlns:mc="http://schemas.openxmlformats.org/markup-compatibility/2006" xmlns:aink="http://schemas.microsoft.com/office/drawing/2016/ink" xmlns:am3d="http://schemas.microsoft.com/office/drawing/2017/model3d" xmlns:o="urn:schemas-microsoft-com:office:office" xmlns:r="http://schemas.openxmlformats.org/officeDocument/2006/relationships" xmlns:m="http://schemas.openxmlformats.org/officeDocument/2006/math" xmlns:v="urn:schemas-microsoft-com:vml" xmlns:wp14="http://schemas.microsoft.com/office/word/2010/wordprocessingDrawing" xmlns:wp="http://schemas.openxmlformats.org/drawingml/2006/wordprocessingDrawing" xmlns:w10="urn:schemas-microsoft-com:office:word" xmlns:w="http://schemas.openxmlformats.org/wordprocessingml/2006/main" xmlns:w14="http://schemas.microsoft.com/office/word/2010/wordml" xmlns:w15="http://schemas.microsoft.com/office/word/2012/wordml" xmlns:w16cex="http://schemas.microsoft.com/office/word/2018/wordml/cex" xmlns:w16cid="http://schemas.microsoft.com/office/word/2016/wordml/cid" xmlns:w16="http://schemas.microsoft.com/office/word/2018/wordml" xmlns:w16sdtdh="http://schemas.microsoft.com/office/word/2020/wordml/sdtdatahash" xmlns:w16se="http://schemas.microsoft.com/office/word/2015/wordml/symex" xmlns:wpg="http://schemas.microsoft.com/office/word/2010/wordprocessingGroup" xmlns:wpi="http://schemas.microsoft.com/office/word/2010/wordprocessingInk" xmlns:wne="http://schemas.microsoft.com/office/word/2006/wordml" xmlns:wps="http://schemas.microsoft.com/office/word/2010/wordprocessingShape" mc:Ignorable="w14 w15 w16se w16cid w16 w16cex w16sdtdh wp14">
   <w:abstractNum w:abstractNumId="0" w15:restartNumberingAfterBreak="0">
     <w:nsid w:val="FFFFFF89"/>
     <w:multiLevelType w:val="singleLevel"/>
@@ -8362,7 +8657,7 @@
   <w:abstractNum w:abstractNumId="7" w15:restartNumberingAfterBreak="0">
     <w:nsid w:val="71400088"/>
     <w:multiLevelType w:val="multilevel"/>
-    <w:tmpl w:val="C76AB692"/>
+    <w:tmpl w:val="A2784A78"/>
     <w:lvl w:ilvl="0">
       <w:start w:val="1"/>
       <w:numFmt w:val="decimal"/>
@@ -8772,11 +9067,41 @@
   <w:num w:numId="17">
     <w:abstractNumId w:val="6"/>
   </w:num>
+  <w:num w:numId="18">
+    <w:abstractNumId w:val="7"/>
+    <w:lvlOverride w:ilvl="0">
+      <w:startOverride w:val="1"/>
+    </w:lvlOverride>
+    <w:lvlOverride w:ilvl="1">
+      <w:startOverride w:val="1"/>
+    </w:lvlOverride>
+    <w:lvlOverride w:ilvl="2">
+      <w:startOverride w:val="1"/>
+    </w:lvlOverride>
+    <w:lvlOverride w:ilvl="3">
+      <w:startOverride w:val="1"/>
+    </w:lvlOverride>
+    <w:lvlOverride w:ilvl="4">
+      <w:startOverride w:val="1"/>
+    </w:lvlOverride>
+    <w:lvlOverride w:ilvl="5">
+      <w:startOverride w:val="1"/>
+    </w:lvlOverride>
+    <w:lvlOverride w:ilvl="6">
+      <w:startOverride w:val="1"/>
+    </w:lvlOverride>
+    <w:lvlOverride w:ilvl="7">
+      <w:startOverride w:val="1"/>
+    </w:lvlOverride>
+    <w:lvlOverride w:ilvl="8">
+      <w:startOverride w:val="1"/>
+    </w:lvlOverride>
+  </w:num>
 </w:numbering>
 </file>
 
 <file path=word/styles.xml><?xml version="1.0" encoding="utf-8"?>
-<w:styles xmlns:mc="http://schemas.openxmlformats.org/markup-compatibility/2006" xmlns:r="http://schemas.openxmlformats.org/officeDocument/2006/relationships" xmlns:w="http://schemas.openxmlformats.org/wordprocessingml/2006/main" xmlns:w14="http://schemas.microsoft.com/office/word/2010/wordml" xmlns:w15="http://schemas.microsoft.com/office/word/2012/wordml" xmlns:w16cex="http://schemas.microsoft.com/office/word/2018/wordml/cex" xmlns:w16cid="http://schemas.microsoft.com/office/word/2016/wordml/cid" xmlns:w16="http://schemas.microsoft.com/office/word/2018/wordml" xmlns:w16se="http://schemas.microsoft.com/office/word/2015/wordml/symex" mc:Ignorable="w14 w15 w16se w16cid w16 w16cex">
+<w:styles xmlns:mc="http://schemas.openxmlformats.org/markup-compatibility/2006" xmlns:r="http://schemas.openxmlformats.org/officeDocument/2006/relationships" xmlns:w="http://schemas.openxmlformats.org/wordprocessingml/2006/main" xmlns:w14="http://schemas.microsoft.com/office/word/2010/wordml" xmlns:w15="http://schemas.microsoft.com/office/word/2012/wordml" xmlns:w16cex="http://schemas.microsoft.com/office/word/2018/wordml/cex" xmlns:w16cid="http://schemas.microsoft.com/office/word/2016/wordml/cid" xmlns:w16="http://schemas.microsoft.com/office/word/2018/wordml" xmlns:w16sdtdh="http://schemas.microsoft.com/office/word/2020/wordml/sdtdatahash" xmlns:w16se="http://schemas.microsoft.com/office/word/2015/wordml/symex" mc:Ignorable="w14 w15 w16se w16cid w16 w16cex w16sdtdh">
   <w:docDefaults>
     <w:rPrDefault>
       <w:rPr>
@@ -9863,7 +10188,7 @@
     <w:autoRedefine/>
     <w:uiPriority w:val="99"/>
     <w:unhideWhenUsed/>
-    <w:rsid w:val="00CA6113"/>
+    <w:rsid w:val="00DF6A7A"/>
     <w:pPr>
       <w:numPr>
         <w:numId w:val="1"/>

</xml_diff>